<commit_message>
process report dholon and personal, self reflection stuff updated
</commit_message>
<xml_diff>
--- a/ProcessReportV3.0.docx
+++ b/ProcessReportV3.0.docx
@@ -279,6 +279,7 @@
                                     <w:dataBinding w:prefixMappings="xmlns:ns0='http://purl.org/dc/elements/1.1/' xmlns:ns1='http://schemas.openxmlformats.org/package/2006/metadata/core-properties' " w:xpath="/ns1:coreProperties[1]/ns0:title[1]" w:storeItemID="{6C3C8BC8-F283-45AE-878A-BAB7291924A1}"/>
                                     <w:text/>
                                   </w:sdtPr>
+                                  <w:sdtEndPr/>
                                   <w:sdtContent>
                                     <w:p>
                                       <w:pPr>
@@ -429,6 +430,7 @@
                               <w:dataBinding w:prefixMappings="xmlns:ns0='http://purl.org/dc/elements/1.1/' xmlns:ns1='http://schemas.openxmlformats.org/package/2006/metadata/core-properties' " w:xpath="/ns1:coreProperties[1]/ns0:title[1]" w:storeItemID="{6C3C8BC8-F283-45AE-878A-BAB7291924A1}"/>
                               <w:text/>
                             </w:sdtPr>
+                            <w:sdtEndPr/>
                             <w:sdtContent>
                               <w:p>
                                 <w:pPr>
@@ -2475,8 +2477,6 @@
       <w:r>
         <w:br w:type="page"/>
       </w:r>
-      <w:bookmarkStart w:id="1" w:name="_GoBack"/>
-      <w:bookmarkEnd w:id="1"/>
     </w:p>
     <w:sdt>
       <w:sdtPr>
@@ -5171,7 +5171,7 @@
       <w:pPr>
         <w:pStyle w:val="Heading1"/>
       </w:pPr>
-      <w:bookmarkStart w:id="2" w:name="_Toc508979764"/>
+      <w:bookmarkStart w:id="1" w:name="_Toc508979764"/>
       <w:r>
         <w:lastRenderedPageBreak/>
         <w:t xml:space="preserve">Week </w:t>
@@ -5179,29 +5179,29 @@
       <w:r>
         <w:t>1.5</w:t>
       </w:r>
+      <w:bookmarkEnd w:id="1"/>
+    </w:p>
+    <w:p>
+      <w:pPr>
+        <w:pStyle w:val="Heading2"/>
+        <w:rPr>
+          <w:lang w:val="pt-PT"/>
+        </w:rPr>
+      </w:pPr>
+      <w:bookmarkStart w:id="2" w:name="_Toc508979765"/>
+      <w:r>
+        <w:rPr>
+          <w:lang w:val="pt-PT"/>
+        </w:rPr>
+        <w:t>Meeting #</w:t>
+      </w:r>
+      <w:r>
+        <w:rPr>
+          <w:lang w:val="pt-PT"/>
+        </w:rPr>
+        <w:t>0.5</w:t>
+      </w:r>
       <w:bookmarkEnd w:id="2"/>
-    </w:p>
-    <w:p>
-      <w:pPr>
-        <w:pStyle w:val="Heading2"/>
-        <w:rPr>
-          <w:lang w:val="pt-PT"/>
-        </w:rPr>
-      </w:pPr>
-      <w:bookmarkStart w:id="3" w:name="_Toc508979765"/>
-      <w:r>
-        <w:rPr>
-          <w:lang w:val="pt-PT"/>
-        </w:rPr>
-        <w:t>Meeting #</w:t>
-      </w:r>
-      <w:r>
-        <w:rPr>
-          <w:lang w:val="pt-PT"/>
-        </w:rPr>
-        <w:t>0.5</w:t>
-      </w:r>
-      <w:bookmarkEnd w:id="3"/>
     </w:p>
     <w:p>
       <w:pPr>
@@ -5472,14 +5472,14 @@
           <w:lang w:val="pt-PT"/>
         </w:rPr>
       </w:pPr>
-      <w:bookmarkStart w:id="4" w:name="_Toc508979766"/>
+      <w:bookmarkStart w:id="3" w:name="_Toc508979766"/>
       <w:r>
         <w:rPr>
           <w:lang w:val="pt-PT"/>
         </w:rPr>
         <w:t>Task Delegation</w:t>
       </w:r>
-      <w:bookmarkEnd w:id="4"/>
+      <w:bookmarkEnd w:id="3"/>
     </w:p>
     <w:tbl>
       <w:tblPr>
@@ -6063,7 +6063,7 @@
       <w:pPr>
         <w:pStyle w:val="Heading1"/>
       </w:pPr>
-      <w:bookmarkStart w:id="5" w:name="_Toc508979767"/>
+      <w:bookmarkStart w:id="4" w:name="_Toc508979767"/>
       <w:r>
         <w:lastRenderedPageBreak/>
         <w:t xml:space="preserve">Week </w:t>
@@ -6071,35 +6071,35 @@
       <w:r>
         <w:t>2</w:t>
       </w:r>
+      <w:bookmarkEnd w:id="4"/>
+    </w:p>
+    <w:p>
+      <w:pPr>
+        <w:pStyle w:val="Heading2"/>
+        <w:rPr>
+          <w:lang w:val="pt-PT"/>
+        </w:rPr>
+      </w:pPr>
+      <w:bookmarkStart w:id="5" w:name="_Toc508979768"/>
+      <w:r>
+        <w:rPr>
+          <w:lang w:val="pt-PT"/>
+        </w:rPr>
+        <w:t>Meeting #</w:t>
+      </w:r>
+      <w:r>
+        <w:rPr>
+          <w:lang w:val="pt-PT"/>
+        </w:rPr>
+        <w:t>1</w:t>
+      </w:r>
+      <w:r>
+        <w:rPr>
+          <w:lang w:val="pt-PT"/>
+        </w:rPr>
+        <w:t>.0</w:t>
+      </w:r>
       <w:bookmarkEnd w:id="5"/>
-    </w:p>
-    <w:p>
-      <w:pPr>
-        <w:pStyle w:val="Heading2"/>
-        <w:rPr>
-          <w:lang w:val="pt-PT"/>
-        </w:rPr>
-      </w:pPr>
-      <w:bookmarkStart w:id="6" w:name="_Toc508979768"/>
-      <w:r>
-        <w:rPr>
-          <w:lang w:val="pt-PT"/>
-        </w:rPr>
-        <w:t>Meeting #</w:t>
-      </w:r>
-      <w:r>
-        <w:rPr>
-          <w:lang w:val="pt-PT"/>
-        </w:rPr>
-        <w:t>1</w:t>
-      </w:r>
-      <w:r>
-        <w:rPr>
-          <w:lang w:val="pt-PT"/>
-        </w:rPr>
-        <w:t>.0</w:t>
-      </w:r>
-      <w:bookmarkEnd w:id="6"/>
     </w:p>
     <w:p>
       <w:pPr>
@@ -6651,7 +6651,7 @@
       <w:pPr>
         <w:pStyle w:val="Heading1"/>
       </w:pPr>
-      <w:bookmarkStart w:id="7" w:name="_Toc508979769"/>
+      <w:bookmarkStart w:id="6" w:name="_Toc508979769"/>
       <w:r>
         <w:lastRenderedPageBreak/>
         <w:t>Week 3</w:t>
@@ -6889,38 +6889,38 @@
       <w:r>
         <w:t xml:space="preserve">Week </w:t>
       </w:r>
+      <w:bookmarkEnd w:id="6"/>
+      <w:r>
+        <w:t>4</w:t>
+      </w:r>
+    </w:p>
+    <w:p>
+      <w:pPr>
+        <w:pStyle w:val="Heading2"/>
+        <w:rPr>
+          <w:lang w:val="pt-PT"/>
+        </w:rPr>
+      </w:pPr>
+      <w:bookmarkStart w:id="7" w:name="_Toc508979770"/>
+      <w:r>
+        <w:rPr>
+          <w:lang w:val="pt-PT"/>
+        </w:rPr>
+        <w:t>Meeting #</w:t>
+      </w:r>
+      <w:r>
+        <w:rPr>
+          <w:lang w:val="pt-PT"/>
+        </w:rPr>
+        <w:t>2</w:t>
+      </w:r>
+      <w:r>
+        <w:rPr>
+          <w:lang w:val="pt-PT"/>
+        </w:rPr>
+        <w:t>.0</w:t>
+      </w:r>
       <w:bookmarkEnd w:id="7"/>
-      <w:r>
-        <w:t>4</w:t>
-      </w:r>
-    </w:p>
-    <w:p>
-      <w:pPr>
-        <w:pStyle w:val="Heading2"/>
-        <w:rPr>
-          <w:lang w:val="pt-PT"/>
-        </w:rPr>
-      </w:pPr>
-      <w:bookmarkStart w:id="8" w:name="_Toc508979770"/>
-      <w:r>
-        <w:rPr>
-          <w:lang w:val="pt-PT"/>
-        </w:rPr>
-        <w:t>Meeting #</w:t>
-      </w:r>
-      <w:r>
-        <w:rPr>
-          <w:lang w:val="pt-PT"/>
-        </w:rPr>
-        <w:t>2</w:t>
-      </w:r>
-      <w:r>
-        <w:rPr>
-          <w:lang w:val="pt-PT"/>
-        </w:rPr>
-        <w:t>.0</w:t>
-      </w:r>
-      <w:bookmarkEnd w:id="8"/>
     </w:p>
     <w:p>
       <w:pPr>
@@ -7517,7 +7517,7 @@
           <w:rStyle w:val="Heading2Char"/>
         </w:rPr>
       </w:pPr>
-      <w:bookmarkStart w:id="9" w:name="_Toc508979771"/>
+      <w:bookmarkStart w:id="8" w:name="_Toc508979771"/>
       <w:r>
         <w:rPr>
           <w:rStyle w:val="Heading2Char"/>
@@ -7530,7 +7530,7 @@
         </w:rPr>
         <w:t>3</w:t>
       </w:r>
-      <w:bookmarkEnd w:id="9"/>
+      <w:bookmarkEnd w:id="8"/>
       <w:r>
         <w:rPr>
           <w:rStyle w:val="Heading2Char"/>
@@ -8573,37 +8573,37 @@
       <w:pPr>
         <w:pStyle w:val="Heading1"/>
       </w:pPr>
-      <w:bookmarkStart w:id="10" w:name="_Toc508979772"/>
+      <w:bookmarkStart w:id="9" w:name="_Toc508979772"/>
       <w:r>
         <w:lastRenderedPageBreak/>
         <w:t xml:space="preserve">Week </w:t>
       </w:r>
+      <w:bookmarkEnd w:id="9"/>
+      <w:r>
+        <w:t>5</w:t>
+      </w:r>
+    </w:p>
+    <w:p>
+      <w:pPr>
+        <w:pStyle w:val="Heading2"/>
+        <w:rPr>
+          <w:b/>
+        </w:rPr>
+      </w:pPr>
+      <w:bookmarkStart w:id="10" w:name="_Toc508979773"/>
+      <w:r>
+        <w:rPr>
+          <w:lang w:val="pt-PT"/>
+        </w:rPr>
+        <w:t>Meeting #</w:t>
+      </w:r>
+      <w:r>
+        <w:rPr>
+          <w:lang w:val="pt-PT"/>
+        </w:rPr>
+        <w:t>3.5</w:t>
+      </w:r>
       <w:bookmarkEnd w:id="10"/>
-      <w:r>
-        <w:t>5</w:t>
-      </w:r>
-    </w:p>
-    <w:p>
-      <w:pPr>
-        <w:pStyle w:val="Heading2"/>
-        <w:rPr>
-          <w:b/>
-        </w:rPr>
-      </w:pPr>
-      <w:bookmarkStart w:id="11" w:name="_Toc508979773"/>
-      <w:r>
-        <w:rPr>
-          <w:lang w:val="pt-PT"/>
-        </w:rPr>
-        <w:t>Meeting #</w:t>
-      </w:r>
-      <w:r>
-        <w:rPr>
-          <w:lang w:val="pt-PT"/>
-        </w:rPr>
-        <w:t>3.5</w:t>
-      </w:r>
-      <w:bookmarkEnd w:id="11"/>
     </w:p>
     <w:p>
       <w:pPr>
@@ -9106,14 +9106,14 @@
           <w:lang w:val="pt-PT"/>
         </w:rPr>
       </w:pPr>
-      <w:bookmarkStart w:id="12" w:name="_Toc508979774"/>
+      <w:bookmarkStart w:id="11" w:name="_Toc508979774"/>
       <w:r>
         <w:rPr>
           <w:lang w:val="pt-PT"/>
         </w:rPr>
         <w:t>Task Delegation</w:t>
       </w:r>
-      <w:bookmarkEnd w:id="12"/>
+      <w:bookmarkEnd w:id="11"/>
     </w:p>
     <w:tbl>
       <w:tblPr>
@@ -11896,13 +11896,7 @@
         <w:rPr>
           <w:lang w:val="pt-PT"/>
         </w:rPr>
-        <w:t>Work on the applications</w:t>
-      </w:r>
-      <w:r>
-        <w:rPr>
-          <w:lang w:val="pt-PT"/>
-        </w:rPr>
-        <w:t>.</w:t>
+        <w:t>Work on the applications.</w:t>
       </w:r>
     </w:p>
     <w:p>
@@ -11920,13 +11914,7 @@
         <w:rPr>
           <w:lang w:val="pt-PT"/>
         </w:rPr>
-        <w:t>Work on the database</w:t>
-      </w:r>
-      <w:r>
-        <w:rPr>
-          <w:lang w:val="pt-PT"/>
-        </w:rPr>
-        <w:t>.</w:t>
+        <w:t>Work on the database.</w:t>
       </w:r>
     </w:p>
     <w:p>
@@ -11990,14 +11978,7 @@
           <w:rFonts w:ascii="Arial" w:eastAsia="Times New Roman" w:hAnsi="Arial" w:cs="Arial"/>
           <w:color w:val="000000"/>
         </w:rPr>
-        <w:t xml:space="preserve">Date: </w:t>
-      </w:r>
-      <w:r>
-        <w:rPr>
-          <w:rFonts w:ascii="Arial" w:eastAsia="Times New Roman" w:hAnsi="Arial" w:cs="Arial"/>
-          <w:color w:val="000000"/>
-        </w:rPr>
-        <w:t>5</w:t>
+        <w:t>Date: 5</w:t>
       </w:r>
       <w:r>
         <w:rPr>
@@ -12042,59 +12023,67 @@
           <w:rFonts w:ascii="Arial" w:eastAsia="Times New Roman" w:hAnsi="Arial" w:cs="Arial"/>
           <w:color w:val="000000"/>
         </w:rPr>
-        <w:t>Time: 15:00 to 16:00 (3:00</w:t>
+        <w:t>Time: 15:00 to 16:00 (3:00 – 4:0</w:t>
       </w:r>
       <w:r>
         <w:rPr>
           <w:rFonts w:ascii="Arial" w:eastAsia="Times New Roman" w:hAnsi="Arial" w:cs="Arial"/>
           <w:color w:val="000000"/>
         </w:rPr>
-        <w:t xml:space="preserve"> – 4:0</w:t>
-      </w:r>
+        <w:t>0 PM)</w:t>
+      </w:r>
+    </w:p>
+    <w:p>
+      <w:pPr>
+        <w:spacing w:after="0" w:line="240" w:lineRule="auto"/>
+        <w:rPr>
+          <w:rFonts w:ascii="Arial" w:eastAsia="Times New Roman" w:hAnsi="Arial" w:cs="Arial"/>
+        </w:rPr>
+      </w:pPr>
       <w:r>
         <w:rPr>
           <w:rFonts w:ascii="Arial" w:eastAsia="Times New Roman" w:hAnsi="Arial" w:cs="Arial"/>
           <w:color w:val="000000"/>
         </w:rPr>
-        <w:t>0 PM)</w:t>
-      </w:r>
-    </w:p>
-    <w:p>
-      <w:pPr>
-        <w:spacing w:after="0" w:line="240" w:lineRule="auto"/>
-        <w:rPr>
-          <w:rFonts w:ascii="Arial" w:eastAsia="Times New Roman" w:hAnsi="Arial" w:cs="Arial"/>
-        </w:rPr>
-      </w:pPr>
+        <w:t xml:space="preserve">Location: </w:t>
+      </w:r>
+      <w:proofErr w:type="spellStart"/>
       <w:r>
         <w:rPr>
           <w:rFonts w:ascii="Arial" w:eastAsia="Times New Roman" w:hAnsi="Arial" w:cs="Arial"/>
           <w:color w:val="000000"/>
         </w:rPr>
-        <w:t xml:space="preserve">Location: </w:t>
-      </w:r>
-      <w:proofErr w:type="spellStart"/>
+        <w:t>Fontys</w:t>
+      </w:r>
+      <w:proofErr w:type="spellEnd"/>
       <w:r>
         <w:rPr>
           <w:rFonts w:ascii="Arial" w:eastAsia="Times New Roman" w:hAnsi="Arial" w:cs="Arial"/>
           <w:color w:val="000000"/>
         </w:rPr>
-        <w:t>Fontys</w:t>
-      </w:r>
-      <w:proofErr w:type="spellEnd"/>
+        <w:t xml:space="preserve"> R1 2nd Floor </w:t>
+      </w:r>
       <w:r>
         <w:rPr>
           <w:rFonts w:ascii="Arial" w:eastAsia="Times New Roman" w:hAnsi="Arial" w:cs="Arial"/>
           <w:color w:val="000000"/>
         </w:rPr>
-        <w:t xml:space="preserve"> R1 2nd Floor </w:t>
-      </w:r>
+        <w:t>Room 2.88</w:t>
+      </w:r>
+    </w:p>
+    <w:p>
+      <w:pPr>
+        <w:spacing w:after="0" w:line="240" w:lineRule="auto"/>
+        <w:rPr>
+          <w:rFonts w:ascii="Arial" w:eastAsia="Times New Roman" w:hAnsi="Arial" w:cs="Arial"/>
+        </w:rPr>
+      </w:pPr>
       <w:r>
         <w:rPr>
           <w:rFonts w:ascii="Arial" w:eastAsia="Times New Roman" w:hAnsi="Arial" w:cs="Arial"/>
           <w:color w:val="000000"/>
         </w:rPr>
-        <w:t>Room 2.88</w:t>
+        <w:t>Attendees: Project Team and Mentor</w:t>
       </w:r>
     </w:p>
     <w:p>
@@ -12109,74 +12098,45 @@
           <w:rFonts w:ascii="Arial" w:eastAsia="Times New Roman" w:hAnsi="Arial" w:cs="Arial"/>
           <w:color w:val="000000"/>
         </w:rPr>
-        <w:t>Attendees: Project Team</w:t>
+        <w:t>Chair: Thanh</w:t>
       </w:r>
       <w:r>
         <w:rPr>
           <w:rFonts w:ascii="Arial" w:eastAsia="Times New Roman" w:hAnsi="Arial" w:cs="Arial"/>
           <w:color w:val="000000"/>
         </w:rPr>
-        <w:t xml:space="preserve"> and Mentor</w:t>
-      </w:r>
-    </w:p>
-    <w:p>
-      <w:pPr>
-        <w:spacing w:after="0" w:line="240" w:lineRule="auto"/>
-        <w:rPr>
-          <w:rFonts w:ascii="Arial" w:eastAsia="Times New Roman" w:hAnsi="Arial" w:cs="Arial"/>
-        </w:rPr>
-      </w:pPr>
+        <w:t xml:space="preserve"> and </w:t>
+      </w:r>
+      <w:proofErr w:type="spellStart"/>
       <w:r>
         <w:rPr>
           <w:rFonts w:ascii="Arial" w:eastAsia="Times New Roman" w:hAnsi="Arial" w:cs="Arial"/>
           <w:color w:val="000000"/>
         </w:rPr>
-        <w:t>Chair: Thanh</w:t>
-      </w:r>
+        <w:t>Chanelle</w:t>
+      </w:r>
+      <w:proofErr w:type="spellEnd"/>
+    </w:p>
+    <w:p>
+      <w:pPr>
+        <w:spacing w:after="0" w:line="240" w:lineRule="auto"/>
+        <w:rPr>
+          <w:rFonts w:ascii="Arial" w:eastAsia="Times New Roman" w:hAnsi="Arial" w:cs="Arial"/>
+        </w:rPr>
+      </w:pPr>
       <w:r>
         <w:rPr>
           <w:rFonts w:ascii="Arial" w:eastAsia="Times New Roman" w:hAnsi="Arial" w:cs="Arial"/>
           <w:color w:val="000000"/>
         </w:rPr>
-        <w:t xml:space="preserve"> and </w:t>
-      </w:r>
-      <w:proofErr w:type="spellStart"/>
+        <w:t xml:space="preserve">Minute taker: </w:t>
+      </w:r>
       <w:r>
         <w:rPr>
           <w:rFonts w:ascii="Arial" w:eastAsia="Times New Roman" w:hAnsi="Arial" w:cs="Arial"/>
           <w:color w:val="000000"/>
         </w:rPr>
-        <w:t>Chanelle</w:t>
-      </w:r>
-      <w:proofErr w:type="spellEnd"/>
-    </w:p>
-    <w:p>
-      <w:pPr>
-        <w:spacing w:after="0" w:line="240" w:lineRule="auto"/>
-        <w:rPr>
-          <w:rFonts w:ascii="Arial" w:eastAsia="Times New Roman" w:hAnsi="Arial" w:cs="Arial"/>
-        </w:rPr>
-      </w:pPr>
-      <w:r>
-        <w:rPr>
-          <w:rFonts w:ascii="Arial" w:eastAsia="Times New Roman" w:hAnsi="Arial" w:cs="Arial"/>
-          <w:color w:val="000000"/>
-        </w:rPr>
-        <w:t xml:space="preserve">Minute taker: </w:t>
-      </w:r>
-      <w:r>
-        <w:rPr>
-          <w:rFonts w:ascii="Arial" w:eastAsia="Times New Roman" w:hAnsi="Arial" w:cs="Arial"/>
-          <w:color w:val="000000"/>
-        </w:rPr>
-        <w:t>Talia</w:t>
-      </w:r>
-      <w:r>
-        <w:rPr>
-          <w:rFonts w:ascii="Arial" w:eastAsia="Times New Roman" w:hAnsi="Arial" w:cs="Arial"/>
-          <w:color w:val="000000"/>
-        </w:rPr>
-        <w:t xml:space="preserve"> and </w:t>
+        <w:t xml:space="preserve">Talia and </w:t>
       </w:r>
       <w:proofErr w:type="spellStart"/>
       <w:r>
@@ -12422,13 +12382,7 @@
         <w:rPr>
           <w:lang w:val="pt-PT"/>
         </w:rPr>
-        <w:t>Finalize and hand in all deliverables</w:t>
-      </w:r>
-      <w:r>
-        <w:rPr>
-          <w:lang w:val="pt-PT"/>
-        </w:rPr>
-        <w:t>.</w:t>
+        <w:t>Finalize and hand in all deliverables.</w:t>
       </w:r>
     </w:p>
     <w:p>
@@ -12542,13 +12496,7 @@
               <w:rPr>
                 <w:lang w:val="pt-PT"/>
               </w:rPr>
-              <w:t>Chanelle</w:t>
-            </w:r>
-            <w:r>
-              <w:rPr>
-                <w:lang w:val="pt-PT"/>
-              </w:rPr>
-              <w:t>, Talia, Thanh</w:t>
+              <w:t>Chanelle, Talia, Thanh</w:t>
             </w:r>
           </w:p>
         </w:tc>
@@ -12586,13 +12534,7 @@
               <w:rPr>
                 <w:lang w:val="pt-PT"/>
               </w:rPr>
-              <w:t>Chanelle</w:t>
-            </w:r>
-            <w:r>
-              <w:rPr>
-                <w:lang w:val="pt-PT"/>
-              </w:rPr>
-              <w:t>, Talia</w:t>
+              <w:t>Chanelle, Talia</w:t>
             </w:r>
           </w:p>
         </w:tc>
@@ -12989,7 +12931,7 @@
                                       <w:szCs w:val="96"/>
                                     </w:rPr>
                                   </w:pPr>
-                                  <w:bookmarkStart w:id="13" w:name="_Toc508979776"/>
+                                  <w:bookmarkStart w:id="12" w:name="_Toc508979776"/>
                                   <w:r>
                                     <w:rPr>
                                       <w:rFonts w:eastAsiaTheme="majorEastAsia"/>
@@ -12999,7 +12941,7 @@
                                     </w:rPr>
                                     <w:t>Individual Reflection</w:t>
                                   </w:r>
-                                  <w:bookmarkEnd w:id="13"/>
+                                  <w:bookmarkEnd w:id="12"/>
                                 </w:p>
                                 <w:p>
                                   <w:pPr>
@@ -13071,7 +13013,7 @@
                                 <w:szCs w:val="96"/>
                               </w:rPr>
                             </w:pPr>
-                            <w:bookmarkStart w:id="14" w:name="_Toc508979776"/>
+                            <w:bookmarkStart w:id="13" w:name="_Toc508979776"/>
                             <w:r>
                               <w:rPr>
                                 <w:rFonts w:eastAsiaTheme="majorEastAsia"/>
@@ -13081,7 +13023,7 @@
                               </w:rPr>
                               <w:t>Individual Reflection</w:t>
                             </w:r>
-                            <w:bookmarkEnd w:id="14"/>
+                            <w:bookmarkEnd w:id="13"/>
                           </w:p>
                           <w:p>
                             <w:pPr>
@@ -13128,30 +13070,30 @@
       <w:pPr>
         <w:pStyle w:val="Heading1"/>
       </w:pPr>
-      <w:bookmarkStart w:id="15" w:name="_Toc508372869"/>
-      <w:bookmarkStart w:id="16" w:name="_Toc508374607"/>
-      <w:bookmarkStart w:id="17" w:name="_Toc508979777"/>
+      <w:bookmarkStart w:id="14" w:name="_Toc508372869"/>
+      <w:bookmarkStart w:id="15" w:name="_Toc508374607"/>
+      <w:bookmarkStart w:id="16" w:name="_Toc508979777"/>
       <w:r>
         <w:lastRenderedPageBreak/>
         <w:t>Dholon Akter</w:t>
       </w:r>
+      <w:bookmarkEnd w:id="14"/>
       <w:bookmarkEnd w:id="15"/>
       <w:bookmarkEnd w:id="16"/>
+    </w:p>
+    <w:p>
+      <w:pPr>
+        <w:pStyle w:val="Heading2"/>
+      </w:pPr>
+      <w:bookmarkStart w:id="17" w:name="_Toc508372870"/>
+      <w:bookmarkStart w:id="18" w:name="_Toc508374608"/>
+      <w:bookmarkStart w:id="19" w:name="_Toc508979778"/>
+      <w:r>
+        <w:t>SWOT Analysis</w:t>
+      </w:r>
       <w:bookmarkEnd w:id="17"/>
-    </w:p>
-    <w:p>
-      <w:pPr>
-        <w:pStyle w:val="Heading2"/>
-      </w:pPr>
-      <w:bookmarkStart w:id="18" w:name="_Toc508372870"/>
-      <w:bookmarkStart w:id="19" w:name="_Toc508374608"/>
-      <w:bookmarkStart w:id="20" w:name="_Toc508979778"/>
-      <w:r>
-        <w:t>SWOT Analysis</w:t>
-      </w:r>
       <w:bookmarkEnd w:id="18"/>
       <w:bookmarkEnd w:id="19"/>
-      <w:bookmarkEnd w:id="20"/>
     </w:p>
     <w:tbl>
       <w:tblPr>
@@ -13235,7 +13177,33 @@
               <w:rPr>
                 <w:lang w:val="pt-PT"/>
               </w:rPr>
+              <w:t>Software skills</w:t>
+            </w:r>
+          </w:p>
+          <w:p>
+            <w:pPr>
+              <w:rPr>
+                <w:lang w:val="pt-PT"/>
+              </w:rPr>
+            </w:pPr>
+            <w:r>
+              <w:rPr>
+                <w:lang w:val="pt-PT"/>
+              </w:rPr>
               <w:t>Working in team</w:t>
+            </w:r>
+          </w:p>
+          <w:p>
+            <w:pPr>
+              <w:rPr>
+                <w:lang w:val="pt-PT"/>
+              </w:rPr>
+            </w:pPr>
+            <w:r>
+              <w:rPr>
+                <w:lang w:val="pt-PT"/>
+              </w:rPr>
+              <w:t>Problem-Soving skills</w:t>
             </w:r>
           </w:p>
           <w:p>
@@ -13260,7 +13228,7 @@
               <w:rPr>
                 <w:lang w:val="pt-PT"/>
               </w:rPr>
-              <w:t>Communication problem</w:t>
+              <w:t>Communication problems</w:t>
             </w:r>
           </w:p>
           <w:p>
@@ -13286,20 +13254,7 @@
               <w:rPr>
                 <w:lang w:val="pt-PT"/>
               </w:rPr>
-              <w:t>Lack of patience</w:t>
-            </w:r>
-          </w:p>
-          <w:p>
-            <w:pPr>
-              <w:rPr>
-                <w:lang w:val="pt-PT"/>
-              </w:rPr>
-            </w:pPr>
-            <w:r>
-              <w:rPr>
-                <w:lang w:val="pt-PT"/>
-              </w:rPr>
-              <w:t>More excuses</w:t>
+              <w:t>Lack of patience.</w:t>
             </w:r>
           </w:p>
           <w:p>
@@ -13379,6 +13334,12 @@
                 <w:lang w:val="pt-PT"/>
               </w:rPr>
             </w:pPr>
+            <w:r>
+              <w:rPr>
+                <w:lang w:val="pt-PT"/>
+              </w:rPr>
+              <w:t>Chance to make own ideas to solve the problems.</w:t>
+            </w:r>
           </w:p>
           <w:p>
             <w:pPr>
@@ -13424,6 +13385,25 @@
                 <w:lang w:val="pt-PT"/>
               </w:rPr>
             </w:pPr>
+            <w:r>
+              <w:rPr>
+                <w:lang w:val="pt-PT"/>
+              </w:rPr>
+              <w:t xml:space="preserve">Car Accident and </w:t>
+            </w:r>
+            <w:r>
+              <w:rPr>
+                <w:lang w:val="pt-PT"/>
+              </w:rPr>
+              <w:t>Surgery</w:t>
+            </w:r>
+          </w:p>
+          <w:p>
+            <w:pPr>
+              <w:rPr>
+                <w:lang w:val="pt-PT"/>
+              </w:rPr>
+            </w:pPr>
           </w:p>
         </w:tc>
       </w:tr>
@@ -13439,15 +13419,15 @@
       <w:pPr>
         <w:pStyle w:val="Heading2"/>
       </w:pPr>
-      <w:bookmarkStart w:id="21" w:name="_Toc508372871"/>
-      <w:bookmarkStart w:id="22" w:name="_Toc508374609"/>
-      <w:bookmarkStart w:id="23" w:name="_Toc508979779"/>
+      <w:bookmarkStart w:id="20" w:name="_Toc508372871"/>
+      <w:bookmarkStart w:id="21" w:name="_Toc508374609"/>
+      <w:bookmarkStart w:id="22" w:name="_Toc508979779"/>
       <w:r>
         <w:t>Learning moments</w:t>
       </w:r>
+      <w:bookmarkEnd w:id="20"/>
       <w:bookmarkEnd w:id="21"/>
       <w:bookmarkEnd w:id="22"/>
-      <w:bookmarkEnd w:id="23"/>
     </w:p>
     <w:p>
       <w:pPr>
@@ -13458,7 +13438,7 @@
         </w:numPr>
       </w:pPr>
       <w:r>
-        <w:t>Sometimes I feel so much difficulties to understand simple things easily but when ask to my team members they make it really simple for me.</w:t>
+        <w:t>Beginning of the project it was really difficult to understand the basic concept of project that how it will work in real situation , but when I started working smoothly , then I have realized how it will be going to work in practical.</w:t>
       </w:r>
     </w:p>
     <w:p>
@@ -13470,6 +13450,18 @@
         </w:numPr>
       </w:pPr>
       <w:r>
+        <w:t>Sometimes I feel so much difficulties to understand simple things quickly but when ask to my team members they make it really simple for me.</w:t>
+      </w:r>
+    </w:p>
+    <w:p>
+      <w:pPr>
+        <w:pStyle w:val="ListParagraph"/>
+        <w:numPr>
+          <w:ilvl w:val="0"/>
+          <w:numId w:val="21"/>
+        </w:numPr>
+      </w:pPr>
+      <w:r>
         <w:t>I learned how to work together by co-operating to each other and solved the problem easily.</w:t>
       </w:r>
     </w:p>
@@ -13477,36 +13469,140 @@
       <w:pPr>
         <w:pStyle w:val="Heading2"/>
       </w:pPr>
-      <w:bookmarkStart w:id="24" w:name="_Toc508372872"/>
-      <w:bookmarkStart w:id="25" w:name="_Toc508374610"/>
-      <w:bookmarkStart w:id="26" w:name="_Toc508979780"/>
+      <w:bookmarkStart w:id="23" w:name="_Toc508372872"/>
+      <w:bookmarkStart w:id="24" w:name="_Toc508374610"/>
+      <w:bookmarkStart w:id="25" w:name="_Toc508979780"/>
       <w:r>
         <w:t>Self-evaluation of spent effort</w:t>
       </w:r>
+      <w:bookmarkEnd w:id="23"/>
       <w:bookmarkEnd w:id="24"/>
       <w:bookmarkEnd w:id="25"/>
+    </w:p>
+    <w:p>
+      <w:r>
+        <w:t>As far as I think spent effort is sufficient.</w:t>
+      </w:r>
+    </w:p>
+    <w:p>
+      <w:pPr>
+        <w:pStyle w:val="Heading2"/>
+      </w:pPr>
+      <w:bookmarkStart w:id="26" w:name="_Toc508372873"/>
+      <w:bookmarkStart w:id="27" w:name="_Toc508374611"/>
+      <w:bookmarkStart w:id="28" w:name="_Toc508979781"/>
+      <w:r>
+        <w:t>Improvements for next project</w:t>
+      </w:r>
       <w:bookmarkEnd w:id="26"/>
-    </w:p>
-    <w:p>
-      <w:r>
-        <w:t>As far as I think spent effort is sufficient.</w:t>
-      </w:r>
-    </w:p>
-    <w:p>
-      <w:pPr>
-        <w:pStyle w:val="Heading2"/>
-      </w:pPr>
-      <w:bookmarkStart w:id="27" w:name="_Toc508372873"/>
-      <w:bookmarkStart w:id="28" w:name="_Toc508374611"/>
-      <w:bookmarkStart w:id="29" w:name="_Toc508979781"/>
-      <w:r>
-        <w:t>Improvements for next project</w:t>
-      </w:r>
       <w:bookmarkEnd w:id="27"/>
       <w:bookmarkEnd w:id="28"/>
-      <w:bookmarkEnd w:id="29"/>
-    </w:p>
-    <w:p/>
+    </w:p>
+    <w:p>
+      <w:pPr>
+        <w:pStyle w:val="ListParagraph"/>
+        <w:numPr>
+          <w:ilvl w:val="0"/>
+          <w:numId w:val="26"/>
+        </w:numPr>
+      </w:pPr>
+      <w:r>
+        <w:t>Understanding the context quickly</w:t>
+      </w:r>
+      <w:r>
+        <w:t>.</w:t>
+      </w:r>
+    </w:p>
+    <w:p>
+      <w:pPr>
+        <w:pStyle w:val="ListParagraph"/>
+        <w:numPr>
+          <w:ilvl w:val="0"/>
+          <w:numId w:val="26"/>
+        </w:numPr>
+      </w:pPr>
+      <w:r>
+        <w:t>Documentation skills</w:t>
+      </w:r>
+      <w:r>
+        <w:t>.</w:t>
+      </w:r>
+    </w:p>
+    <w:p>
+      <w:pPr>
+        <w:pStyle w:val="ListParagraph"/>
+        <w:numPr>
+          <w:ilvl w:val="0"/>
+          <w:numId w:val="26"/>
+        </w:numPr>
+      </w:pPr>
+      <w:r>
+        <w:t xml:space="preserve">Communication skills (how to present my ideas nicely </w:t>
+      </w:r>
+      <w:r>
+        <w:t>to</w:t>
+      </w:r>
+      <w:r>
+        <w:t xml:space="preserve"> member</w:t>
+      </w:r>
+      <w:r>
+        <w:t>s</w:t>
+      </w:r>
+      <w:r>
+        <w:t>, mentor and client).</w:t>
+      </w:r>
+    </w:p>
+    <w:p>
+      <w:pPr>
+        <w:pStyle w:val="ListParagraph"/>
+        <w:numPr>
+          <w:ilvl w:val="0"/>
+          <w:numId w:val="26"/>
+        </w:numPr>
+      </w:pPr>
+      <w:r>
+        <w:t>Self-Confidence about the problem-solving.</w:t>
+      </w:r>
+    </w:p>
+    <w:p>
+      <w:pPr>
+        <w:pStyle w:val="ListParagraph"/>
+        <w:numPr>
+          <w:ilvl w:val="0"/>
+          <w:numId w:val="26"/>
+        </w:numPr>
+      </w:pPr>
+      <w:r>
+        <w:t>Patience of work.</w:t>
+      </w:r>
+    </w:p>
+    <w:p>
+      <w:pPr>
+        <w:pStyle w:val="ListParagraph"/>
+        <w:numPr>
+          <w:ilvl w:val="0"/>
+          <w:numId w:val="26"/>
+        </w:numPr>
+      </w:pPr>
+      <w:r>
+        <w:t>Avoid excuses.</w:t>
+      </w:r>
+    </w:p>
+    <w:p>
+      <w:pPr>
+        <w:pStyle w:val="ListParagraph"/>
+        <w:numPr>
+          <w:ilvl w:val="0"/>
+          <w:numId w:val="26"/>
+        </w:numPr>
+      </w:pPr>
+      <w:r>
+        <w:t>Self-discipline, Determination</w:t>
+      </w:r>
+      <w:r>
+        <w:t>, Consistency of the work.</w:t>
+      </w:r>
+    </w:p>
     <w:p>
       <w:pPr>
         <w:rPr>
@@ -13528,30 +13624,30 @@
       <w:pPr>
         <w:pStyle w:val="Heading1"/>
       </w:pPr>
-      <w:bookmarkStart w:id="30" w:name="_Toc508372874"/>
-      <w:bookmarkStart w:id="31" w:name="_Toc508374612"/>
-      <w:bookmarkStart w:id="32" w:name="_Toc508979782"/>
+      <w:bookmarkStart w:id="29" w:name="_Toc508372874"/>
+      <w:bookmarkStart w:id="30" w:name="_Toc508374612"/>
+      <w:bookmarkStart w:id="31" w:name="_Toc508979782"/>
       <w:r>
         <w:lastRenderedPageBreak/>
         <w:t>Chanelle Hart</w:t>
       </w:r>
+      <w:bookmarkEnd w:id="29"/>
       <w:bookmarkEnd w:id="30"/>
       <w:bookmarkEnd w:id="31"/>
+    </w:p>
+    <w:p>
+      <w:pPr>
+        <w:pStyle w:val="Heading2"/>
+      </w:pPr>
+      <w:bookmarkStart w:id="32" w:name="_Toc508372875"/>
+      <w:bookmarkStart w:id="33" w:name="_Toc508374613"/>
+      <w:bookmarkStart w:id="34" w:name="_Toc508979783"/>
+      <w:r>
+        <w:t>SWOT Analysis</w:t>
+      </w:r>
       <w:bookmarkEnd w:id="32"/>
-    </w:p>
-    <w:p>
-      <w:pPr>
-        <w:pStyle w:val="Heading2"/>
-      </w:pPr>
-      <w:bookmarkStart w:id="33" w:name="_Toc508372875"/>
-      <w:bookmarkStart w:id="34" w:name="_Toc508374613"/>
-      <w:bookmarkStart w:id="35" w:name="_Toc508979783"/>
-      <w:r>
-        <w:t>SWOT Analysis</w:t>
-      </w:r>
       <w:bookmarkEnd w:id="33"/>
       <w:bookmarkEnd w:id="34"/>
-      <w:bookmarkEnd w:id="35"/>
     </w:p>
     <w:tbl>
       <w:tblPr>
@@ -13905,15 +14001,15 @@
       <w:pPr>
         <w:pStyle w:val="Heading2"/>
       </w:pPr>
-      <w:bookmarkStart w:id="36" w:name="_Toc508372876"/>
-      <w:bookmarkStart w:id="37" w:name="_Toc508374614"/>
-      <w:bookmarkStart w:id="38" w:name="_Toc508979784"/>
+      <w:bookmarkStart w:id="35" w:name="_Toc508372876"/>
+      <w:bookmarkStart w:id="36" w:name="_Toc508374614"/>
+      <w:bookmarkStart w:id="37" w:name="_Toc508979784"/>
       <w:r>
         <w:t>Learning moments</w:t>
       </w:r>
+      <w:bookmarkEnd w:id="35"/>
       <w:bookmarkEnd w:id="36"/>
       <w:bookmarkEnd w:id="37"/>
-      <w:bookmarkEnd w:id="38"/>
     </w:p>
     <w:p>
       <w:pPr>
@@ -13967,18 +14063,18 @@
       <w:pPr>
         <w:pStyle w:val="Heading2"/>
       </w:pPr>
-      <w:bookmarkStart w:id="39" w:name="_Toc508372877"/>
-      <w:bookmarkStart w:id="40" w:name="_Toc508374615"/>
-      <w:bookmarkStart w:id="41" w:name="_Toc508979785"/>
+      <w:bookmarkStart w:id="38" w:name="_Toc508372877"/>
+      <w:bookmarkStart w:id="39" w:name="_Toc508374615"/>
+      <w:bookmarkStart w:id="40" w:name="_Toc508979785"/>
       <w:r>
         <w:t>E</w:t>
       </w:r>
       <w:r>
         <w:t>valuation of spent effort</w:t>
       </w:r>
+      <w:bookmarkEnd w:id="38"/>
       <w:bookmarkEnd w:id="39"/>
       <w:bookmarkEnd w:id="40"/>
-      <w:bookmarkEnd w:id="41"/>
     </w:p>
     <w:p>
       <w:pPr>
@@ -13996,15 +14092,15 @@
       <w:pPr>
         <w:pStyle w:val="Heading2"/>
       </w:pPr>
-      <w:bookmarkStart w:id="42" w:name="_Toc508372878"/>
-      <w:bookmarkStart w:id="43" w:name="_Toc508374616"/>
-      <w:bookmarkStart w:id="44" w:name="_Toc508979786"/>
+      <w:bookmarkStart w:id="41" w:name="_Toc508372878"/>
+      <w:bookmarkStart w:id="42" w:name="_Toc508374616"/>
+      <w:bookmarkStart w:id="43" w:name="_Toc508979786"/>
       <w:r>
         <w:t>Improvements for next project</w:t>
       </w:r>
+      <w:bookmarkEnd w:id="41"/>
       <w:bookmarkEnd w:id="42"/>
       <w:bookmarkEnd w:id="43"/>
-      <w:bookmarkEnd w:id="44"/>
     </w:p>
     <w:p>
       <w:pPr>
@@ -14045,30 +14141,30 @@
       <w:pPr>
         <w:pStyle w:val="Heading1"/>
       </w:pPr>
-      <w:bookmarkStart w:id="45" w:name="_Toc508372879"/>
-      <w:bookmarkStart w:id="46" w:name="_Toc508374617"/>
-      <w:bookmarkStart w:id="47" w:name="_Toc508979787"/>
+      <w:bookmarkStart w:id="44" w:name="_Toc508372879"/>
+      <w:bookmarkStart w:id="45" w:name="_Toc508374617"/>
+      <w:bookmarkStart w:id="46" w:name="_Toc508979787"/>
       <w:r>
         <w:lastRenderedPageBreak/>
         <w:t>Talia Santos</w:t>
       </w:r>
+      <w:bookmarkEnd w:id="44"/>
       <w:bookmarkEnd w:id="45"/>
       <w:bookmarkEnd w:id="46"/>
+    </w:p>
+    <w:p>
+      <w:pPr>
+        <w:pStyle w:val="Heading2"/>
+      </w:pPr>
+      <w:bookmarkStart w:id="47" w:name="_Toc508372880"/>
+      <w:bookmarkStart w:id="48" w:name="_Toc508374618"/>
+      <w:bookmarkStart w:id="49" w:name="_Toc508979788"/>
+      <w:r>
+        <w:t>SWOT Analysis</w:t>
+      </w:r>
       <w:bookmarkEnd w:id="47"/>
-    </w:p>
-    <w:p>
-      <w:pPr>
-        <w:pStyle w:val="Heading2"/>
-      </w:pPr>
-      <w:bookmarkStart w:id="48" w:name="_Toc508372880"/>
-      <w:bookmarkStart w:id="49" w:name="_Toc508374618"/>
-      <w:bookmarkStart w:id="50" w:name="_Toc508979788"/>
-      <w:r>
-        <w:t>SWOT Analysis</w:t>
-      </w:r>
       <w:bookmarkEnd w:id="48"/>
       <w:bookmarkEnd w:id="49"/>
-      <w:bookmarkEnd w:id="50"/>
     </w:p>
     <w:tbl>
       <w:tblPr>
@@ -14335,7 +14431,13 @@
               <w:rPr>
                 <w:lang w:val="pt-PT"/>
               </w:rPr>
-              <w:t xml:space="preserve">Ogranize time better so my performance in </w:t>
+              <w:t>Orga</w:t>
+            </w:r>
+            <w:r>
+              <w:rPr>
+                <w:lang w:val="pt-PT"/>
+              </w:rPr>
+              <w:t xml:space="preserve">nize time better so my performance in </w:t>
             </w:r>
             <w:r>
               <w:rPr>
@@ -14490,15 +14592,15 @@
       <w:pPr>
         <w:pStyle w:val="Heading2"/>
       </w:pPr>
-      <w:bookmarkStart w:id="51" w:name="_Toc508372881"/>
-      <w:bookmarkStart w:id="52" w:name="_Toc508374619"/>
-      <w:bookmarkStart w:id="53" w:name="_Toc508979789"/>
+      <w:bookmarkStart w:id="50" w:name="_Toc508372881"/>
+      <w:bookmarkStart w:id="51" w:name="_Toc508374619"/>
+      <w:bookmarkStart w:id="52" w:name="_Toc508979789"/>
       <w:r>
         <w:t>Learning moments</w:t>
       </w:r>
+      <w:bookmarkEnd w:id="50"/>
       <w:bookmarkEnd w:id="51"/>
       <w:bookmarkEnd w:id="52"/>
-      <w:bookmarkEnd w:id="53"/>
     </w:p>
     <w:p>
       <w:pPr>
@@ -14509,7 +14611,19 @@
         </w:numPr>
       </w:pPr>
       <w:r>
-        <w:t>I realized very quickly that sometimes getting everyone on the same page took more effort and better communication than I ever thought, but that ultimately, it was our differences as individuals that made for the best results since we can get a diverse variety of opinions and points of view at times.</w:t>
+        <w:t>I realized very quickly that sometimes getting everyone on the same page took more effort and better communication than I ever thought</w:t>
+      </w:r>
+      <w:r>
+        <w:t>. U</w:t>
+      </w:r>
+      <w:r>
+        <w:t>ltimately, it was our differences as individuals</w:t>
+      </w:r>
+      <w:r>
+        <w:t xml:space="preserve"> that made for the best results, </w:t>
+      </w:r>
+      <w:r>
+        <w:t>since we can get a diverse variety of opinions and points of view at times.</w:t>
       </w:r>
     </w:p>
     <w:p>
@@ -14540,47 +14654,98 @@
       <w:pPr>
         <w:pStyle w:val="Heading2"/>
       </w:pPr>
-      <w:bookmarkStart w:id="54" w:name="_Toc508372882"/>
-      <w:bookmarkStart w:id="55" w:name="_Toc508374620"/>
-      <w:bookmarkStart w:id="56" w:name="_Toc508979790"/>
+      <w:bookmarkStart w:id="53" w:name="_Toc508372882"/>
+      <w:bookmarkStart w:id="54" w:name="_Toc508374620"/>
+      <w:bookmarkStart w:id="55" w:name="_Toc508979790"/>
       <w:r>
         <w:t>Self-evaluation of spent effort</w:t>
       </w:r>
+      <w:bookmarkEnd w:id="53"/>
       <w:bookmarkEnd w:id="54"/>
       <w:bookmarkEnd w:id="55"/>
+    </w:p>
+    <w:p>
+      <w:r>
+        <w:t>Spent effort was sufficient</w:t>
+      </w:r>
+      <w:r>
+        <w:t>,</w:t>
+      </w:r>
+      <w:r>
+        <w:t xml:space="preserve"> I’d like to say.</w:t>
+      </w:r>
+    </w:p>
+    <w:p>
+      <w:pPr>
+        <w:pStyle w:val="Heading2"/>
+      </w:pPr>
+      <w:bookmarkStart w:id="56" w:name="_Toc508372883"/>
+      <w:bookmarkStart w:id="57" w:name="_Toc508374621"/>
+      <w:bookmarkStart w:id="58" w:name="_Toc508979791"/>
+      <w:r>
+        <w:t>Improvements for next project</w:t>
+      </w:r>
       <w:bookmarkEnd w:id="56"/>
-    </w:p>
-    <w:p>
-      <w:r>
-        <w:t>Spent effort was sufficient</w:t>
-      </w:r>
-      <w:r>
-        <w:t>,</w:t>
-      </w:r>
-      <w:r>
-        <w:t xml:space="preserve"> I’d like to say.</w:t>
-      </w:r>
-    </w:p>
-    <w:p>
-      <w:pPr>
-        <w:pStyle w:val="Heading2"/>
-      </w:pPr>
-      <w:bookmarkStart w:id="57" w:name="_Toc508372883"/>
-      <w:bookmarkStart w:id="58" w:name="_Toc508374621"/>
-      <w:bookmarkStart w:id="59" w:name="_Toc508979791"/>
-      <w:r>
-        <w:t>Improvements for next project</w:t>
-      </w:r>
       <w:bookmarkEnd w:id="57"/>
       <w:bookmarkEnd w:id="58"/>
+    </w:p>
+    <w:p>
+      <w:pPr>
+        <w:spacing w:after="0"/>
+        <w:rPr>
+          <w:lang w:val="pt-PT"/>
+        </w:rPr>
+      </w:pPr>
+      <w:r>
+        <w:rPr>
+          <w:lang w:val="pt-PT"/>
+        </w:rPr>
+        <w:t xml:space="preserve">Learn and understand other crucial courses’ material faster. Seek help and research more. </w:t>
+      </w:r>
+    </w:p>
+    <w:p>
+      <w:pPr>
+        <w:spacing w:after="0"/>
+        <w:rPr>
+          <w:lang w:val="pt-PT"/>
+        </w:rPr>
+      </w:pPr>
+      <w:r>
+        <w:rPr>
+          <w:lang w:val="pt-PT"/>
+        </w:rPr>
+        <w:t>Learn to research appropriately, in regards to programming issues. Learn to filter information better.</w:t>
+      </w:r>
+    </w:p>
+    <w:p>
+      <w:pPr>
+        <w:spacing w:after="0"/>
+        <w:rPr>
+          <w:lang w:val="pt-PT"/>
+        </w:rPr>
+      </w:pPr>
+      <w:r>
+        <w:rPr>
+          <w:lang w:val="pt-PT"/>
+        </w:rPr>
+        <w:t>Organize time better and work more efficiently. Avoid distractions.</w:t>
+      </w:r>
+    </w:p>
+    <w:p>
+      <w:pPr>
+        <w:spacing w:after="0"/>
+        <w:rPr>
+          <w:lang w:val="pt-PT"/>
+        </w:rPr>
+      </w:pPr>
+      <w:r>
+        <w:rPr>
+          <w:lang w:val="pt-PT"/>
+        </w:rPr>
+        <w:t>Learn to not be as dependant on peer approval.</w:t>
+      </w:r>
+      <w:bookmarkStart w:id="59" w:name="_GoBack"/>
       <w:bookmarkEnd w:id="59"/>
-    </w:p>
-    <w:p>
-      <w:pPr>
-        <w:rPr>
-          <w:lang w:val="pt-PT"/>
-        </w:rPr>
-      </w:pPr>
     </w:p>
     <w:p>
       <w:pPr>
@@ -16077,6 +16242,119 @@
     </w:lvl>
   </w:abstractNum>
   <w:abstractNum w:abstractNumId="7" w15:restartNumberingAfterBreak="0">
+    <w:nsid w:val="3C2A5AAE"/>
+    <w:multiLevelType w:val="hybridMultilevel"/>
+    <w:tmpl w:val="F78EB286"/>
+    <w:lvl w:ilvl="0" w:tplc="20000001">
+      <w:start w:val="1"/>
+      <w:numFmt w:val="bullet"/>
+      <w:lvlText w:val=""/>
+      <w:lvlJc w:val="left"/>
+      <w:pPr>
+        <w:ind w:left="720" w:hanging="360"/>
+      </w:pPr>
+      <w:rPr>
+        <w:rFonts w:ascii="Symbol" w:hAnsi="Symbol" w:hint="default"/>
+      </w:rPr>
+    </w:lvl>
+    <w:lvl w:ilvl="1" w:tplc="04090003" w:tentative="1">
+      <w:start w:val="1"/>
+      <w:numFmt w:val="bullet"/>
+      <w:lvlText w:val="o"/>
+      <w:lvlJc w:val="left"/>
+      <w:pPr>
+        <w:ind w:left="1440" w:hanging="360"/>
+      </w:pPr>
+      <w:rPr>
+        <w:rFonts w:ascii="Courier New" w:hAnsi="Courier New" w:cs="Courier New" w:hint="default"/>
+      </w:rPr>
+    </w:lvl>
+    <w:lvl w:ilvl="2" w:tplc="04090005" w:tentative="1">
+      <w:start w:val="1"/>
+      <w:numFmt w:val="bullet"/>
+      <w:lvlText w:val=""/>
+      <w:lvlJc w:val="left"/>
+      <w:pPr>
+        <w:ind w:left="2160" w:hanging="360"/>
+      </w:pPr>
+      <w:rPr>
+        <w:rFonts w:ascii="Wingdings" w:hAnsi="Wingdings" w:hint="default"/>
+      </w:rPr>
+    </w:lvl>
+    <w:lvl w:ilvl="3" w:tplc="04090001" w:tentative="1">
+      <w:start w:val="1"/>
+      <w:numFmt w:val="bullet"/>
+      <w:lvlText w:val=""/>
+      <w:lvlJc w:val="left"/>
+      <w:pPr>
+        <w:ind w:left="2880" w:hanging="360"/>
+      </w:pPr>
+      <w:rPr>
+        <w:rFonts w:ascii="Symbol" w:hAnsi="Symbol" w:hint="default"/>
+      </w:rPr>
+    </w:lvl>
+    <w:lvl w:ilvl="4" w:tplc="04090003" w:tentative="1">
+      <w:start w:val="1"/>
+      <w:numFmt w:val="bullet"/>
+      <w:lvlText w:val="o"/>
+      <w:lvlJc w:val="left"/>
+      <w:pPr>
+        <w:ind w:left="3600" w:hanging="360"/>
+      </w:pPr>
+      <w:rPr>
+        <w:rFonts w:ascii="Courier New" w:hAnsi="Courier New" w:cs="Courier New" w:hint="default"/>
+      </w:rPr>
+    </w:lvl>
+    <w:lvl w:ilvl="5" w:tplc="04090005" w:tentative="1">
+      <w:start w:val="1"/>
+      <w:numFmt w:val="bullet"/>
+      <w:lvlText w:val=""/>
+      <w:lvlJc w:val="left"/>
+      <w:pPr>
+        <w:ind w:left="4320" w:hanging="360"/>
+      </w:pPr>
+      <w:rPr>
+        <w:rFonts w:ascii="Wingdings" w:hAnsi="Wingdings" w:hint="default"/>
+      </w:rPr>
+    </w:lvl>
+    <w:lvl w:ilvl="6" w:tplc="04090001" w:tentative="1">
+      <w:start w:val="1"/>
+      <w:numFmt w:val="bullet"/>
+      <w:lvlText w:val=""/>
+      <w:lvlJc w:val="left"/>
+      <w:pPr>
+        <w:ind w:left="5040" w:hanging="360"/>
+      </w:pPr>
+      <w:rPr>
+        <w:rFonts w:ascii="Symbol" w:hAnsi="Symbol" w:hint="default"/>
+      </w:rPr>
+    </w:lvl>
+    <w:lvl w:ilvl="7" w:tplc="04090003" w:tentative="1">
+      <w:start w:val="1"/>
+      <w:numFmt w:val="bullet"/>
+      <w:lvlText w:val="o"/>
+      <w:lvlJc w:val="left"/>
+      <w:pPr>
+        <w:ind w:left="5760" w:hanging="360"/>
+      </w:pPr>
+      <w:rPr>
+        <w:rFonts w:ascii="Courier New" w:hAnsi="Courier New" w:cs="Courier New" w:hint="default"/>
+      </w:rPr>
+    </w:lvl>
+    <w:lvl w:ilvl="8" w:tplc="04090005" w:tentative="1">
+      <w:start w:val="1"/>
+      <w:numFmt w:val="bullet"/>
+      <w:lvlText w:val=""/>
+      <w:lvlJc w:val="left"/>
+      <w:pPr>
+        <w:ind w:left="6480" w:hanging="360"/>
+      </w:pPr>
+      <w:rPr>
+        <w:rFonts w:ascii="Wingdings" w:hAnsi="Wingdings" w:hint="default"/>
+      </w:rPr>
+    </w:lvl>
+  </w:abstractNum>
+  <w:abstractNum w:abstractNumId="8" w15:restartNumberingAfterBreak="0">
     <w:nsid w:val="47D86130"/>
     <w:multiLevelType w:val="hybridMultilevel"/>
     <w:tmpl w:val="9490D102"/>
@@ -16162,7 +16440,7 @@
       </w:pPr>
     </w:lvl>
   </w:abstractNum>
-  <w:abstractNum w:abstractNumId="8" w15:restartNumberingAfterBreak="0">
+  <w:abstractNum w:abstractNumId="9" w15:restartNumberingAfterBreak="0">
     <w:nsid w:val="4A876DDF"/>
     <w:multiLevelType w:val="hybridMultilevel"/>
     <w:tmpl w:val="BF02672A"/>
@@ -16275,7 +16553,7 @@
       </w:rPr>
     </w:lvl>
   </w:abstractNum>
-  <w:abstractNum w:abstractNumId="9" w15:restartNumberingAfterBreak="0">
+  <w:abstractNum w:abstractNumId="10" w15:restartNumberingAfterBreak="0">
     <w:nsid w:val="4C4A0881"/>
     <w:multiLevelType w:val="hybridMultilevel"/>
     <w:tmpl w:val="A38466C0"/>
@@ -16364,7 +16642,7 @@
       </w:pPr>
     </w:lvl>
   </w:abstractNum>
-  <w:abstractNum w:abstractNumId="10" w15:restartNumberingAfterBreak="0">
+  <w:abstractNum w:abstractNumId="11" w15:restartNumberingAfterBreak="0">
     <w:nsid w:val="4F0832CC"/>
     <w:multiLevelType w:val="hybridMultilevel"/>
     <w:tmpl w:val="3FE233A8"/>
@@ -16476,7 +16754,7 @@
       </w:rPr>
     </w:lvl>
   </w:abstractNum>
-  <w:abstractNum w:abstractNumId="11" w15:restartNumberingAfterBreak="0">
+  <w:abstractNum w:abstractNumId="12" w15:restartNumberingAfterBreak="0">
     <w:nsid w:val="5777439B"/>
     <w:multiLevelType w:val="hybridMultilevel"/>
     <w:tmpl w:val="81A2ABBA"/>
@@ -16589,7 +16867,7 @@
       </w:rPr>
     </w:lvl>
   </w:abstractNum>
-  <w:abstractNum w:abstractNumId="12" w15:restartNumberingAfterBreak="0">
+  <w:abstractNum w:abstractNumId="13" w15:restartNumberingAfterBreak="0">
     <w:nsid w:val="57936C74"/>
     <w:multiLevelType w:val="hybridMultilevel"/>
     <w:tmpl w:val="E620D940"/>
@@ -16703,7 +16981,7 @@
       </w:rPr>
     </w:lvl>
   </w:abstractNum>
-  <w:abstractNum w:abstractNumId="13" w15:restartNumberingAfterBreak="0">
+  <w:abstractNum w:abstractNumId="14" w15:restartNumberingAfterBreak="0">
     <w:nsid w:val="59A72A43"/>
     <w:multiLevelType w:val="hybridMultilevel"/>
     <w:tmpl w:val="15744D8E"/>
@@ -16817,7 +17095,7 @@
       </w:rPr>
     </w:lvl>
   </w:abstractNum>
-  <w:abstractNum w:abstractNumId="14" w15:restartNumberingAfterBreak="0">
+  <w:abstractNum w:abstractNumId="15" w15:restartNumberingAfterBreak="0">
     <w:nsid w:val="5A651653"/>
     <w:multiLevelType w:val="hybridMultilevel"/>
     <w:tmpl w:val="1EFAB6F4"/>
@@ -16931,7 +17209,7 @@
       </w:rPr>
     </w:lvl>
   </w:abstractNum>
-  <w:abstractNum w:abstractNumId="15" w15:restartNumberingAfterBreak="0">
+  <w:abstractNum w:abstractNumId="16" w15:restartNumberingAfterBreak="0">
     <w:nsid w:val="5E5C4AEC"/>
     <w:multiLevelType w:val="hybridMultilevel"/>
     <w:tmpl w:val="1118040C"/>
@@ -17044,7 +17322,7 @@
       </w:rPr>
     </w:lvl>
   </w:abstractNum>
-  <w:abstractNum w:abstractNumId="16" w15:restartNumberingAfterBreak="0">
+  <w:abstractNum w:abstractNumId="17" w15:restartNumberingAfterBreak="0">
     <w:nsid w:val="634762A3"/>
     <w:multiLevelType w:val="hybridMultilevel"/>
     <w:tmpl w:val="9AC4F956"/>
@@ -17133,7 +17411,7 @@
       </w:pPr>
     </w:lvl>
   </w:abstractNum>
-  <w:abstractNum w:abstractNumId="17" w15:restartNumberingAfterBreak="0">
+  <w:abstractNum w:abstractNumId="18" w15:restartNumberingAfterBreak="0">
     <w:nsid w:val="6DCD27C9"/>
     <w:multiLevelType w:val="hybridMultilevel"/>
     <w:tmpl w:val="F5508604"/>
@@ -17246,7 +17524,7 @@
       </w:rPr>
     </w:lvl>
   </w:abstractNum>
-  <w:abstractNum w:abstractNumId="18" w15:restartNumberingAfterBreak="0">
+  <w:abstractNum w:abstractNumId="19" w15:restartNumberingAfterBreak="0">
     <w:nsid w:val="72E21D42"/>
     <w:multiLevelType w:val="hybridMultilevel"/>
     <w:tmpl w:val="351257AC"/>
@@ -17360,7 +17638,7 @@
       </w:rPr>
     </w:lvl>
   </w:abstractNum>
-  <w:abstractNum w:abstractNumId="19" w15:restartNumberingAfterBreak="0">
+  <w:abstractNum w:abstractNumId="20" w15:restartNumberingAfterBreak="0">
     <w:nsid w:val="73AF467A"/>
     <w:multiLevelType w:val="hybridMultilevel"/>
     <w:tmpl w:val="E62246EA"/>
@@ -17449,7 +17727,7 @@
       </w:pPr>
     </w:lvl>
   </w:abstractNum>
-  <w:abstractNum w:abstractNumId="20" w15:restartNumberingAfterBreak="0">
+  <w:abstractNum w:abstractNumId="21" w15:restartNumberingAfterBreak="0">
     <w:nsid w:val="76DD41C7"/>
     <w:multiLevelType w:val="hybridMultilevel"/>
     <w:tmpl w:val="5F7C7D74"/>
@@ -17562,7 +17840,7 @@
       </w:rPr>
     </w:lvl>
   </w:abstractNum>
-  <w:abstractNum w:abstractNumId="21" w15:restartNumberingAfterBreak="0">
+  <w:abstractNum w:abstractNumId="22" w15:restartNumberingAfterBreak="0">
     <w:nsid w:val="77316D92"/>
     <w:multiLevelType w:val="hybridMultilevel"/>
     <w:tmpl w:val="8E98ECF8"/>
@@ -17648,7 +17926,7 @@
       </w:pPr>
     </w:lvl>
   </w:abstractNum>
-  <w:abstractNum w:abstractNumId="22" w15:restartNumberingAfterBreak="0">
+  <w:abstractNum w:abstractNumId="23" w15:restartNumberingAfterBreak="0">
     <w:nsid w:val="773E4D84"/>
     <w:multiLevelType w:val="hybridMultilevel"/>
     <w:tmpl w:val="9496ACF2"/>
@@ -17737,7 +18015,7 @@
       </w:pPr>
     </w:lvl>
   </w:abstractNum>
-  <w:abstractNum w:abstractNumId="23" w15:restartNumberingAfterBreak="0">
+  <w:abstractNum w:abstractNumId="24" w15:restartNumberingAfterBreak="0">
     <w:nsid w:val="786E7134"/>
     <w:multiLevelType w:val="hybridMultilevel"/>
     <w:tmpl w:val="B8E2319A"/>
@@ -17826,7 +18104,7 @@
       </w:pPr>
     </w:lvl>
   </w:abstractNum>
-  <w:abstractNum w:abstractNumId="24" w15:restartNumberingAfterBreak="0">
+  <w:abstractNum w:abstractNumId="25" w15:restartNumberingAfterBreak="0">
     <w:nsid w:val="7A112B36"/>
     <w:multiLevelType w:val="hybridMultilevel"/>
     <w:tmpl w:val="EC8E9052"/>
@@ -17941,52 +18219,52 @@
     </w:lvl>
   </w:abstractNum>
   <w:num w:numId="1">
-    <w:abstractNumId w:val="23"/>
+    <w:abstractNumId w:val="24"/>
   </w:num>
   <w:num w:numId="2">
-    <w:abstractNumId w:val="20"/>
+    <w:abstractNumId w:val="21"/>
   </w:num>
   <w:num w:numId="3">
     <w:abstractNumId w:val="6"/>
   </w:num>
   <w:num w:numId="4">
-    <w:abstractNumId w:val="11"/>
+    <w:abstractNumId w:val="12"/>
   </w:num>
   <w:num w:numId="5">
-    <w:abstractNumId w:val="21"/>
+    <w:abstractNumId w:val="22"/>
   </w:num>
   <w:num w:numId="6">
-    <w:abstractNumId w:val="16"/>
+    <w:abstractNumId w:val="17"/>
   </w:num>
   <w:num w:numId="7">
+    <w:abstractNumId w:val="15"/>
+  </w:num>
+  <w:num w:numId="8">
     <w:abstractNumId w:val="14"/>
   </w:num>
-  <w:num w:numId="8">
+  <w:num w:numId="9">
+    <w:abstractNumId w:val="8"/>
+  </w:num>
+  <w:num w:numId="10">
     <w:abstractNumId w:val="13"/>
   </w:num>
-  <w:num w:numId="9">
-    <w:abstractNumId w:val="7"/>
-  </w:num>
-  <w:num w:numId="10">
-    <w:abstractNumId w:val="12"/>
-  </w:num>
   <w:num w:numId="11">
-    <w:abstractNumId w:val="18"/>
+    <w:abstractNumId w:val="19"/>
   </w:num>
   <w:num w:numId="12">
-    <w:abstractNumId w:val="24"/>
+    <w:abstractNumId w:val="25"/>
   </w:num>
   <w:num w:numId="13">
-    <w:abstractNumId w:val="22"/>
+    <w:abstractNumId w:val="23"/>
   </w:num>
   <w:num w:numId="14">
     <w:abstractNumId w:val="3"/>
   </w:num>
   <w:num w:numId="15">
-    <w:abstractNumId w:val="19"/>
+    <w:abstractNumId w:val="20"/>
   </w:num>
   <w:num w:numId="16">
-    <w:abstractNumId w:val="10"/>
+    <w:abstractNumId w:val="11"/>
   </w:num>
   <w:num w:numId="17">
     <w:abstractNumId w:val="1"/>
@@ -17995,13 +18273,13 @@
     <w:abstractNumId w:val="5"/>
   </w:num>
   <w:num w:numId="19">
-    <w:abstractNumId w:val="9"/>
+    <w:abstractNumId w:val="10"/>
   </w:num>
   <w:num w:numId="20">
     <w:abstractNumId w:val="4"/>
   </w:num>
   <w:num w:numId="21">
-    <w:abstractNumId w:val="8"/>
+    <w:abstractNumId w:val="9"/>
   </w:num>
   <w:num w:numId="22">
     <w:abstractNumId w:val="0"/>
@@ -18010,10 +18288,13 @@
     <w:abstractNumId w:val="2"/>
   </w:num>
   <w:num w:numId="24">
-    <w:abstractNumId w:val="15"/>
+    <w:abstractNumId w:val="16"/>
   </w:num>
   <w:num w:numId="25">
-    <w:abstractNumId w:val="17"/>
+    <w:abstractNumId w:val="18"/>
+  </w:num>
+  <w:num w:numId="26">
+    <w:abstractNumId w:val="7"/>
   </w:num>
   <w:numIdMacAtCleanup w:val="25"/>
 </w:numbering>
@@ -19137,7 +19418,7 @@
 </file>
 
 <file path=customXml/itemProps1.xml><?xml version="1.0" encoding="utf-8"?>
-<ds:datastoreItem xmlns:ds="http://schemas.openxmlformats.org/officeDocument/2006/customXml" ds:itemID="{F259C116-957C-4153-B686-25733E3323C2}">
+<ds:datastoreItem xmlns:ds="http://schemas.openxmlformats.org/officeDocument/2006/customXml" ds:itemID="{45098A79-AFC9-4A77-8529-C50A22261A6E}">
   <ds:schemaRefs>
     <ds:schemaRef ds:uri="http://schemas.openxmlformats.org/officeDocument/2006/bibliography"/>
   </ds:schemaRefs>

</xml_diff>

<commit_message>
self eval + minor backend stuff
</commit_message>
<xml_diff>
--- a/ProcessReportV3.0.docx
+++ b/ProcessReportV3.0.docx
@@ -1,12 +1,11 @@
 
 <file path=word/document.xml><?xml version="1.0" encoding="utf-8"?>
-<w:document xmlns:wpc="http://schemas.microsoft.com/office/word/2010/wordprocessingCanvas" xmlns:mc="http://schemas.openxmlformats.org/markup-compatibility/2006" xmlns:o="urn:schemas-microsoft-com:office:office" xmlns:r="http://schemas.openxmlformats.org/officeDocument/2006/relationships" xmlns:m="http://schemas.openxmlformats.org/officeDocument/2006/math" xmlns:v="urn:schemas-microsoft-com:vml" xmlns:wp14="http://schemas.microsoft.com/office/word/2010/wordprocessingDrawing" xmlns:wp="http://schemas.openxmlformats.org/drawingml/2006/wordprocessingDrawing" xmlns:w10="urn:schemas-microsoft-com:office:word" xmlns:w="http://schemas.openxmlformats.org/wordprocessingml/2006/main" xmlns:w14="http://schemas.microsoft.com/office/word/2010/wordml" xmlns:w15="http://schemas.microsoft.com/office/word/2012/wordml" xmlns:wpg="http://schemas.microsoft.com/office/word/2010/wordprocessingGroup" xmlns:wpi="http://schemas.microsoft.com/office/word/2010/wordprocessingInk" xmlns:wne="http://schemas.microsoft.com/office/word/2006/wordml" xmlns:wps="http://schemas.microsoft.com/office/word/2010/wordprocessingShape" mc:Ignorable="w14 w15 wp14">
+<w:document xmlns:wpc="http://schemas.microsoft.com/office/word/2010/wordprocessingCanvas" xmlns:mc="http://schemas.openxmlformats.org/markup-compatibility/2006" xmlns:o="urn:schemas-microsoft-com:office:office" xmlns:r="http://schemas.openxmlformats.org/officeDocument/2006/relationships" xmlns:m="http://schemas.openxmlformats.org/officeDocument/2006/math" xmlns:v="urn:schemas-microsoft-com:vml" xmlns:wp14="http://schemas.microsoft.com/office/word/2010/wordprocessingDrawing" xmlns:wp="http://schemas.openxmlformats.org/drawingml/2006/wordprocessingDrawing" xmlns:w10="urn:schemas-microsoft-com:office:word" xmlns:w="http://schemas.openxmlformats.org/wordprocessingml/2006/main" xmlns:w14="http://schemas.microsoft.com/office/word/2010/wordml" xmlns:wpg="http://schemas.microsoft.com/office/word/2010/wordprocessingGroup" xmlns:wpi="http://schemas.microsoft.com/office/word/2010/wordprocessingInk" xmlns:wne="http://schemas.microsoft.com/office/word/2006/wordml" xmlns:wps="http://schemas.microsoft.com/office/word/2010/wordprocessingShape" mc:Ignorable="w14 wp14">
   <w:body>
     <w:p>
       <w:r>
         <w:rPr>
           <w:noProof/>
-          <w:lang w:val="en-GB" w:eastAsia="en-GB"/>
         </w:rPr>
         <w:drawing>
           <wp:anchor distT="0" distB="0" distL="114300" distR="114300" simplePos="0" relativeHeight="251666432" behindDoc="0" locked="0" layoutInCell="1" allowOverlap="1" wp14:anchorId="57689107" wp14:editId="2B634B08">
@@ -34,7 +33,7 @@
                     </pic:cNvPicPr>
                   </pic:nvPicPr>
                   <pic:blipFill>
-                    <a:blip r:embed="rId6" cstate="print">
+                    <a:blip r:embed="rId7" cstate="print">
                       <a:extLst>
                         <a:ext uri="{28A0092B-C50C-407E-A947-70E740481C1C}">
                           <a14:useLocalDpi xmlns:a14="http://schemas.microsoft.com/office/drawing/2010/main" val="0"/>
@@ -97,7 +96,6 @@
           <w:r>
             <w:rPr>
               <w:noProof/>
-              <w:lang w:val="en-GB" w:eastAsia="en-GB"/>
             </w:rPr>
             <mc:AlternateContent>
               <mc:Choice Requires="wpg">
@@ -378,7 +376,7 @@
                   </wp:anchor>
                 </w:drawing>
               </mc:Choice>
-              <mc:Fallback>
+              <mc:Fallback xmlns:w15="http://schemas.microsoft.com/office/word/2012/wordml">
                 <w:pict>
                   <v:group w14:anchorId="02420A7A" id="Group 119" o:spid="_x0000_s1026" style="position:absolute;margin-left:-.75pt;margin-top:27pt;width:596.4pt;height:822.05pt;z-index:-251657216;mso-position-horizontal-relative:page;mso-position-vertical-relative:page" coordorigin="-2047" coordsize="75745,100169" o:gfxdata="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">
                     <v:rect id="Rectangle 120" o:spid="_x0000_s1027" style="position:absolute;left:-2047;top:75163;width:75740;height:2012;visibility:visible;mso-wrap-style:square;v-text-anchor:middle" o:gfxdata="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" fillcolor="black [3200]" stroked="f"/>
@@ -529,7 +527,6 @@
           <w:r>
             <w:rPr>
               <w:noProof/>
-              <w:lang w:val="en-GB" w:eastAsia="en-GB"/>
             </w:rPr>
             <mc:AlternateContent>
               <mc:Choice Requires="wps">
@@ -651,7 +648,7 @@
                   </wp:anchor>
                 </w:drawing>
               </mc:Choice>
-              <mc:Fallback>
+              <mc:Fallback xmlns:w15="http://schemas.microsoft.com/office/word/2012/wordml">
                 <w:pict>
                   <v:shape w14:anchorId="0AD95913" id="Text Box 10" o:spid="_x0000_s1030" type="#_x0000_t202" style="position:absolute;margin-left:25.3pt;margin-top:224.2pt;width:76.5pt;height:23.25pt;z-index:251664384;visibility:visible;mso-wrap-style:square;mso-width-percent:0;mso-height-percent:0;mso-wrap-distance-left:9pt;mso-wrap-distance-top:0;mso-wrap-distance-right:9pt;mso-wrap-distance-bottom:0;mso-position-horizontal:right;mso-position-horizontal-relative:margin;mso-position-vertical:absolute;mso-position-vertical-relative:text;mso-width-percent:0;mso-height-percent:0;mso-width-relative:margin;mso-height-relative:margin;v-text-anchor:top" o:gfxdata="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" filled="f" stroked="f" strokeweight=".5pt">
                     <v:textbox>
@@ -717,7 +714,6 @@
           <w:r>
             <w:rPr>
               <w:noProof/>
-              <w:lang w:val="en-GB" w:eastAsia="en-GB"/>
             </w:rPr>
             <w:drawing>
               <wp:anchor distT="0" distB="0" distL="114300" distR="114300" simplePos="0" relativeHeight="251663360" behindDoc="0" locked="0" layoutInCell="1" allowOverlap="1" wp14:anchorId="53C13500" wp14:editId="57A88D7E">
@@ -741,12 +737,12 @@
                         <pic:cNvPicPr/>
                       </pic:nvPicPr>
                       <pic:blipFill>
-                        <a:blip r:embed="rId7" cstate="print">
+                        <a:blip r:embed="rId8" cstate="print">
                           <a:biLevel thresh="75000"/>
                           <a:extLst>
                             <a:ext uri="{BEBA8EAE-BF5A-486C-A8C5-ECC9F3942E4B}">
                               <a14:imgProps xmlns:a14="http://schemas.microsoft.com/office/drawing/2010/main">
-                                <a14:imgLayer r:embed="rId8">
+                                <a14:imgLayer r:embed="rId9">
                                   <a14:imgEffect>
                                     <a14:brightnessContrast bright="-3000"/>
                                   </a14:imgEffect>
@@ -785,7 +781,6 @@
           <w:r>
             <w:rPr>
               <w:noProof/>
-              <w:lang w:val="en-GB" w:eastAsia="en-GB"/>
             </w:rPr>
             <mc:AlternateContent>
               <mc:Choice Requires="wps">
@@ -891,7 +886,7 @@
                   </wp:anchor>
                 </w:drawing>
               </mc:Choice>
-              <mc:Fallback>
+              <mc:Fallback xmlns:w15="http://schemas.microsoft.com/office/word/2012/wordml">
                 <w:pict>
                   <v:shape w14:anchorId="4AF823B9" id="Text Box 5" o:spid="_x0000_s1031" type="#_x0000_t202" style="position:absolute;margin-left:0;margin-top:572.25pt;width:125.55pt;height:42.65pt;z-index:251662336;visibility:visible;mso-wrap-style:square;mso-width-percent:0;mso-height-percent:0;mso-wrap-distance-left:9pt;mso-wrap-distance-top:0;mso-wrap-distance-right:9pt;mso-wrap-distance-bottom:0;mso-position-horizontal:left;mso-position-horizontal-relative:margin;mso-position-vertical:absolute;mso-position-vertical-relative:text;mso-width-percent:0;mso-height-percent:0;mso-width-relative:page;mso-height-relative:margin;v-text-anchor:top" o:gfxdata="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" filled="f" stroked="f" strokeweight=".5pt">
                     <v:textbox>
@@ -941,7 +936,6 @@
           <w:r>
             <w:rPr>
               <w:noProof/>
-              <w:lang w:val="en-GB" w:eastAsia="en-GB"/>
             </w:rPr>
             <mc:AlternateContent>
               <mc:Choice Requires="wps">
@@ -1115,7 +1109,7 @@
                   </wp:anchor>
                 </w:drawing>
               </mc:Choice>
-              <mc:Fallback>
+              <mc:Fallback xmlns:w15="http://schemas.microsoft.com/office/word/2012/wordml">
                 <w:pict>
                   <v:shape w14:anchorId="2A53FF84" id="Text Box 9" o:spid="_x0000_s1032" type="#_x0000_t202" style="position:absolute;margin-left:0;margin-top:605.65pt;width:198.75pt;height:104.65pt;z-index:251661312;visibility:visible;mso-wrap-style:square;mso-width-percent:0;mso-height-percent:0;mso-wrap-distance-left:9pt;mso-wrap-distance-top:0;mso-wrap-distance-right:9pt;mso-wrap-distance-bottom:0;mso-position-horizontal:left;mso-position-horizontal-relative:margin;mso-position-vertical:absolute;mso-position-vertical-relative:text;mso-width-percent:0;mso-height-percent:0;mso-width-relative:page;mso-height-relative:margin;v-text-anchor:top" o:gfxdata="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" filled="f" stroked="f" strokeweight=".5pt">
                     <v:textbox>
@@ -1233,7 +1227,6 @@
           <w:r>
             <w:rPr>
               <w:noProof/>
-              <w:lang w:val="en-GB" w:eastAsia="en-GB"/>
             </w:rPr>
             <mc:AlternateContent>
               <mc:Choice Requires="wps">
@@ -1306,7 +1299,7 @@
                   </wp:anchor>
                 </w:drawing>
               </mc:Choice>
-              <mc:Fallback>
+              <mc:Fallback xmlns:w15="http://schemas.microsoft.com/office/word/2012/wordml">
                 <w:pict>
                   <v:rect w14:anchorId="61133D59" id="Rectangle 12" o:spid="_x0000_s1026" style="position:absolute;margin-left:-58.25pt;margin-top:602.2pt;width:568.05pt;height:3.55pt;z-index:251665408;visibility:visible;mso-wrap-style:square;mso-width-percent:0;mso-height-percent:0;mso-wrap-distance-left:9pt;mso-wrap-distance-top:0;mso-wrap-distance-right:9pt;mso-wrap-distance-bottom:0;mso-position-horizontal:absolute;mso-position-horizontal-relative:text;mso-position-vertical:absolute;mso-position-vertical-relative:text;mso-width-percent:0;mso-height-percent:0;mso-width-relative:margin;mso-height-relative:margin;v-text-anchor:middle" o:gfxdata="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" fillcolor="#c00000" strokecolor="#cfcdcd [2894]" strokeweight="2.25pt"/>
                 </w:pict>
@@ -3475,7 +3468,7 @@
               <w:lang w:val="en-US"/>
             </w:rPr>
           </w:pPr>
-          <w:hyperlink r:id="rId9" w:anchor="_Toc508979776" w:history="1">
+          <w:hyperlink r:id="rId10" w:anchor="_Toc508979776" w:history="1">
             <w:r>
               <w:rPr>
                 <w:rStyle w:val="Hyperlink"/>
@@ -7430,23 +7423,7 @@
           <w:rFonts w:cstheme="minorHAnsi"/>
           <w:color w:val="000000"/>
         </w:rPr>
-        <w:t xml:space="preserve">The mentor suggests changes to layout of the document: the </w:t>
-      </w:r>
-      <w:proofErr w:type="spellStart"/>
-      <w:r>
-        <w:rPr>
-          <w:rFonts w:cstheme="minorHAnsi"/>
-          <w:color w:val="000000"/>
-        </w:rPr>
-        <w:t>MoSCoW</w:t>
-      </w:r>
-      <w:proofErr w:type="spellEnd"/>
-      <w:r>
-        <w:rPr>
-          <w:rFonts w:cstheme="minorHAnsi"/>
-          <w:color w:val="000000"/>
-        </w:rPr>
-        <w:t xml:space="preserve"> section should be an appendix.</w:t>
+        <w:t>The mentor suggests changes to layout of the document: the MoSCoW section should be an appendix.</w:t>
       </w:r>
     </w:p>
     <w:p>
@@ -8941,25 +8918,7 @@
           <w:sz w:val="24"/>
           <w:szCs w:val="24"/>
         </w:rPr>
-        <w:t xml:space="preserve">The next </w:t>
-      </w:r>
-      <w:proofErr w:type="spellStart"/>
-      <w:r>
-        <w:rPr>
-          <w:rStyle w:val="fontstyle01"/>
-          <w:sz w:val="24"/>
-          <w:szCs w:val="24"/>
-        </w:rPr>
-        <w:t>ProP</w:t>
-      </w:r>
-      <w:proofErr w:type="spellEnd"/>
-      <w:r>
-        <w:rPr>
-          <w:rStyle w:val="fontstyle01"/>
-          <w:sz w:val="24"/>
-          <w:szCs w:val="24"/>
-        </w:rPr>
-        <w:t xml:space="preserve"> </w:t>
+        <w:t xml:space="preserve">The next ProP </w:t>
       </w:r>
       <w:r>
         <w:rPr>
@@ -11053,84 +11012,59 @@
           <w:rFonts w:ascii="Arial" w:eastAsia="Times New Roman" w:hAnsi="Arial" w:cs="Arial"/>
           <w:color w:val="000000"/>
         </w:rPr>
-        <w:t xml:space="preserve">Location: </w:t>
-      </w:r>
-      <w:proofErr w:type="spellStart"/>
+        <w:t>Location: Fontys R1 2nd Floor Common Area</w:t>
+      </w:r>
+    </w:p>
+    <w:p>
+      <w:pPr>
+        <w:spacing w:after="0" w:line="240" w:lineRule="auto"/>
+        <w:rPr>
+          <w:rFonts w:ascii="Arial" w:eastAsia="Times New Roman" w:hAnsi="Arial" w:cs="Arial"/>
+        </w:rPr>
+      </w:pPr>
       <w:r>
         <w:rPr>
           <w:rFonts w:ascii="Arial" w:eastAsia="Times New Roman" w:hAnsi="Arial" w:cs="Arial"/>
           <w:color w:val="000000"/>
         </w:rPr>
-        <w:t>Fontys</w:t>
-      </w:r>
-      <w:proofErr w:type="spellEnd"/>
+        <w:t>Attendees: Project Team,</w:t>
+      </w:r>
       <w:r>
         <w:rPr>
           <w:rFonts w:ascii="Arial" w:eastAsia="Times New Roman" w:hAnsi="Arial" w:cs="Arial"/>
           <w:color w:val="000000"/>
         </w:rPr>
-        <w:t xml:space="preserve"> R1 2nd Floor Common Area</w:t>
-      </w:r>
-    </w:p>
-    <w:p>
-      <w:pPr>
-        <w:spacing w:after="0" w:line="240" w:lineRule="auto"/>
-        <w:rPr>
-          <w:rFonts w:ascii="Arial" w:eastAsia="Times New Roman" w:hAnsi="Arial" w:cs="Arial"/>
-        </w:rPr>
-      </w:pPr>
+        <w:t xml:space="preserve"> Mentor</w:t>
+      </w:r>
       <w:r>
         <w:rPr>
           <w:rFonts w:ascii="Arial" w:eastAsia="Times New Roman" w:hAnsi="Arial" w:cs="Arial"/>
           <w:color w:val="000000"/>
         </w:rPr>
-        <w:t>Attendees: Project Team,</w:t>
-      </w:r>
+        <w:t xml:space="preserve"> and Client</w:t>
+      </w:r>
+    </w:p>
+    <w:p>
+      <w:pPr>
+        <w:spacing w:after="0" w:line="240" w:lineRule="auto"/>
+        <w:rPr>
+          <w:rFonts w:ascii="Arial" w:eastAsia="Times New Roman" w:hAnsi="Arial" w:cs="Arial"/>
+        </w:rPr>
+      </w:pPr>
       <w:r>
         <w:rPr>
           <w:rFonts w:ascii="Arial" w:eastAsia="Times New Roman" w:hAnsi="Arial" w:cs="Arial"/>
           <w:color w:val="000000"/>
         </w:rPr>
-        <w:t xml:space="preserve"> Mentor</w:t>
+        <w:t>Chair: Thanh</w:t>
       </w:r>
       <w:r>
         <w:rPr>
           <w:rFonts w:ascii="Arial" w:eastAsia="Times New Roman" w:hAnsi="Arial" w:cs="Arial"/>
           <w:color w:val="000000"/>
         </w:rPr>
-        <w:t xml:space="preserve"> and Client</w:t>
-      </w:r>
-    </w:p>
-    <w:p>
-      <w:pPr>
-        <w:spacing w:after="0" w:line="240" w:lineRule="auto"/>
-        <w:rPr>
-          <w:rFonts w:ascii="Arial" w:eastAsia="Times New Roman" w:hAnsi="Arial" w:cs="Arial"/>
-        </w:rPr>
-      </w:pPr>
-      <w:r>
-        <w:rPr>
-          <w:rFonts w:ascii="Arial" w:eastAsia="Times New Roman" w:hAnsi="Arial" w:cs="Arial"/>
-          <w:color w:val="000000"/>
-        </w:rPr>
-        <w:t>Chair: Thanh</w:t>
-      </w:r>
-      <w:r>
-        <w:rPr>
-          <w:rFonts w:ascii="Arial" w:eastAsia="Times New Roman" w:hAnsi="Arial" w:cs="Arial"/>
-          <w:color w:val="000000"/>
-        </w:rPr>
-        <w:t xml:space="preserve"> and </w:t>
-      </w:r>
-      <w:proofErr w:type="spellStart"/>
-      <w:r>
-        <w:rPr>
-          <w:rFonts w:ascii="Arial" w:eastAsia="Times New Roman" w:hAnsi="Arial" w:cs="Arial"/>
-          <w:color w:val="000000"/>
-        </w:rPr>
-        <w:t>Chanelle</w:t>
-      </w:r>
-      <w:proofErr w:type="spellEnd"/>
+        <w:t xml:space="preserve"> and Chanelle</w:t>
+      </w:r>
     </w:p>
     <w:p>
       <w:pPr>
@@ -11218,25 +11152,7 @@
           <w:color w:val="000000"/>
           <w:lang w:val="en-GB"/>
         </w:rPr>
-        <w:t xml:space="preserve"> </w:t>
-      </w:r>
-      <w:proofErr w:type="spellStart"/>
-      <w:r>
-        <w:rPr>
-          <w:rFonts w:ascii="Arial" w:eastAsia="Times New Roman" w:hAnsi="Arial" w:cs="Arial"/>
-          <w:color w:val="000000"/>
-          <w:lang w:val="en-GB"/>
-        </w:rPr>
-        <w:t>Chanelle</w:t>
-      </w:r>
-      <w:proofErr w:type="spellEnd"/>
-      <w:r>
-        <w:rPr>
-          <w:rFonts w:ascii="Arial" w:eastAsia="Times New Roman" w:hAnsi="Arial" w:cs="Arial"/>
-          <w:color w:val="000000"/>
-          <w:lang w:val="en-GB"/>
-        </w:rPr>
-        <w:t xml:space="preserve"> over the </w:t>
+        <w:t xml:space="preserve"> Chanelle over the </w:t>
       </w:r>
       <w:r>
         <w:rPr>
@@ -12045,45 +11961,51 @@
           <w:rFonts w:ascii="Arial" w:eastAsia="Times New Roman" w:hAnsi="Arial" w:cs="Arial"/>
           <w:color w:val="000000"/>
         </w:rPr>
-        <w:t xml:space="preserve">Location: </w:t>
-      </w:r>
-      <w:proofErr w:type="spellStart"/>
+        <w:t xml:space="preserve">Location: Fontys R1 2nd Floor </w:t>
+      </w:r>
       <w:r>
         <w:rPr>
           <w:rFonts w:ascii="Arial" w:eastAsia="Times New Roman" w:hAnsi="Arial" w:cs="Arial"/>
           <w:color w:val="000000"/>
         </w:rPr>
-        <w:t>Fontys</w:t>
-      </w:r>
-      <w:proofErr w:type="spellEnd"/>
+        <w:t>Room 2.88</w:t>
+      </w:r>
+    </w:p>
+    <w:p>
+      <w:pPr>
+        <w:spacing w:after="0" w:line="240" w:lineRule="auto"/>
+        <w:rPr>
+          <w:rFonts w:ascii="Arial" w:eastAsia="Times New Roman" w:hAnsi="Arial" w:cs="Arial"/>
+        </w:rPr>
+      </w:pPr>
       <w:r>
         <w:rPr>
           <w:rFonts w:ascii="Arial" w:eastAsia="Times New Roman" w:hAnsi="Arial" w:cs="Arial"/>
           <w:color w:val="000000"/>
         </w:rPr>
-        <w:t xml:space="preserve"> R1 2nd Floor </w:t>
-      </w:r>
+        <w:t>Attendees: Project Team and Mentor</w:t>
+      </w:r>
+    </w:p>
+    <w:p>
+      <w:pPr>
+        <w:spacing w:after="0" w:line="240" w:lineRule="auto"/>
+        <w:rPr>
+          <w:rFonts w:ascii="Arial" w:eastAsia="Times New Roman" w:hAnsi="Arial" w:cs="Arial"/>
+        </w:rPr>
+      </w:pPr>
       <w:r>
         <w:rPr>
           <w:rFonts w:ascii="Arial" w:eastAsia="Times New Roman" w:hAnsi="Arial" w:cs="Arial"/>
           <w:color w:val="000000"/>
         </w:rPr>
-        <w:t>Room 2.88</w:t>
-      </w:r>
-    </w:p>
-    <w:p>
-      <w:pPr>
-        <w:spacing w:after="0" w:line="240" w:lineRule="auto"/>
-        <w:rPr>
-          <w:rFonts w:ascii="Arial" w:eastAsia="Times New Roman" w:hAnsi="Arial" w:cs="Arial"/>
-        </w:rPr>
-      </w:pPr>
+        <w:t>Chair: Thanh</w:t>
+      </w:r>
       <w:r>
         <w:rPr>
           <w:rFonts w:ascii="Arial" w:eastAsia="Times New Roman" w:hAnsi="Arial" w:cs="Arial"/>
           <w:color w:val="000000"/>
         </w:rPr>
-        <w:t>Attendees: Project Team and Mentor</w:t>
+        <w:t xml:space="preserve"> and Chanelle</w:t>
       </w:r>
     </w:p>
     <w:p>
@@ -12098,55 +12020,15 @@
           <w:rFonts w:ascii="Arial" w:eastAsia="Times New Roman" w:hAnsi="Arial" w:cs="Arial"/>
           <w:color w:val="000000"/>
         </w:rPr>
-        <w:t>Chair: Thanh</w:t>
+        <w:t xml:space="preserve">Minute taker: </w:t>
       </w:r>
       <w:r>
         <w:rPr>
           <w:rFonts w:ascii="Arial" w:eastAsia="Times New Roman" w:hAnsi="Arial" w:cs="Arial"/>
           <w:color w:val="000000"/>
         </w:rPr>
-        <w:t xml:space="preserve"> and </w:t>
-      </w:r>
-      <w:proofErr w:type="spellStart"/>
-      <w:r>
-        <w:rPr>
-          <w:rFonts w:ascii="Arial" w:eastAsia="Times New Roman" w:hAnsi="Arial" w:cs="Arial"/>
-          <w:color w:val="000000"/>
-        </w:rPr>
-        <w:t>Chanelle</w:t>
-      </w:r>
-      <w:proofErr w:type="spellEnd"/>
-    </w:p>
-    <w:p>
-      <w:pPr>
-        <w:spacing w:after="0" w:line="240" w:lineRule="auto"/>
-        <w:rPr>
-          <w:rFonts w:ascii="Arial" w:eastAsia="Times New Roman" w:hAnsi="Arial" w:cs="Arial"/>
-        </w:rPr>
-      </w:pPr>
-      <w:r>
-        <w:rPr>
-          <w:rFonts w:ascii="Arial" w:eastAsia="Times New Roman" w:hAnsi="Arial" w:cs="Arial"/>
-          <w:color w:val="000000"/>
-        </w:rPr>
-        <w:t xml:space="preserve">Minute taker: </w:t>
-      </w:r>
-      <w:r>
-        <w:rPr>
-          <w:rFonts w:ascii="Arial" w:eastAsia="Times New Roman" w:hAnsi="Arial" w:cs="Arial"/>
-          <w:color w:val="000000"/>
-        </w:rPr>
-        <w:t xml:space="preserve">Talia and </w:t>
-      </w:r>
-      <w:proofErr w:type="spellStart"/>
-      <w:r>
-        <w:rPr>
-          <w:rFonts w:ascii="Arial" w:eastAsia="Times New Roman" w:hAnsi="Arial" w:cs="Arial"/>
-          <w:color w:val="000000"/>
-        </w:rPr>
-        <w:t>Chanelle</w:t>
-      </w:r>
-      <w:proofErr w:type="spellEnd"/>
+        <w:t>Talia and Chanelle</w:t>
+      </w:r>
     </w:p>
     <w:p/>
     <w:p>
@@ -12183,15 +12065,7 @@
     </w:p>
     <w:p>
       <w:r>
-        <w:t xml:space="preserve">Check in: implement the pop in into the sheet, instead </w:t>
-      </w:r>
-      <w:proofErr w:type="gramStart"/>
-      <w:r>
-        <w:t>of  a</w:t>
-      </w:r>
-      <w:proofErr w:type="gramEnd"/>
-      <w:r>
-        <w:t xml:space="preserve"> pop up</w:t>
+        <w:t>Check in: implement the pop in into the sheet, instead of  a pop up</w:t>
       </w:r>
     </w:p>
     <w:p/>
@@ -12760,7 +12634,6 @@
           <w:r>
             <w:rPr>
               <w:noProof/>
-              <w:lang w:val="en-GB" w:eastAsia="en-GB"/>
             </w:rPr>
             <mc:AlternateContent>
               <mc:Choice Requires="wpg">
@@ -12976,7 +12849,7 @@
                   </wp:anchor>
                 </w:drawing>
               </mc:Choice>
-              <mc:Fallback>
+              <mc:Fallback xmlns:w15="http://schemas.microsoft.com/office/word/2012/wordml">
                 <w:pict>
                   <v:group w14:anchorId="111935AF" id="Group 2" o:spid="_x0000_s1033" style="position:absolute;margin-left:-.75pt;margin-top:27pt;width:596.4pt;height:822.05pt;z-index:-251648000;mso-position-horizontal-relative:page;mso-position-vertical-relative:page" coordorigin="-2047" coordsize="75745,100169" o:gfxdata="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">
                     <v:rect id="Rectangle 3" o:spid="_x0000_s1034" style="position:absolute;left:-2047;top:75163;width:75740;height:2012;visibility:visible;mso-wrap-style:square;v-text-anchor:middle" o:gfxdata="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" fillcolor="black [3200]" stroked="f"/>
@@ -13070,30 +12943,30 @@
       <w:pPr>
         <w:pStyle w:val="Heading1"/>
       </w:pPr>
-      <w:bookmarkStart w:id="14" w:name="_Toc508372869"/>
-      <w:bookmarkStart w:id="15" w:name="_Toc508374607"/>
-      <w:bookmarkStart w:id="16" w:name="_Toc508979777"/>
+      <w:bookmarkStart w:id="13" w:name="_Toc508372869"/>
+      <w:bookmarkStart w:id="14" w:name="_Toc508374607"/>
+      <w:bookmarkStart w:id="15" w:name="_Toc508979777"/>
       <w:r>
         <w:lastRenderedPageBreak/>
         <w:t>Dholon Akter</w:t>
       </w:r>
+      <w:bookmarkEnd w:id="13"/>
       <w:bookmarkEnd w:id="14"/>
       <w:bookmarkEnd w:id="15"/>
+    </w:p>
+    <w:p>
+      <w:pPr>
+        <w:pStyle w:val="Heading2"/>
+      </w:pPr>
+      <w:bookmarkStart w:id="16" w:name="_Toc508372870"/>
+      <w:bookmarkStart w:id="17" w:name="_Toc508374608"/>
+      <w:bookmarkStart w:id="18" w:name="_Toc508979778"/>
+      <w:r>
+        <w:t>SWOT Analysis</w:t>
+      </w:r>
       <w:bookmarkEnd w:id="16"/>
-    </w:p>
-    <w:p>
-      <w:pPr>
-        <w:pStyle w:val="Heading2"/>
-      </w:pPr>
-      <w:bookmarkStart w:id="17" w:name="_Toc508372870"/>
-      <w:bookmarkStart w:id="18" w:name="_Toc508374608"/>
-      <w:bookmarkStart w:id="19" w:name="_Toc508979778"/>
-      <w:r>
-        <w:t>SWOT Analysis</w:t>
-      </w:r>
       <w:bookmarkEnd w:id="17"/>
       <w:bookmarkEnd w:id="18"/>
-      <w:bookmarkEnd w:id="19"/>
     </w:p>
     <w:tbl>
       <w:tblPr>
@@ -13389,13 +13262,7 @@
               <w:rPr>
                 <w:lang w:val="pt-PT"/>
               </w:rPr>
-              <w:t xml:space="preserve">Car Accident and </w:t>
-            </w:r>
-            <w:r>
-              <w:rPr>
-                <w:lang w:val="pt-PT"/>
-              </w:rPr>
-              <w:t>Surgery</w:t>
+              <w:t>Car Accident and Surgery</w:t>
             </w:r>
           </w:p>
           <w:p>
@@ -13419,15 +13286,15 @@
       <w:pPr>
         <w:pStyle w:val="Heading2"/>
       </w:pPr>
-      <w:bookmarkStart w:id="20" w:name="_Toc508372871"/>
-      <w:bookmarkStart w:id="21" w:name="_Toc508374609"/>
-      <w:bookmarkStart w:id="22" w:name="_Toc508979779"/>
+      <w:bookmarkStart w:id="19" w:name="_Toc508372871"/>
+      <w:bookmarkStart w:id="20" w:name="_Toc508374609"/>
+      <w:bookmarkStart w:id="21" w:name="_Toc508979779"/>
       <w:r>
         <w:t>Learning moments</w:t>
       </w:r>
+      <w:bookmarkEnd w:id="19"/>
       <w:bookmarkEnd w:id="20"/>
       <w:bookmarkEnd w:id="21"/>
-      <w:bookmarkEnd w:id="22"/>
     </w:p>
     <w:p>
       <w:pPr>
@@ -13469,34 +13336,34 @@
       <w:pPr>
         <w:pStyle w:val="Heading2"/>
       </w:pPr>
-      <w:bookmarkStart w:id="23" w:name="_Toc508372872"/>
-      <w:bookmarkStart w:id="24" w:name="_Toc508374610"/>
-      <w:bookmarkStart w:id="25" w:name="_Toc508979780"/>
+      <w:bookmarkStart w:id="22" w:name="_Toc508372872"/>
+      <w:bookmarkStart w:id="23" w:name="_Toc508374610"/>
+      <w:bookmarkStart w:id="24" w:name="_Toc508979780"/>
       <w:r>
         <w:t>Self-evaluation of spent effort</w:t>
       </w:r>
+      <w:bookmarkEnd w:id="22"/>
       <w:bookmarkEnd w:id="23"/>
       <w:bookmarkEnd w:id="24"/>
+    </w:p>
+    <w:p>
+      <w:r>
+        <w:t>As far as I think spent effort is sufficient.</w:t>
+      </w:r>
+    </w:p>
+    <w:p>
+      <w:pPr>
+        <w:pStyle w:val="Heading2"/>
+      </w:pPr>
+      <w:bookmarkStart w:id="25" w:name="_Toc508372873"/>
+      <w:bookmarkStart w:id="26" w:name="_Toc508374611"/>
+      <w:bookmarkStart w:id="27" w:name="_Toc508979781"/>
+      <w:r>
+        <w:t>Improvements for next project</w:t>
+      </w:r>
       <w:bookmarkEnd w:id="25"/>
-    </w:p>
-    <w:p>
-      <w:r>
-        <w:t>As far as I think spent effort is sufficient.</w:t>
-      </w:r>
-    </w:p>
-    <w:p>
-      <w:pPr>
-        <w:pStyle w:val="Heading2"/>
-      </w:pPr>
-      <w:bookmarkStart w:id="26" w:name="_Toc508372873"/>
-      <w:bookmarkStart w:id="27" w:name="_Toc508374611"/>
-      <w:bookmarkStart w:id="28" w:name="_Toc508979781"/>
-      <w:r>
-        <w:t>Improvements for next project</w:t>
-      </w:r>
       <w:bookmarkEnd w:id="26"/>
       <w:bookmarkEnd w:id="27"/>
-      <w:bookmarkEnd w:id="28"/>
     </w:p>
     <w:p>
       <w:pPr>
@@ -13507,10 +13374,7 @@
         </w:numPr>
       </w:pPr>
       <w:r>
-        <w:t>Understanding the context quickly</w:t>
-      </w:r>
-      <w:r>
-        <w:t>.</w:t>
+        <w:t>Understanding the context quickly.</w:t>
       </w:r>
     </w:p>
     <w:p>
@@ -13522,10 +13386,7 @@
         </w:numPr>
       </w:pPr>
       <w:r>
-        <w:t>Documentation skills</w:t>
-      </w:r>
-      <w:r>
-        <w:t>.</w:t>
+        <w:t>Documentation skills.</w:t>
       </w:r>
     </w:p>
     <w:p>
@@ -13537,19 +13398,7 @@
         </w:numPr>
       </w:pPr>
       <w:r>
-        <w:t xml:space="preserve">Communication skills (how to present my ideas nicely </w:t>
-      </w:r>
-      <w:r>
-        <w:t>to</w:t>
-      </w:r>
-      <w:r>
-        <w:t xml:space="preserve"> member</w:t>
-      </w:r>
-      <w:r>
-        <w:t>s</w:t>
-      </w:r>
-      <w:r>
-        <w:t>, mentor and client).</w:t>
+        <w:t>Communication skills (how to present my ideas nicely to members, mentor and client).</w:t>
       </w:r>
     </w:p>
     <w:p>
@@ -13597,10 +13446,7 @@
         </w:numPr>
       </w:pPr>
       <w:r>
-        <w:t>Self-discipline, Determination</w:t>
-      </w:r>
-      <w:r>
-        <w:t>, Consistency of the work.</w:t>
+        <w:t>Self-discipline, Determination, Consistency of the work.</w:t>
       </w:r>
     </w:p>
     <w:p>
@@ -13624,30 +13470,30 @@
       <w:pPr>
         <w:pStyle w:val="Heading1"/>
       </w:pPr>
-      <w:bookmarkStart w:id="29" w:name="_Toc508372874"/>
-      <w:bookmarkStart w:id="30" w:name="_Toc508374612"/>
-      <w:bookmarkStart w:id="31" w:name="_Toc508979782"/>
+      <w:bookmarkStart w:id="28" w:name="_Toc508372874"/>
+      <w:bookmarkStart w:id="29" w:name="_Toc508374612"/>
+      <w:bookmarkStart w:id="30" w:name="_Toc508979782"/>
       <w:r>
         <w:lastRenderedPageBreak/>
         <w:t>Chanelle Hart</w:t>
       </w:r>
+      <w:bookmarkEnd w:id="28"/>
       <w:bookmarkEnd w:id="29"/>
       <w:bookmarkEnd w:id="30"/>
+    </w:p>
+    <w:p>
+      <w:pPr>
+        <w:pStyle w:val="Heading2"/>
+      </w:pPr>
+      <w:bookmarkStart w:id="31" w:name="_Toc508372875"/>
+      <w:bookmarkStart w:id="32" w:name="_Toc508374613"/>
+      <w:bookmarkStart w:id="33" w:name="_Toc508979783"/>
+      <w:r>
+        <w:t>SWOT Analysis</w:t>
+      </w:r>
       <w:bookmarkEnd w:id="31"/>
-    </w:p>
-    <w:p>
-      <w:pPr>
-        <w:pStyle w:val="Heading2"/>
-      </w:pPr>
-      <w:bookmarkStart w:id="32" w:name="_Toc508372875"/>
-      <w:bookmarkStart w:id="33" w:name="_Toc508374613"/>
-      <w:bookmarkStart w:id="34" w:name="_Toc508979783"/>
-      <w:r>
-        <w:t>SWOT Analysis</w:t>
-      </w:r>
       <w:bookmarkEnd w:id="32"/>
       <w:bookmarkEnd w:id="33"/>
-      <w:bookmarkEnd w:id="34"/>
     </w:p>
     <w:tbl>
       <w:tblPr>
@@ -14001,15 +13847,15 @@
       <w:pPr>
         <w:pStyle w:val="Heading2"/>
       </w:pPr>
-      <w:bookmarkStart w:id="35" w:name="_Toc508372876"/>
-      <w:bookmarkStart w:id="36" w:name="_Toc508374614"/>
-      <w:bookmarkStart w:id="37" w:name="_Toc508979784"/>
+      <w:bookmarkStart w:id="34" w:name="_Toc508372876"/>
+      <w:bookmarkStart w:id="35" w:name="_Toc508374614"/>
+      <w:bookmarkStart w:id="36" w:name="_Toc508979784"/>
       <w:r>
         <w:t>Learning moments</w:t>
       </w:r>
+      <w:bookmarkEnd w:id="34"/>
       <w:bookmarkEnd w:id="35"/>
       <w:bookmarkEnd w:id="36"/>
-      <w:bookmarkEnd w:id="37"/>
     </w:p>
     <w:p>
       <w:pPr>
@@ -14063,18 +13909,18 @@
       <w:pPr>
         <w:pStyle w:val="Heading2"/>
       </w:pPr>
-      <w:bookmarkStart w:id="38" w:name="_Toc508372877"/>
-      <w:bookmarkStart w:id="39" w:name="_Toc508374615"/>
-      <w:bookmarkStart w:id="40" w:name="_Toc508979785"/>
+      <w:bookmarkStart w:id="37" w:name="_Toc508372877"/>
+      <w:bookmarkStart w:id="38" w:name="_Toc508374615"/>
+      <w:bookmarkStart w:id="39" w:name="_Toc508979785"/>
       <w:r>
         <w:t>E</w:t>
       </w:r>
       <w:r>
         <w:t>valuation of spent effort</w:t>
       </w:r>
+      <w:bookmarkEnd w:id="37"/>
       <w:bookmarkEnd w:id="38"/>
       <w:bookmarkEnd w:id="39"/>
-      <w:bookmarkEnd w:id="40"/>
     </w:p>
     <w:p>
       <w:pPr>
@@ -14092,15 +13938,15 @@
       <w:pPr>
         <w:pStyle w:val="Heading2"/>
       </w:pPr>
-      <w:bookmarkStart w:id="41" w:name="_Toc508372878"/>
-      <w:bookmarkStart w:id="42" w:name="_Toc508374616"/>
-      <w:bookmarkStart w:id="43" w:name="_Toc508979786"/>
+      <w:bookmarkStart w:id="40" w:name="_Toc508372878"/>
+      <w:bookmarkStart w:id="41" w:name="_Toc508374616"/>
+      <w:bookmarkStart w:id="42" w:name="_Toc508979786"/>
       <w:r>
         <w:t>Improvements for next project</w:t>
       </w:r>
+      <w:bookmarkEnd w:id="40"/>
       <w:bookmarkEnd w:id="41"/>
       <w:bookmarkEnd w:id="42"/>
-      <w:bookmarkEnd w:id="43"/>
     </w:p>
     <w:p>
       <w:pPr>
@@ -14141,30 +13987,30 @@
       <w:pPr>
         <w:pStyle w:val="Heading1"/>
       </w:pPr>
-      <w:bookmarkStart w:id="44" w:name="_Toc508372879"/>
-      <w:bookmarkStart w:id="45" w:name="_Toc508374617"/>
-      <w:bookmarkStart w:id="46" w:name="_Toc508979787"/>
+      <w:bookmarkStart w:id="43" w:name="_Toc508372879"/>
+      <w:bookmarkStart w:id="44" w:name="_Toc508374617"/>
+      <w:bookmarkStart w:id="45" w:name="_Toc508979787"/>
       <w:r>
         <w:lastRenderedPageBreak/>
         <w:t>Talia Santos</w:t>
       </w:r>
+      <w:bookmarkEnd w:id="43"/>
       <w:bookmarkEnd w:id="44"/>
       <w:bookmarkEnd w:id="45"/>
+    </w:p>
+    <w:p>
+      <w:pPr>
+        <w:pStyle w:val="Heading2"/>
+      </w:pPr>
+      <w:bookmarkStart w:id="46" w:name="_Toc508372880"/>
+      <w:bookmarkStart w:id="47" w:name="_Toc508374618"/>
+      <w:bookmarkStart w:id="48" w:name="_Toc508979788"/>
+      <w:r>
+        <w:t>SWOT Analysis</w:t>
+      </w:r>
       <w:bookmarkEnd w:id="46"/>
-    </w:p>
-    <w:p>
-      <w:pPr>
-        <w:pStyle w:val="Heading2"/>
-      </w:pPr>
-      <w:bookmarkStart w:id="47" w:name="_Toc508372880"/>
-      <w:bookmarkStart w:id="48" w:name="_Toc508374618"/>
-      <w:bookmarkStart w:id="49" w:name="_Toc508979788"/>
-      <w:r>
-        <w:t>SWOT Analysis</w:t>
-      </w:r>
       <w:bookmarkEnd w:id="47"/>
       <w:bookmarkEnd w:id="48"/>
-      <w:bookmarkEnd w:id="49"/>
     </w:p>
     <w:tbl>
       <w:tblPr>
@@ -14592,15 +14438,15 @@
       <w:pPr>
         <w:pStyle w:val="Heading2"/>
       </w:pPr>
-      <w:bookmarkStart w:id="50" w:name="_Toc508372881"/>
-      <w:bookmarkStart w:id="51" w:name="_Toc508374619"/>
-      <w:bookmarkStart w:id="52" w:name="_Toc508979789"/>
+      <w:bookmarkStart w:id="49" w:name="_Toc508372881"/>
+      <w:bookmarkStart w:id="50" w:name="_Toc508374619"/>
+      <w:bookmarkStart w:id="51" w:name="_Toc508979789"/>
       <w:r>
         <w:t>Learning moments</w:t>
       </w:r>
+      <w:bookmarkEnd w:id="49"/>
       <w:bookmarkEnd w:id="50"/>
       <w:bookmarkEnd w:id="51"/>
-      <w:bookmarkEnd w:id="52"/>
     </w:p>
     <w:p>
       <w:pPr>
@@ -14654,40 +14500,40 @@
       <w:pPr>
         <w:pStyle w:val="Heading2"/>
       </w:pPr>
-      <w:bookmarkStart w:id="53" w:name="_Toc508372882"/>
-      <w:bookmarkStart w:id="54" w:name="_Toc508374620"/>
-      <w:bookmarkStart w:id="55" w:name="_Toc508979790"/>
+      <w:bookmarkStart w:id="52" w:name="_Toc508372882"/>
+      <w:bookmarkStart w:id="53" w:name="_Toc508374620"/>
+      <w:bookmarkStart w:id="54" w:name="_Toc508979790"/>
       <w:r>
         <w:t>Self-evaluation of spent effort</w:t>
       </w:r>
+      <w:bookmarkEnd w:id="52"/>
       <w:bookmarkEnd w:id="53"/>
       <w:bookmarkEnd w:id="54"/>
+    </w:p>
+    <w:p>
+      <w:r>
+        <w:t>Spent effort was sufficient</w:t>
+      </w:r>
+      <w:r>
+        <w:t>,</w:t>
+      </w:r>
+      <w:r>
+        <w:t xml:space="preserve"> I’d like to say.</w:t>
+      </w:r>
+    </w:p>
+    <w:p>
+      <w:pPr>
+        <w:pStyle w:val="Heading2"/>
+      </w:pPr>
+      <w:bookmarkStart w:id="55" w:name="_Toc508372883"/>
+      <w:bookmarkStart w:id="56" w:name="_Toc508374621"/>
+      <w:bookmarkStart w:id="57" w:name="_Toc508979791"/>
+      <w:r>
+        <w:t>Improvements for next project</w:t>
+      </w:r>
       <w:bookmarkEnd w:id="55"/>
-    </w:p>
-    <w:p>
-      <w:r>
-        <w:t>Spent effort was sufficient</w:t>
-      </w:r>
-      <w:r>
-        <w:t>,</w:t>
-      </w:r>
-      <w:r>
-        <w:t xml:space="preserve"> I’d like to say.</w:t>
-      </w:r>
-    </w:p>
-    <w:p>
-      <w:pPr>
-        <w:pStyle w:val="Heading2"/>
-      </w:pPr>
-      <w:bookmarkStart w:id="56" w:name="_Toc508372883"/>
-      <w:bookmarkStart w:id="57" w:name="_Toc508374621"/>
-      <w:bookmarkStart w:id="58" w:name="_Toc508979791"/>
-      <w:r>
-        <w:t>Improvements for next project</w:t>
-      </w:r>
       <w:bookmarkEnd w:id="56"/>
       <w:bookmarkEnd w:id="57"/>
-      <w:bookmarkEnd w:id="58"/>
     </w:p>
     <w:p>
       <w:pPr>
@@ -14744,8 +14590,6 @@
         </w:rPr>
         <w:t>Learn to not be as dependant on peer approval.</w:t>
       </w:r>
-      <w:bookmarkStart w:id="59" w:name="_GoBack"/>
-      <w:bookmarkEnd w:id="59"/>
     </w:p>
     <w:p>
       <w:pPr>
@@ -14768,9 +14612,9 @@
       <w:pPr>
         <w:pStyle w:val="Heading1"/>
       </w:pPr>
-      <w:bookmarkStart w:id="60" w:name="_Toc508372884"/>
-      <w:bookmarkStart w:id="61" w:name="_Toc508374622"/>
-      <w:bookmarkStart w:id="62" w:name="_Toc508979792"/>
+      <w:bookmarkStart w:id="58" w:name="_Toc508372884"/>
+      <w:bookmarkStart w:id="59" w:name="_Toc508374622"/>
+      <w:bookmarkStart w:id="60" w:name="_Toc508979792"/>
       <w:r>
         <w:lastRenderedPageBreak/>
         <w:t xml:space="preserve">Thanh </w:t>
@@ -14778,23 +14622,23 @@
       <w:r>
         <w:t>Hoàng</w:t>
       </w:r>
+      <w:bookmarkEnd w:id="58"/>
+      <w:bookmarkEnd w:id="59"/>
       <w:bookmarkEnd w:id="60"/>
+    </w:p>
+    <w:p>
+      <w:pPr>
+        <w:pStyle w:val="Heading2"/>
+      </w:pPr>
+      <w:bookmarkStart w:id="61" w:name="_Toc508372885"/>
+      <w:bookmarkStart w:id="62" w:name="_Toc508374623"/>
+      <w:bookmarkStart w:id="63" w:name="_Toc508979793"/>
+      <w:r>
+        <w:t>SWOT Analysis</w:t>
+      </w:r>
       <w:bookmarkEnd w:id="61"/>
       <w:bookmarkEnd w:id="62"/>
-    </w:p>
-    <w:p>
-      <w:pPr>
-        <w:pStyle w:val="Heading2"/>
-      </w:pPr>
-      <w:bookmarkStart w:id="63" w:name="_Toc508372885"/>
-      <w:bookmarkStart w:id="64" w:name="_Toc508374623"/>
-      <w:bookmarkStart w:id="65" w:name="_Toc508979793"/>
-      <w:r>
-        <w:t>SWOT Analysis</w:t>
-      </w:r>
       <w:bookmarkEnd w:id="63"/>
-      <w:bookmarkEnd w:id="64"/>
-      <w:bookmarkEnd w:id="65"/>
     </w:p>
     <w:tbl>
       <w:tblPr>
@@ -15094,15 +14938,15 @@
       <w:pPr>
         <w:pStyle w:val="Heading2"/>
       </w:pPr>
-      <w:bookmarkStart w:id="66" w:name="_Toc508372886"/>
-      <w:bookmarkStart w:id="67" w:name="_Toc508374624"/>
-      <w:bookmarkStart w:id="68" w:name="_Toc508979794"/>
+      <w:bookmarkStart w:id="64" w:name="_Toc508372886"/>
+      <w:bookmarkStart w:id="65" w:name="_Toc508374624"/>
+      <w:bookmarkStart w:id="66" w:name="_Toc508979794"/>
       <w:r>
         <w:t>Learning moments</w:t>
       </w:r>
+      <w:bookmarkEnd w:id="64"/>
+      <w:bookmarkEnd w:id="65"/>
       <w:bookmarkEnd w:id="66"/>
-      <w:bookmarkEnd w:id="67"/>
-      <w:bookmarkEnd w:id="68"/>
     </w:p>
     <w:p>
       <w:pPr>
@@ -15142,41 +14986,99 @@
     </w:p>
     <w:p>
       <w:pPr>
+        <w:pStyle w:val="ListParagraph"/>
+        <w:numPr>
+          <w:ilvl w:val="0"/>
+          <w:numId w:val="4"/>
+        </w:numPr>
+      </w:pPr>
+      <w:r>
+        <w:t xml:space="preserve">Sometimes being less focused on the final product and more considerate </w:t>
+      </w:r>
+      <w:r>
+        <w:t xml:space="preserve">to teammates </w:t>
+      </w:r>
+      <w:bookmarkStart w:id="67" w:name="_GoBack"/>
+      <w:bookmarkEnd w:id="67"/>
+      <w:r>
+        <w:t>is preferred</w:t>
+      </w:r>
+    </w:p>
+    <w:p>
+      <w:pPr>
         <w:pStyle w:val="Heading2"/>
       </w:pPr>
-      <w:bookmarkStart w:id="69" w:name="_Toc508372887"/>
-      <w:bookmarkStart w:id="70" w:name="_Toc508374625"/>
-      <w:bookmarkStart w:id="71" w:name="_Toc508979795"/>
+      <w:bookmarkStart w:id="68" w:name="_Toc508372887"/>
+      <w:bookmarkStart w:id="69" w:name="_Toc508374625"/>
+      <w:bookmarkStart w:id="70" w:name="_Toc508979795"/>
       <w:r>
         <w:t>Self-evaluation of spent effort</w:t>
       </w:r>
+      <w:bookmarkEnd w:id="68"/>
       <w:bookmarkEnd w:id="69"/>
       <w:bookmarkEnd w:id="70"/>
+    </w:p>
+    <w:p>
+      <w:r>
+        <w:t>The spent effort is s</w:t>
+      </w:r>
+      <w:r>
+        <w:t>ufficient.</w:t>
+      </w:r>
+    </w:p>
+    <w:p>
+      <w:pPr>
+        <w:pStyle w:val="Heading2"/>
+      </w:pPr>
+      <w:bookmarkStart w:id="71" w:name="_Toc508372888"/>
+      <w:bookmarkStart w:id="72" w:name="_Toc508374626"/>
+      <w:bookmarkStart w:id="73" w:name="_Toc508979796"/>
+      <w:r>
+        <w:t>Improvements for next project</w:t>
+      </w:r>
       <w:bookmarkEnd w:id="71"/>
-    </w:p>
-    <w:p>
-      <w:r>
-        <w:t>The spent effort is s</w:t>
-      </w:r>
-      <w:r>
-        <w:t>ufficient.</w:t>
-      </w:r>
-    </w:p>
-    <w:p>
-      <w:pPr>
-        <w:pStyle w:val="Heading2"/>
-      </w:pPr>
-      <w:bookmarkStart w:id="72" w:name="_Toc508372888"/>
-      <w:bookmarkStart w:id="73" w:name="_Toc508374626"/>
-      <w:bookmarkStart w:id="74" w:name="_Toc508979796"/>
-      <w:r>
-        <w:t>Improvements for next project</w:t>
-      </w:r>
       <w:bookmarkEnd w:id="72"/>
       <w:bookmarkEnd w:id="73"/>
-      <w:bookmarkEnd w:id="74"/>
-    </w:p>
-    <w:p/>
+    </w:p>
+    <w:p>
+      <w:pPr>
+        <w:pStyle w:val="ListParagraph"/>
+        <w:numPr>
+          <w:ilvl w:val="0"/>
+          <w:numId w:val="27"/>
+        </w:numPr>
+      </w:pPr>
+      <w:r>
+        <w:t>Be a lot more patient</w:t>
+      </w:r>
+    </w:p>
+    <w:p>
+      <w:pPr>
+        <w:pStyle w:val="ListParagraph"/>
+        <w:numPr>
+          <w:ilvl w:val="0"/>
+          <w:numId w:val="27"/>
+        </w:numPr>
+      </w:pPr>
+      <w:r>
+        <w:t>Communicate ideas and opinions in a more filtered manner</w:t>
+      </w:r>
+    </w:p>
+    <w:p>
+      <w:pPr>
+        <w:pStyle w:val="ListParagraph"/>
+        <w:numPr>
+          <w:ilvl w:val="0"/>
+          <w:numId w:val="27"/>
+        </w:numPr>
+      </w:pPr>
+      <w:r>
+        <w:t>C</w:t>
+      </w:r>
+      <w:r>
+        <w:t>onsider things from an emotional standpoint</w:t>
+      </w:r>
+    </w:p>
     <w:p>
       <w:pPr>
         <w:rPr>
@@ -15195,33 +15097,33 @@
       <w:pPr>
         <w:pStyle w:val="Heading1"/>
       </w:pPr>
-      <w:bookmarkStart w:id="75" w:name="_Toc508979797"/>
+      <w:bookmarkStart w:id="74" w:name="_Toc508979797"/>
       <w:r>
         <w:lastRenderedPageBreak/>
         <w:t>Appendices</w:t>
       </w:r>
+      <w:bookmarkEnd w:id="74"/>
+    </w:p>
+    <w:p>
+      <w:pPr>
+        <w:pStyle w:val="Heading2"/>
+      </w:pPr>
+      <w:bookmarkStart w:id="75" w:name="_Toc508979798"/>
+      <w:r>
+        <w:t>Appendix A: Report of the interview with the client</w:t>
+      </w:r>
       <w:bookmarkEnd w:id="75"/>
     </w:p>
+    <w:p/>
     <w:p>
       <w:pPr>
         <w:pStyle w:val="Heading2"/>
       </w:pPr>
-      <w:bookmarkStart w:id="76" w:name="_Toc508979798"/>
-      <w:r>
-        <w:t>Appendix A: Report of the interview with the client</w:t>
+      <w:bookmarkStart w:id="76" w:name="_Toc508979799"/>
+      <w:r>
+        <w:t>Appendix B: Process Report Setup</w:t>
       </w:r>
       <w:bookmarkEnd w:id="76"/>
-    </w:p>
-    <w:p/>
-    <w:p>
-      <w:pPr>
-        <w:pStyle w:val="Heading2"/>
-      </w:pPr>
-      <w:bookmarkStart w:id="77" w:name="_Toc508979799"/>
-      <w:r>
-        <w:t>Appendix B: Process Report Setup</w:t>
-      </w:r>
-      <w:bookmarkEnd w:id="77"/>
     </w:p>
     <w:p>
       <w:r>
@@ -15503,8 +15405,8 @@
 </file>
 
 <file path=word/numbering.xml><?xml version="1.0" encoding="utf-8"?>
-<w:numbering xmlns:wpc="http://schemas.microsoft.com/office/word/2010/wordprocessingCanvas" xmlns:mc="http://schemas.openxmlformats.org/markup-compatibility/2006" xmlns:o="urn:schemas-microsoft-com:office:office" xmlns:r="http://schemas.openxmlformats.org/officeDocument/2006/relationships" xmlns:m="http://schemas.openxmlformats.org/officeDocument/2006/math" xmlns:v="urn:schemas-microsoft-com:vml" xmlns:wp14="http://schemas.microsoft.com/office/word/2010/wordprocessingDrawing" xmlns:wp="http://schemas.openxmlformats.org/drawingml/2006/wordprocessingDrawing" xmlns:w10="urn:schemas-microsoft-com:office:word" xmlns:w="http://schemas.openxmlformats.org/wordprocessingml/2006/main" xmlns:w14="http://schemas.microsoft.com/office/word/2010/wordml" xmlns:w15="http://schemas.microsoft.com/office/word/2012/wordml" xmlns:wpg="http://schemas.microsoft.com/office/word/2010/wordprocessingGroup" xmlns:wpi="http://schemas.microsoft.com/office/word/2010/wordprocessingInk" xmlns:wne="http://schemas.microsoft.com/office/word/2006/wordml" xmlns:wps="http://schemas.microsoft.com/office/word/2010/wordprocessingShape" mc:Ignorable="w14 w15 wp14">
-  <w:abstractNum w:abstractNumId="0" w15:restartNumberingAfterBreak="0">
+<w:numbering xmlns:wpc="http://schemas.microsoft.com/office/word/2010/wordprocessingCanvas" xmlns:mc="http://schemas.openxmlformats.org/markup-compatibility/2006" xmlns:o="urn:schemas-microsoft-com:office:office" xmlns:r="http://schemas.openxmlformats.org/officeDocument/2006/relationships" xmlns:m="http://schemas.openxmlformats.org/officeDocument/2006/math" xmlns:v="urn:schemas-microsoft-com:vml" xmlns:wp14="http://schemas.microsoft.com/office/word/2010/wordprocessingDrawing" xmlns:wp="http://schemas.openxmlformats.org/drawingml/2006/wordprocessingDrawing" xmlns:w10="urn:schemas-microsoft-com:office:word" xmlns:w="http://schemas.openxmlformats.org/wordprocessingml/2006/main" xmlns:w14="http://schemas.microsoft.com/office/word/2010/wordml" xmlns:wpg="http://schemas.microsoft.com/office/word/2010/wordprocessingGroup" xmlns:wpi="http://schemas.microsoft.com/office/word/2010/wordprocessingInk" xmlns:wne="http://schemas.microsoft.com/office/word/2006/wordml" xmlns:wps="http://schemas.microsoft.com/office/word/2010/wordprocessingShape" mc:Ignorable="w14 wp14">
+  <w:abstractNum w:abstractNumId="0">
     <w:nsid w:val="01716966"/>
     <w:multiLevelType w:val="hybridMultilevel"/>
     <w:tmpl w:val="75DCFAA8"/>
@@ -15617,7 +15519,7 @@
       </w:rPr>
     </w:lvl>
   </w:abstractNum>
-  <w:abstractNum w:abstractNumId="1" w15:restartNumberingAfterBreak="0">
+  <w:abstractNum w:abstractNumId="1">
     <w:nsid w:val="12A5757B"/>
     <w:multiLevelType w:val="hybridMultilevel"/>
     <w:tmpl w:val="85046766"/>
@@ -15730,7 +15632,7 @@
       </w:rPr>
     </w:lvl>
   </w:abstractNum>
-  <w:abstractNum w:abstractNumId="2" w15:restartNumberingAfterBreak="0">
+  <w:abstractNum w:abstractNumId="2">
     <w:nsid w:val="1D70010F"/>
     <w:multiLevelType w:val="hybridMultilevel"/>
     <w:tmpl w:val="27BA8FA2"/>
@@ -15843,7 +15745,7 @@
       </w:rPr>
     </w:lvl>
   </w:abstractNum>
-  <w:abstractNum w:abstractNumId="3" w15:restartNumberingAfterBreak="0">
+  <w:abstractNum w:abstractNumId="3">
     <w:nsid w:val="26217B67"/>
     <w:multiLevelType w:val="hybridMultilevel"/>
     <w:tmpl w:val="F0E2B03E"/>
@@ -15929,7 +15831,7 @@
       </w:pPr>
     </w:lvl>
   </w:abstractNum>
-  <w:abstractNum w:abstractNumId="4" w15:restartNumberingAfterBreak="0">
+  <w:abstractNum w:abstractNumId="4">
     <w:nsid w:val="28B97229"/>
     <w:multiLevelType w:val="hybridMultilevel"/>
     <w:tmpl w:val="D85E18CA"/>
@@ -16042,7 +15944,7 @@
       </w:rPr>
     </w:lvl>
   </w:abstractNum>
-  <w:abstractNum w:abstractNumId="5" w15:restartNumberingAfterBreak="0">
+  <w:abstractNum w:abstractNumId="5">
     <w:nsid w:val="29EC0079"/>
     <w:multiLevelType w:val="hybridMultilevel"/>
     <w:tmpl w:val="C5BEAF0A"/>
@@ -16128,7 +16030,7 @@
       </w:pPr>
     </w:lvl>
   </w:abstractNum>
-  <w:abstractNum w:abstractNumId="6" w15:restartNumberingAfterBreak="0">
+  <w:abstractNum w:abstractNumId="6">
     <w:nsid w:val="33283865"/>
     <w:multiLevelType w:val="hybridMultilevel"/>
     <w:tmpl w:val="4EE2BB5A"/>
@@ -16241,7 +16143,7 @@
       </w:rPr>
     </w:lvl>
   </w:abstractNum>
-  <w:abstractNum w:abstractNumId="7" w15:restartNumberingAfterBreak="0">
+  <w:abstractNum w:abstractNumId="7">
     <w:nsid w:val="3C2A5AAE"/>
     <w:multiLevelType w:val="hybridMultilevel"/>
     <w:tmpl w:val="F78EB286"/>
@@ -16354,7 +16256,7 @@
       </w:rPr>
     </w:lvl>
   </w:abstractNum>
-  <w:abstractNum w:abstractNumId="8" w15:restartNumberingAfterBreak="0">
+  <w:abstractNum w:abstractNumId="8">
     <w:nsid w:val="47D86130"/>
     <w:multiLevelType w:val="hybridMultilevel"/>
     <w:tmpl w:val="9490D102"/>
@@ -16440,7 +16342,7 @@
       </w:pPr>
     </w:lvl>
   </w:abstractNum>
-  <w:abstractNum w:abstractNumId="9" w15:restartNumberingAfterBreak="0">
+  <w:abstractNum w:abstractNumId="9">
     <w:nsid w:val="4A876DDF"/>
     <w:multiLevelType w:val="hybridMultilevel"/>
     <w:tmpl w:val="BF02672A"/>
@@ -16553,7 +16455,120 @@
       </w:rPr>
     </w:lvl>
   </w:abstractNum>
-  <w:abstractNum w:abstractNumId="10" w15:restartNumberingAfterBreak="0">
+  <w:abstractNum w:abstractNumId="10">
+    <w:nsid w:val="4B70522B"/>
+    <w:multiLevelType w:val="hybridMultilevel"/>
+    <w:tmpl w:val="1F3A3E90"/>
+    <w:lvl w:ilvl="0" w:tplc="04090001">
+      <w:start w:val="1"/>
+      <w:numFmt w:val="bullet"/>
+      <w:lvlText w:val=""/>
+      <w:lvlJc w:val="left"/>
+      <w:pPr>
+        <w:ind w:left="720" w:hanging="360"/>
+      </w:pPr>
+      <w:rPr>
+        <w:rFonts w:ascii="Symbol" w:hAnsi="Symbol" w:hint="default"/>
+      </w:rPr>
+    </w:lvl>
+    <w:lvl w:ilvl="1" w:tplc="04090003" w:tentative="1">
+      <w:start w:val="1"/>
+      <w:numFmt w:val="bullet"/>
+      <w:lvlText w:val="o"/>
+      <w:lvlJc w:val="left"/>
+      <w:pPr>
+        <w:ind w:left="1440" w:hanging="360"/>
+      </w:pPr>
+      <w:rPr>
+        <w:rFonts w:ascii="Courier New" w:hAnsi="Courier New" w:cs="Courier New" w:hint="default"/>
+      </w:rPr>
+    </w:lvl>
+    <w:lvl w:ilvl="2" w:tplc="04090005" w:tentative="1">
+      <w:start w:val="1"/>
+      <w:numFmt w:val="bullet"/>
+      <w:lvlText w:val=""/>
+      <w:lvlJc w:val="left"/>
+      <w:pPr>
+        <w:ind w:left="2160" w:hanging="360"/>
+      </w:pPr>
+      <w:rPr>
+        <w:rFonts w:ascii="Wingdings" w:hAnsi="Wingdings" w:hint="default"/>
+      </w:rPr>
+    </w:lvl>
+    <w:lvl w:ilvl="3" w:tplc="04090001" w:tentative="1">
+      <w:start w:val="1"/>
+      <w:numFmt w:val="bullet"/>
+      <w:lvlText w:val=""/>
+      <w:lvlJc w:val="left"/>
+      <w:pPr>
+        <w:ind w:left="2880" w:hanging="360"/>
+      </w:pPr>
+      <w:rPr>
+        <w:rFonts w:ascii="Symbol" w:hAnsi="Symbol" w:hint="default"/>
+      </w:rPr>
+    </w:lvl>
+    <w:lvl w:ilvl="4" w:tplc="04090003" w:tentative="1">
+      <w:start w:val="1"/>
+      <w:numFmt w:val="bullet"/>
+      <w:lvlText w:val="o"/>
+      <w:lvlJc w:val="left"/>
+      <w:pPr>
+        <w:ind w:left="3600" w:hanging="360"/>
+      </w:pPr>
+      <w:rPr>
+        <w:rFonts w:ascii="Courier New" w:hAnsi="Courier New" w:cs="Courier New" w:hint="default"/>
+      </w:rPr>
+    </w:lvl>
+    <w:lvl w:ilvl="5" w:tplc="04090005" w:tentative="1">
+      <w:start w:val="1"/>
+      <w:numFmt w:val="bullet"/>
+      <w:lvlText w:val=""/>
+      <w:lvlJc w:val="left"/>
+      <w:pPr>
+        <w:ind w:left="4320" w:hanging="360"/>
+      </w:pPr>
+      <w:rPr>
+        <w:rFonts w:ascii="Wingdings" w:hAnsi="Wingdings" w:hint="default"/>
+      </w:rPr>
+    </w:lvl>
+    <w:lvl w:ilvl="6" w:tplc="04090001" w:tentative="1">
+      <w:start w:val="1"/>
+      <w:numFmt w:val="bullet"/>
+      <w:lvlText w:val=""/>
+      <w:lvlJc w:val="left"/>
+      <w:pPr>
+        <w:ind w:left="5040" w:hanging="360"/>
+      </w:pPr>
+      <w:rPr>
+        <w:rFonts w:ascii="Symbol" w:hAnsi="Symbol" w:hint="default"/>
+      </w:rPr>
+    </w:lvl>
+    <w:lvl w:ilvl="7" w:tplc="04090003" w:tentative="1">
+      <w:start w:val="1"/>
+      <w:numFmt w:val="bullet"/>
+      <w:lvlText w:val="o"/>
+      <w:lvlJc w:val="left"/>
+      <w:pPr>
+        <w:ind w:left="5760" w:hanging="360"/>
+      </w:pPr>
+      <w:rPr>
+        <w:rFonts w:ascii="Courier New" w:hAnsi="Courier New" w:cs="Courier New" w:hint="default"/>
+      </w:rPr>
+    </w:lvl>
+    <w:lvl w:ilvl="8" w:tplc="04090005" w:tentative="1">
+      <w:start w:val="1"/>
+      <w:numFmt w:val="bullet"/>
+      <w:lvlText w:val=""/>
+      <w:lvlJc w:val="left"/>
+      <w:pPr>
+        <w:ind w:left="6480" w:hanging="360"/>
+      </w:pPr>
+      <w:rPr>
+        <w:rFonts w:ascii="Wingdings" w:hAnsi="Wingdings" w:hint="default"/>
+      </w:rPr>
+    </w:lvl>
+  </w:abstractNum>
+  <w:abstractNum w:abstractNumId="11">
     <w:nsid w:val="4C4A0881"/>
     <w:multiLevelType w:val="hybridMultilevel"/>
     <w:tmpl w:val="A38466C0"/>
@@ -16642,7 +16657,7 @@
       </w:pPr>
     </w:lvl>
   </w:abstractNum>
-  <w:abstractNum w:abstractNumId="11" w15:restartNumberingAfterBreak="0">
+  <w:abstractNum w:abstractNumId="12">
     <w:nsid w:val="4F0832CC"/>
     <w:multiLevelType w:val="hybridMultilevel"/>
     <w:tmpl w:val="3FE233A8"/>
@@ -16754,7 +16769,7 @@
       </w:rPr>
     </w:lvl>
   </w:abstractNum>
-  <w:abstractNum w:abstractNumId="12" w15:restartNumberingAfterBreak="0">
+  <w:abstractNum w:abstractNumId="13">
     <w:nsid w:val="5777439B"/>
     <w:multiLevelType w:val="hybridMultilevel"/>
     <w:tmpl w:val="81A2ABBA"/>
@@ -16867,7 +16882,7 @@
       </w:rPr>
     </w:lvl>
   </w:abstractNum>
-  <w:abstractNum w:abstractNumId="13" w15:restartNumberingAfterBreak="0">
+  <w:abstractNum w:abstractNumId="14">
     <w:nsid w:val="57936C74"/>
     <w:multiLevelType w:val="hybridMultilevel"/>
     <w:tmpl w:val="E620D940"/>
@@ -16981,7 +16996,7 @@
       </w:rPr>
     </w:lvl>
   </w:abstractNum>
-  <w:abstractNum w:abstractNumId="14" w15:restartNumberingAfterBreak="0">
+  <w:abstractNum w:abstractNumId="15">
     <w:nsid w:val="59A72A43"/>
     <w:multiLevelType w:val="hybridMultilevel"/>
     <w:tmpl w:val="15744D8E"/>
@@ -17095,7 +17110,7 @@
       </w:rPr>
     </w:lvl>
   </w:abstractNum>
-  <w:abstractNum w:abstractNumId="15" w15:restartNumberingAfterBreak="0">
+  <w:abstractNum w:abstractNumId="16">
     <w:nsid w:val="5A651653"/>
     <w:multiLevelType w:val="hybridMultilevel"/>
     <w:tmpl w:val="1EFAB6F4"/>
@@ -17209,7 +17224,7 @@
       </w:rPr>
     </w:lvl>
   </w:abstractNum>
-  <w:abstractNum w:abstractNumId="16" w15:restartNumberingAfterBreak="0">
+  <w:abstractNum w:abstractNumId="17">
     <w:nsid w:val="5E5C4AEC"/>
     <w:multiLevelType w:val="hybridMultilevel"/>
     <w:tmpl w:val="1118040C"/>
@@ -17322,7 +17337,7 @@
       </w:rPr>
     </w:lvl>
   </w:abstractNum>
-  <w:abstractNum w:abstractNumId="17" w15:restartNumberingAfterBreak="0">
+  <w:abstractNum w:abstractNumId="18">
     <w:nsid w:val="634762A3"/>
     <w:multiLevelType w:val="hybridMultilevel"/>
     <w:tmpl w:val="9AC4F956"/>
@@ -17411,7 +17426,7 @@
       </w:pPr>
     </w:lvl>
   </w:abstractNum>
-  <w:abstractNum w:abstractNumId="18" w15:restartNumberingAfterBreak="0">
+  <w:abstractNum w:abstractNumId="19">
     <w:nsid w:val="6DCD27C9"/>
     <w:multiLevelType w:val="hybridMultilevel"/>
     <w:tmpl w:val="F5508604"/>
@@ -17524,7 +17539,7 @@
       </w:rPr>
     </w:lvl>
   </w:abstractNum>
-  <w:abstractNum w:abstractNumId="19" w15:restartNumberingAfterBreak="0">
+  <w:abstractNum w:abstractNumId="20">
     <w:nsid w:val="72E21D42"/>
     <w:multiLevelType w:val="hybridMultilevel"/>
     <w:tmpl w:val="351257AC"/>
@@ -17638,7 +17653,7 @@
       </w:rPr>
     </w:lvl>
   </w:abstractNum>
-  <w:abstractNum w:abstractNumId="20" w15:restartNumberingAfterBreak="0">
+  <w:abstractNum w:abstractNumId="21">
     <w:nsid w:val="73AF467A"/>
     <w:multiLevelType w:val="hybridMultilevel"/>
     <w:tmpl w:val="E62246EA"/>
@@ -17727,7 +17742,7 @@
       </w:pPr>
     </w:lvl>
   </w:abstractNum>
-  <w:abstractNum w:abstractNumId="21" w15:restartNumberingAfterBreak="0">
+  <w:abstractNum w:abstractNumId="22">
     <w:nsid w:val="76DD41C7"/>
     <w:multiLevelType w:val="hybridMultilevel"/>
     <w:tmpl w:val="5F7C7D74"/>
@@ -17840,7 +17855,7 @@
       </w:rPr>
     </w:lvl>
   </w:abstractNum>
-  <w:abstractNum w:abstractNumId="22" w15:restartNumberingAfterBreak="0">
+  <w:abstractNum w:abstractNumId="23">
     <w:nsid w:val="77316D92"/>
     <w:multiLevelType w:val="hybridMultilevel"/>
     <w:tmpl w:val="8E98ECF8"/>
@@ -17926,7 +17941,7 @@
       </w:pPr>
     </w:lvl>
   </w:abstractNum>
-  <w:abstractNum w:abstractNumId="23" w15:restartNumberingAfterBreak="0">
+  <w:abstractNum w:abstractNumId="24">
     <w:nsid w:val="773E4D84"/>
     <w:multiLevelType w:val="hybridMultilevel"/>
     <w:tmpl w:val="9496ACF2"/>
@@ -18015,7 +18030,7 @@
       </w:pPr>
     </w:lvl>
   </w:abstractNum>
-  <w:abstractNum w:abstractNumId="24" w15:restartNumberingAfterBreak="0">
+  <w:abstractNum w:abstractNumId="25">
     <w:nsid w:val="786E7134"/>
     <w:multiLevelType w:val="hybridMultilevel"/>
     <w:tmpl w:val="B8E2319A"/>
@@ -18104,7 +18119,7 @@
       </w:pPr>
     </w:lvl>
   </w:abstractNum>
-  <w:abstractNum w:abstractNumId="25" w15:restartNumberingAfterBreak="0">
+  <w:abstractNum w:abstractNumId="26">
     <w:nsid w:val="7A112B36"/>
     <w:multiLevelType w:val="hybridMultilevel"/>
     <w:tmpl w:val="EC8E9052"/>
@@ -18219,52 +18234,52 @@
     </w:lvl>
   </w:abstractNum>
   <w:num w:numId="1">
-    <w:abstractNumId w:val="24"/>
+    <w:abstractNumId w:val="25"/>
   </w:num>
   <w:num w:numId="2">
-    <w:abstractNumId w:val="21"/>
+    <w:abstractNumId w:val="22"/>
   </w:num>
   <w:num w:numId="3">
     <w:abstractNumId w:val="6"/>
   </w:num>
   <w:num w:numId="4">
-    <w:abstractNumId w:val="12"/>
+    <w:abstractNumId w:val="13"/>
   </w:num>
   <w:num w:numId="5">
-    <w:abstractNumId w:val="22"/>
+    <w:abstractNumId w:val="23"/>
   </w:num>
   <w:num w:numId="6">
-    <w:abstractNumId w:val="17"/>
+    <w:abstractNumId w:val="18"/>
   </w:num>
   <w:num w:numId="7">
-    <w:abstractNumId w:val="15"/>
+    <w:abstractNumId w:val="16"/>
   </w:num>
   <w:num w:numId="8">
-    <w:abstractNumId w:val="14"/>
+    <w:abstractNumId w:val="15"/>
   </w:num>
   <w:num w:numId="9">
     <w:abstractNumId w:val="8"/>
   </w:num>
   <w:num w:numId="10">
-    <w:abstractNumId w:val="13"/>
+    <w:abstractNumId w:val="14"/>
   </w:num>
   <w:num w:numId="11">
-    <w:abstractNumId w:val="19"/>
+    <w:abstractNumId w:val="20"/>
   </w:num>
   <w:num w:numId="12">
-    <w:abstractNumId w:val="25"/>
+    <w:abstractNumId w:val="26"/>
   </w:num>
   <w:num w:numId="13">
-    <w:abstractNumId w:val="23"/>
+    <w:abstractNumId w:val="24"/>
   </w:num>
   <w:num w:numId="14">
     <w:abstractNumId w:val="3"/>
   </w:num>
   <w:num w:numId="15">
-    <w:abstractNumId w:val="20"/>
+    <w:abstractNumId w:val="21"/>
   </w:num>
   <w:num w:numId="16">
-    <w:abstractNumId w:val="11"/>
+    <w:abstractNumId w:val="12"/>
   </w:num>
   <w:num w:numId="17">
     <w:abstractNumId w:val="1"/>
@@ -18273,7 +18288,7 @@
     <w:abstractNumId w:val="5"/>
   </w:num>
   <w:num w:numId="19">
-    <w:abstractNumId w:val="10"/>
+    <w:abstractNumId w:val="11"/>
   </w:num>
   <w:num w:numId="20">
     <w:abstractNumId w:val="4"/>
@@ -18288,20 +18303,23 @@
     <w:abstractNumId w:val="2"/>
   </w:num>
   <w:num w:numId="24">
-    <w:abstractNumId w:val="16"/>
+    <w:abstractNumId w:val="17"/>
   </w:num>
   <w:num w:numId="25">
-    <w:abstractNumId w:val="18"/>
+    <w:abstractNumId w:val="19"/>
   </w:num>
   <w:num w:numId="26">
     <w:abstractNumId w:val="7"/>
+  </w:num>
+  <w:num w:numId="27">
+    <w:abstractNumId w:val="10"/>
   </w:num>
   <w:numIdMacAtCleanup w:val="25"/>
 </w:numbering>
 </file>
 
 <file path=word/styles.xml><?xml version="1.0" encoding="utf-8"?>
-<w:styles xmlns:mc="http://schemas.openxmlformats.org/markup-compatibility/2006" xmlns:r="http://schemas.openxmlformats.org/officeDocument/2006/relationships" xmlns:w="http://schemas.openxmlformats.org/wordprocessingml/2006/main" xmlns:w14="http://schemas.microsoft.com/office/word/2010/wordml" xmlns:w15="http://schemas.microsoft.com/office/word/2012/wordml" mc:Ignorable="w14 w15">
+<w:styles xmlns:mc="http://schemas.openxmlformats.org/markup-compatibility/2006" xmlns:r="http://schemas.openxmlformats.org/officeDocument/2006/relationships" xmlns:w="http://schemas.openxmlformats.org/wordprocessingml/2006/main" xmlns:w14="http://schemas.microsoft.com/office/word/2010/wordml" mc:Ignorable="w14">
   <w:docDefaults>
     <w:rPrDefault>
       <w:rPr>
@@ -18317,378 +18335,144 @@
       </w:pPr>
     </w:pPrDefault>
   </w:docDefaults>
-  <w:latentStyles w:defLockedState="0" w:defUIPriority="99" w:defSemiHidden="0" w:defUnhideWhenUsed="0" w:defQFormat="0" w:count="371">
-    <w:lsdException w:name="Normal" w:uiPriority="0" w:qFormat="1"/>
-    <w:lsdException w:name="heading 1" w:uiPriority="9" w:qFormat="1"/>
-    <w:lsdException w:name="heading 2" w:semiHidden="1" w:uiPriority="9" w:unhideWhenUsed="1" w:qFormat="1"/>
-    <w:lsdException w:name="heading 3" w:semiHidden="1" w:uiPriority="9" w:unhideWhenUsed="1" w:qFormat="1"/>
-    <w:lsdException w:name="heading 4" w:semiHidden="1" w:uiPriority="9" w:unhideWhenUsed="1" w:qFormat="1"/>
-    <w:lsdException w:name="heading 5" w:semiHidden="1" w:uiPriority="9" w:unhideWhenUsed="1" w:qFormat="1"/>
-    <w:lsdException w:name="heading 6" w:semiHidden="1" w:uiPriority="9" w:unhideWhenUsed="1" w:qFormat="1"/>
-    <w:lsdException w:name="heading 7" w:semiHidden="1" w:uiPriority="9" w:unhideWhenUsed="1" w:qFormat="1"/>
-    <w:lsdException w:name="heading 8" w:semiHidden="1" w:uiPriority="9" w:unhideWhenUsed="1" w:qFormat="1"/>
-    <w:lsdException w:name="heading 9" w:semiHidden="1" w:uiPriority="9" w:unhideWhenUsed="1" w:qFormat="1"/>
-    <w:lsdException w:name="index 1" w:semiHidden="1" w:unhideWhenUsed="1"/>
-    <w:lsdException w:name="index 2" w:semiHidden="1" w:unhideWhenUsed="1"/>
-    <w:lsdException w:name="index 3" w:semiHidden="1" w:unhideWhenUsed="1"/>
-    <w:lsdException w:name="index 4" w:semiHidden="1" w:unhideWhenUsed="1"/>
-    <w:lsdException w:name="index 5" w:semiHidden="1" w:unhideWhenUsed="1"/>
-    <w:lsdException w:name="index 6" w:semiHidden="1" w:unhideWhenUsed="1"/>
-    <w:lsdException w:name="index 7" w:semiHidden="1" w:unhideWhenUsed="1"/>
-    <w:lsdException w:name="index 8" w:semiHidden="1" w:unhideWhenUsed="1"/>
-    <w:lsdException w:name="index 9" w:semiHidden="1" w:unhideWhenUsed="1"/>
-    <w:lsdException w:name="toc 1" w:semiHidden="1" w:uiPriority="39" w:unhideWhenUsed="1"/>
-    <w:lsdException w:name="toc 2" w:semiHidden="1" w:uiPriority="39" w:unhideWhenUsed="1"/>
-    <w:lsdException w:name="toc 3" w:semiHidden="1" w:uiPriority="39" w:unhideWhenUsed="1"/>
-    <w:lsdException w:name="toc 4" w:semiHidden="1" w:uiPriority="39" w:unhideWhenUsed="1"/>
-    <w:lsdException w:name="toc 5" w:semiHidden="1" w:uiPriority="39" w:unhideWhenUsed="1"/>
-    <w:lsdException w:name="toc 6" w:semiHidden="1" w:uiPriority="39" w:unhideWhenUsed="1"/>
-    <w:lsdException w:name="toc 7" w:semiHidden="1" w:uiPriority="39" w:unhideWhenUsed="1"/>
-    <w:lsdException w:name="toc 8" w:semiHidden="1" w:uiPriority="39" w:unhideWhenUsed="1"/>
-    <w:lsdException w:name="toc 9" w:semiHidden="1" w:uiPriority="39" w:unhideWhenUsed="1"/>
-    <w:lsdException w:name="Normal Indent" w:semiHidden="1" w:unhideWhenUsed="1"/>
-    <w:lsdException w:name="footnote text" w:semiHidden="1" w:unhideWhenUsed="1"/>
-    <w:lsdException w:name="annotation text" w:semiHidden="1" w:unhideWhenUsed="1"/>
-    <w:lsdException w:name="header" w:semiHidden="1" w:unhideWhenUsed="1"/>
-    <w:lsdException w:name="footer" w:semiHidden="1" w:unhideWhenUsed="1"/>
-    <w:lsdException w:name="index heading" w:semiHidden="1" w:unhideWhenUsed="1"/>
-    <w:lsdException w:name="caption" w:semiHidden="1" w:uiPriority="35" w:unhideWhenUsed="1" w:qFormat="1"/>
-    <w:lsdException w:name="table of figures" w:semiHidden="1" w:unhideWhenUsed="1"/>
-    <w:lsdException w:name="envelope address" w:semiHidden="1" w:unhideWhenUsed="1"/>
-    <w:lsdException w:name="envelope return" w:semiHidden="1" w:unhideWhenUsed="1"/>
-    <w:lsdException w:name="footnote reference" w:semiHidden="1" w:unhideWhenUsed="1"/>
-    <w:lsdException w:name="annotation reference" w:semiHidden="1" w:unhideWhenUsed="1"/>
-    <w:lsdException w:name="line number" w:semiHidden="1" w:unhideWhenUsed="1"/>
-    <w:lsdException w:name="page number" w:semiHidden="1" w:unhideWhenUsed="1"/>
-    <w:lsdException w:name="endnote reference" w:semiHidden="1" w:unhideWhenUsed="1"/>
-    <w:lsdException w:name="endnote text" w:semiHidden="1" w:unhideWhenUsed="1"/>
-    <w:lsdException w:name="table of authorities" w:semiHidden="1" w:unhideWhenUsed="1"/>
-    <w:lsdException w:name="macro" w:semiHidden="1" w:unhideWhenUsed="1"/>
-    <w:lsdException w:name="toa heading" w:semiHidden="1" w:unhideWhenUsed="1"/>
-    <w:lsdException w:name="List" w:semiHidden="1" w:unhideWhenUsed="1"/>
-    <w:lsdException w:name="List Bullet" w:semiHidden="1" w:unhideWhenUsed="1"/>
-    <w:lsdException w:name="List Number" w:semiHidden="1" w:unhideWhenUsed="1"/>
-    <w:lsdException w:name="List 2" w:semiHidden="1" w:unhideWhenUsed="1"/>
-    <w:lsdException w:name="List 3" w:semiHidden="1" w:unhideWhenUsed="1"/>
-    <w:lsdException w:name="List 4" w:semiHidden="1" w:unhideWhenUsed="1"/>
-    <w:lsdException w:name="List 5" w:semiHidden="1" w:unhideWhenUsed="1"/>
-    <w:lsdException w:name="List Bullet 2" w:semiHidden="1" w:unhideWhenUsed="1"/>
-    <w:lsdException w:name="List Bullet 3" w:semiHidden="1" w:unhideWhenUsed="1"/>
-    <w:lsdException w:name="List Bullet 4" w:semiHidden="1" w:unhideWhenUsed="1"/>
-    <w:lsdException w:name="List Bullet 5" w:semiHidden="1" w:unhideWhenUsed="1"/>
-    <w:lsdException w:name="List Number 2" w:semiHidden="1" w:unhideWhenUsed="1"/>
-    <w:lsdException w:name="List Number 3" w:semiHidden="1" w:unhideWhenUsed="1"/>
-    <w:lsdException w:name="List Number 4" w:semiHidden="1" w:unhideWhenUsed="1"/>
-    <w:lsdException w:name="List Number 5" w:semiHidden="1" w:unhideWhenUsed="1"/>
-    <w:lsdException w:name="Title" w:uiPriority="10" w:qFormat="1"/>
-    <w:lsdException w:name="Closing" w:semiHidden="1" w:unhideWhenUsed="1"/>
-    <w:lsdException w:name="Signature" w:semiHidden="1" w:unhideWhenUsed="1"/>
-    <w:lsdException w:name="Default Paragraph Font" w:semiHidden="1" w:uiPriority="1" w:unhideWhenUsed="1"/>
-    <w:lsdException w:name="Body Text" w:semiHidden="1" w:unhideWhenUsed="1"/>
-    <w:lsdException w:name="Body Text Indent" w:semiHidden="1" w:unhideWhenUsed="1"/>
-    <w:lsdException w:name="List Continue" w:semiHidden="1" w:unhideWhenUsed="1"/>
-    <w:lsdException w:name="List Continue 2" w:semiHidden="1" w:unhideWhenUsed="1"/>
-    <w:lsdException w:name="List Continue 3" w:semiHidden="1" w:unhideWhenUsed="1"/>
-    <w:lsdException w:name="List Continue 4" w:semiHidden="1" w:unhideWhenUsed="1"/>
-    <w:lsdException w:name="List Continue 5" w:semiHidden="1" w:unhideWhenUsed="1"/>
-    <w:lsdException w:name="Message Header" w:semiHidden="1" w:unhideWhenUsed="1"/>
-    <w:lsdException w:name="Subtitle" w:uiPriority="11" w:qFormat="1"/>
-    <w:lsdException w:name="Salutation" w:semiHidden="1" w:unhideWhenUsed="1"/>
-    <w:lsdException w:name="Date" w:semiHidden="1" w:unhideWhenUsed="1"/>
-    <w:lsdException w:name="Body Text First Indent" w:semiHidden="1" w:unhideWhenUsed="1"/>
-    <w:lsdException w:name="Body Text First Indent 2" w:semiHidden="1" w:unhideWhenUsed="1"/>
-    <w:lsdException w:name="Note Heading" w:semiHidden="1" w:unhideWhenUsed="1"/>
-    <w:lsdException w:name="Body Text 2" w:semiHidden="1" w:unhideWhenUsed="1"/>
-    <w:lsdException w:name="Body Text 3" w:semiHidden="1" w:unhideWhenUsed="1"/>
-    <w:lsdException w:name="Body Text Indent 2" w:semiHidden="1" w:unhideWhenUsed="1"/>
-    <w:lsdException w:name="Body Text Indent 3" w:semiHidden="1" w:unhideWhenUsed="1"/>
-    <w:lsdException w:name="Block Text" w:semiHidden="1" w:unhideWhenUsed="1"/>
-    <w:lsdException w:name="Hyperlink" w:semiHidden="1" w:unhideWhenUsed="1"/>
-    <w:lsdException w:name="FollowedHyperlink" w:semiHidden="1" w:unhideWhenUsed="1"/>
-    <w:lsdException w:name="Strong" w:uiPriority="22" w:qFormat="1"/>
-    <w:lsdException w:name="Emphasis" w:uiPriority="20" w:qFormat="1"/>
-    <w:lsdException w:name="Document Map" w:semiHidden="1" w:unhideWhenUsed="1"/>
-    <w:lsdException w:name="Plain Text" w:semiHidden="1" w:unhideWhenUsed="1"/>
-    <w:lsdException w:name="E-mail Signature" w:semiHidden="1" w:unhideWhenUsed="1"/>
-    <w:lsdException w:name="HTML Top of Form" w:semiHidden="1" w:unhideWhenUsed="1"/>
-    <w:lsdException w:name="HTML Bottom of Form" w:semiHidden="1" w:unhideWhenUsed="1"/>
-    <w:lsdException w:name="Normal (Web)" w:semiHidden="1" w:unhideWhenUsed="1"/>
-    <w:lsdException w:name="HTML Acronym" w:semiHidden="1" w:unhideWhenUsed="1"/>
-    <w:lsdException w:name="HTML Address" w:semiHidden="1" w:unhideWhenUsed="1"/>
-    <w:lsdException w:name="HTML Cite" w:semiHidden="1" w:unhideWhenUsed="1"/>
-    <w:lsdException w:name="HTML Code" w:semiHidden="1" w:unhideWhenUsed="1"/>
-    <w:lsdException w:name="HTML Definition" w:semiHidden="1" w:unhideWhenUsed="1"/>
-    <w:lsdException w:name="HTML Keyboard" w:semiHidden="1" w:unhideWhenUsed="1"/>
-    <w:lsdException w:name="HTML Preformatted" w:semiHidden="1" w:unhideWhenUsed="1"/>
-    <w:lsdException w:name="HTML Sample" w:semiHidden="1" w:unhideWhenUsed="1"/>
-    <w:lsdException w:name="HTML Typewriter" w:semiHidden="1" w:unhideWhenUsed="1"/>
-    <w:lsdException w:name="HTML Variable" w:semiHidden="1" w:unhideWhenUsed="1"/>
-    <w:lsdException w:name="Normal Table" w:semiHidden="1" w:unhideWhenUsed="1"/>
-    <w:lsdException w:name="annotation subject" w:semiHidden="1" w:unhideWhenUsed="1"/>
-    <w:lsdException w:name="No List" w:semiHidden="1" w:unhideWhenUsed="1"/>
-    <w:lsdException w:name="Outline List 1" w:semiHidden="1" w:unhideWhenUsed="1"/>
-    <w:lsdException w:name="Outline List 2" w:semiHidden="1" w:unhideWhenUsed="1"/>
-    <w:lsdException w:name="Outline List 3" w:semiHidden="1" w:unhideWhenUsed="1"/>
-    <w:lsdException w:name="Table Simple 1" w:semiHidden="1" w:unhideWhenUsed="1"/>
-    <w:lsdException w:name="Table Simple 2" w:semiHidden="1" w:unhideWhenUsed="1"/>
-    <w:lsdException w:name="Table Simple 3" w:semiHidden="1" w:unhideWhenUsed="1"/>
-    <w:lsdException w:name="Table Classic 1" w:semiHidden="1" w:unhideWhenUsed="1"/>
-    <w:lsdException w:name="Table Classic 2" w:semiHidden="1" w:unhideWhenUsed="1"/>
-    <w:lsdException w:name="Table Classic 3" w:semiHidden="1" w:unhideWhenUsed="1"/>
-    <w:lsdException w:name="Table Classic 4" w:semiHidden="1" w:unhideWhenUsed="1"/>
-    <w:lsdException w:name="Table Colorful 1" w:semiHidden="1" w:unhideWhenUsed="1"/>
-    <w:lsdException w:name="Table Colorful 2" w:semiHidden="1" w:unhideWhenUsed="1"/>
-    <w:lsdException w:name="Table Colorful 3" w:semiHidden="1" w:unhideWhenUsed="1"/>
-    <w:lsdException w:name="Table Columns 1" w:semiHidden="1" w:unhideWhenUsed="1"/>
-    <w:lsdException w:name="Table Columns 2" w:semiHidden="1" w:unhideWhenUsed="1"/>
-    <w:lsdException w:name="Table Columns 3" w:semiHidden="1" w:unhideWhenUsed="1"/>
-    <w:lsdException w:name="Table Columns 4" w:semiHidden="1" w:unhideWhenUsed="1"/>
-    <w:lsdException w:name="Table Columns 5" w:semiHidden="1" w:unhideWhenUsed="1"/>
-    <w:lsdException w:name="Table Grid 1" w:semiHidden="1" w:unhideWhenUsed="1"/>
-    <w:lsdException w:name="Table Grid 2" w:semiHidden="1" w:unhideWhenUsed="1"/>
-    <w:lsdException w:name="Table Grid 3" w:semiHidden="1" w:unhideWhenUsed="1"/>
-    <w:lsdException w:name="Table Grid 4" w:semiHidden="1" w:unhideWhenUsed="1"/>
-    <w:lsdException w:name="Table Grid 5" w:semiHidden="1" w:unhideWhenUsed="1"/>
-    <w:lsdException w:name="Table Grid 6" w:semiHidden="1" w:unhideWhenUsed="1"/>
-    <w:lsdException w:name="Table Grid 7" w:semiHidden="1" w:unhideWhenUsed="1"/>
-    <w:lsdException w:name="Table Grid 8" w:semiHidden="1" w:unhideWhenUsed="1"/>
-    <w:lsdException w:name="Table List 1" w:semiHidden="1" w:unhideWhenUsed="1"/>
-    <w:lsdException w:name="Table List 2" w:semiHidden="1" w:unhideWhenUsed="1"/>
-    <w:lsdException w:name="Table List 3" w:semiHidden="1" w:unhideWhenUsed="1"/>
-    <w:lsdException w:name="Table List 4" w:semiHidden="1" w:unhideWhenUsed="1"/>
-    <w:lsdException w:name="Table List 5" w:semiHidden="1" w:unhideWhenUsed="1"/>
-    <w:lsdException w:name="Table List 6" w:semiHidden="1" w:unhideWhenUsed="1"/>
-    <w:lsdException w:name="Table List 7" w:semiHidden="1" w:unhideWhenUsed="1"/>
-    <w:lsdException w:name="Table List 8" w:semiHidden="1" w:unhideWhenUsed="1"/>
-    <w:lsdException w:name="Table 3D effects 1" w:semiHidden="1" w:unhideWhenUsed="1"/>
-    <w:lsdException w:name="Table 3D effects 2" w:semiHidden="1" w:unhideWhenUsed="1"/>
-    <w:lsdException w:name="Table 3D effects 3" w:semiHidden="1" w:unhideWhenUsed="1"/>
-    <w:lsdException w:name="Table Contemporary" w:semiHidden="1" w:unhideWhenUsed="1"/>
-    <w:lsdException w:name="Table Elegant" w:semiHidden="1" w:unhideWhenUsed="1"/>
-    <w:lsdException w:name="Table Professional" w:semiHidden="1" w:unhideWhenUsed="1"/>
-    <w:lsdException w:name="Table Subtle 1" w:semiHidden="1" w:unhideWhenUsed="1"/>
-    <w:lsdException w:name="Table Subtle 2" w:semiHidden="1" w:unhideWhenUsed="1"/>
-    <w:lsdException w:name="Table Web 1" w:semiHidden="1" w:unhideWhenUsed="1"/>
-    <w:lsdException w:name="Table Web 2" w:semiHidden="1" w:unhideWhenUsed="1"/>
-    <w:lsdException w:name="Table Web 3" w:semiHidden="1" w:unhideWhenUsed="1"/>
-    <w:lsdException w:name="Balloon Text" w:semiHidden="1" w:unhideWhenUsed="1"/>
-    <w:lsdException w:name="Table Grid" w:uiPriority="39"/>
-    <w:lsdException w:name="Table Theme" w:semiHidden="1" w:unhideWhenUsed="1"/>
-    <w:lsdException w:name="Placeholder Text" w:semiHidden="1"/>
-    <w:lsdException w:name="No Spacing" w:uiPriority="1" w:qFormat="1"/>
-    <w:lsdException w:name="Light Shading" w:uiPriority="60"/>
-    <w:lsdException w:name="Light List" w:uiPriority="61"/>
-    <w:lsdException w:name="Light Grid" w:uiPriority="62"/>
-    <w:lsdException w:name="Medium Shading 1" w:uiPriority="63"/>
-    <w:lsdException w:name="Medium Shading 2" w:uiPriority="64"/>
-    <w:lsdException w:name="Medium List 1" w:uiPriority="65"/>
-    <w:lsdException w:name="Medium List 2" w:uiPriority="66"/>
-    <w:lsdException w:name="Medium Grid 1" w:uiPriority="67"/>
-    <w:lsdException w:name="Medium Grid 2" w:uiPriority="68"/>
-    <w:lsdException w:name="Medium Grid 3" w:uiPriority="69"/>
-    <w:lsdException w:name="Dark List" w:uiPriority="70"/>
-    <w:lsdException w:name="Colorful Shading" w:uiPriority="71"/>
-    <w:lsdException w:name="Colorful List" w:uiPriority="72"/>
-    <w:lsdException w:name="Colorful Grid" w:uiPriority="73"/>
-    <w:lsdException w:name="Light Shading Accent 1" w:uiPriority="60"/>
-    <w:lsdException w:name="Light List Accent 1" w:uiPriority="61"/>
-    <w:lsdException w:name="Light Grid Accent 1" w:uiPriority="62"/>
-    <w:lsdException w:name="Medium Shading 1 Accent 1" w:uiPriority="63"/>
-    <w:lsdException w:name="Medium Shading 2 Accent 1" w:uiPriority="64"/>
-    <w:lsdException w:name="Medium List 1 Accent 1" w:uiPriority="65"/>
-    <w:lsdException w:name="Revision" w:semiHidden="1"/>
-    <w:lsdException w:name="List Paragraph" w:uiPriority="34" w:qFormat="1"/>
-    <w:lsdException w:name="Quote" w:uiPriority="29" w:qFormat="1"/>
-    <w:lsdException w:name="Intense Quote" w:uiPriority="30" w:qFormat="1"/>
-    <w:lsdException w:name="Medium List 2 Accent 1" w:uiPriority="66"/>
-    <w:lsdException w:name="Medium Grid 1 Accent 1" w:uiPriority="67"/>
-    <w:lsdException w:name="Medium Grid 2 Accent 1" w:uiPriority="68"/>
-    <w:lsdException w:name="Medium Grid 3 Accent 1" w:uiPriority="69"/>
-    <w:lsdException w:name="Dark List Accent 1" w:uiPriority="70"/>
-    <w:lsdException w:name="Colorful Shading Accent 1" w:uiPriority="71"/>
-    <w:lsdException w:name="Colorful List Accent 1" w:uiPriority="72"/>
-    <w:lsdException w:name="Colorful Grid Accent 1" w:uiPriority="73"/>
-    <w:lsdException w:name="Light Shading Accent 2" w:uiPriority="60"/>
-    <w:lsdException w:name="Light List Accent 2" w:uiPriority="61"/>
-    <w:lsdException w:name="Light Grid Accent 2" w:uiPriority="62"/>
-    <w:lsdException w:name="Medium Shading 1 Accent 2" w:uiPriority="63"/>
-    <w:lsdException w:name="Medium Shading 2 Accent 2" w:uiPriority="64"/>
-    <w:lsdException w:name="Medium List 1 Accent 2" w:uiPriority="65"/>
-    <w:lsdException w:name="Medium List 2 Accent 2" w:uiPriority="66"/>
-    <w:lsdException w:name="Medium Grid 1 Accent 2" w:uiPriority="67"/>
-    <w:lsdException w:name="Medium Grid 2 Accent 2" w:uiPriority="68"/>
-    <w:lsdException w:name="Medium Grid 3 Accent 2" w:uiPriority="69"/>
-    <w:lsdException w:name="Dark List Accent 2" w:uiPriority="70"/>
-    <w:lsdException w:name="Colorful Shading Accent 2" w:uiPriority="71"/>
-    <w:lsdException w:name="Colorful List Accent 2" w:uiPriority="72"/>
-    <w:lsdException w:name="Colorful Grid Accent 2" w:uiPriority="73"/>
-    <w:lsdException w:name="Light Shading Accent 3" w:uiPriority="60"/>
-    <w:lsdException w:name="Light List Accent 3" w:uiPriority="61"/>
-    <w:lsdException w:name="Light Grid Accent 3" w:uiPriority="62"/>
-    <w:lsdException w:name="Medium Shading 1 Accent 3" w:uiPriority="63"/>
-    <w:lsdException w:name="Medium Shading 2 Accent 3" w:uiPriority="64"/>
-    <w:lsdException w:name="Medium List 1 Accent 3" w:uiPriority="65"/>
-    <w:lsdException w:name="Medium List 2 Accent 3" w:uiPriority="66"/>
-    <w:lsdException w:name="Medium Grid 1 Accent 3" w:uiPriority="67"/>
-    <w:lsdException w:name="Medium Grid 2 Accent 3" w:uiPriority="68"/>
-    <w:lsdException w:name="Medium Grid 3 Accent 3" w:uiPriority="69"/>
-    <w:lsdException w:name="Dark List Accent 3" w:uiPriority="70"/>
-    <w:lsdException w:name="Colorful Shading Accent 3" w:uiPriority="71"/>
-    <w:lsdException w:name="Colorful List Accent 3" w:uiPriority="72"/>
-    <w:lsdException w:name="Colorful Grid Accent 3" w:uiPriority="73"/>
-    <w:lsdException w:name="Light Shading Accent 4" w:uiPriority="60"/>
-    <w:lsdException w:name="Light List Accent 4" w:uiPriority="61"/>
-    <w:lsdException w:name="Light Grid Accent 4" w:uiPriority="62"/>
-    <w:lsdException w:name="Medium Shading 1 Accent 4" w:uiPriority="63"/>
-    <w:lsdException w:name="Medium Shading 2 Accent 4" w:uiPriority="64"/>
-    <w:lsdException w:name="Medium List 1 Accent 4" w:uiPriority="65"/>
-    <w:lsdException w:name="Medium List 2 Accent 4" w:uiPriority="66"/>
-    <w:lsdException w:name="Medium Grid 1 Accent 4" w:uiPriority="67"/>
-    <w:lsdException w:name="Medium Grid 2 Accent 4" w:uiPriority="68"/>
-    <w:lsdException w:name="Medium Grid 3 Accent 4" w:uiPriority="69"/>
-    <w:lsdException w:name="Dark List Accent 4" w:uiPriority="70"/>
-    <w:lsdException w:name="Colorful Shading Accent 4" w:uiPriority="71"/>
-    <w:lsdException w:name="Colorful List Accent 4" w:uiPriority="72"/>
-    <w:lsdException w:name="Colorful Grid Accent 4" w:uiPriority="73"/>
-    <w:lsdException w:name="Light Shading Accent 5" w:uiPriority="60"/>
-    <w:lsdException w:name="Light List Accent 5" w:uiPriority="61"/>
-    <w:lsdException w:name="Light Grid Accent 5" w:uiPriority="62"/>
-    <w:lsdException w:name="Medium Shading 1 Accent 5" w:uiPriority="63"/>
-    <w:lsdException w:name="Medium Shading 2 Accent 5" w:uiPriority="64"/>
-    <w:lsdException w:name="Medium List 1 Accent 5" w:uiPriority="65"/>
-    <w:lsdException w:name="Medium List 2 Accent 5" w:uiPriority="66"/>
-    <w:lsdException w:name="Medium Grid 1 Accent 5" w:uiPriority="67"/>
-    <w:lsdException w:name="Medium Grid 2 Accent 5" w:uiPriority="68"/>
-    <w:lsdException w:name="Medium Grid 3 Accent 5" w:uiPriority="69"/>
-    <w:lsdException w:name="Dark List Accent 5" w:uiPriority="70"/>
-    <w:lsdException w:name="Colorful Shading Accent 5" w:uiPriority="71"/>
-    <w:lsdException w:name="Colorful List Accent 5" w:uiPriority="72"/>
-    <w:lsdException w:name="Colorful Grid Accent 5" w:uiPriority="73"/>
-    <w:lsdException w:name="Light Shading Accent 6" w:uiPriority="60"/>
-    <w:lsdException w:name="Light List Accent 6" w:uiPriority="61"/>
-    <w:lsdException w:name="Light Grid Accent 6" w:uiPriority="62"/>
-    <w:lsdException w:name="Medium Shading 1 Accent 6" w:uiPriority="63"/>
-    <w:lsdException w:name="Medium Shading 2 Accent 6" w:uiPriority="64"/>
-    <w:lsdException w:name="Medium List 1 Accent 6" w:uiPriority="65"/>
-    <w:lsdException w:name="Medium List 2 Accent 6" w:uiPriority="66"/>
-    <w:lsdException w:name="Medium Grid 1 Accent 6" w:uiPriority="67"/>
-    <w:lsdException w:name="Medium Grid 2 Accent 6" w:uiPriority="68"/>
-    <w:lsdException w:name="Medium Grid 3 Accent 6" w:uiPriority="69"/>
-    <w:lsdException w:name="Dark List Accent 6" w:uiPriority="70"/>
-    <w:lsdException w:name="Colorful Shading Accent 6" w:uiPriority="71"/>
-    <w:lsdException w:name="Colorful List Accent 6" w:uiPriority="72"/>
-    <w:lsdException w:name="Colorful Grid Accent 6" w:uiPriority="73"/>
-    <w:lsdException w:name="Subtle Emphasis" w:uiPriority="19" w:qFormat="1"/>
-    <w:lsdException w:name="Intense Emphasis" w:uiPriority="21" w:qFormat="1"/>
-    <w:lsdException w:name="Subtle Reference" w:uiPriority="31" w:qFormat="1"/>
-    <w:lsdException w:name="Intense Reference" w:uiPriority="32" w:qFormat="1"/>
-    <w:lsdException w:name="Book Title" w:uiPriority="33" w:qFormat="1"/>
-    <w:lsdException w:name="Bibliography" w:semiHidden="1" w:uiPriority="37" w:unhideWhenUsed="1"/>
-    <w:lsdException w:name="TOC Heading" w:semiHidden="1" w:uiPriority="39" w:unhideWhenUsed="1" w:qFormat="1"/>
-    <w:lsdException w:name="Plain Table 1" w:uiPriority="41"/>
-    <w:lsdException w:name="Plain Table 2" w:uiPriority="42"/>
-    <w:lsdException w:name="Plain Table 3" w:uiPriority="43"/>
-    <w:lsdException w:name="Plain Table 4" w:uiPriority="44"/>
-    <w:lsdException w:name="Plain Table 5" w:uiPriority="45"/>
-    <w:lsdException w:name="Grid Table Light" w:uiPriority="40"/>
-    <w:lsdException w:name="Grid Table 1 Light" w:uiPriority="46"/>
-    <w:lsdException w:name="Grid Table 2" w:uiPriority="47"/>
-    <w:lsdException w:name="Grid Table 3" w:uiPriority="48"/>
-    <w:lsdException w:name="Grid Table 4" w:uiPriority="49"/>
-    <w:lsdException w:name="Grid Table 5 Dark" w:uiPriority="50"/>
-    <w:lsdException w:name="Grid Table 6 Colorful" w:uiPriority="51"/>
-    <w:lsdException w:name="Grid Table 7 Colorful" w:uiPriority="52"/>
-    <w:lsdException w:name="Grid Table 1 Light Accent 1" w:uiPriority="46"/>
-    <w:lsdException w:name="Grid Table 2 Accent 1" w:uiPriority="47"/>
-    <w:lsdException w:name="Grid Table 3 Accent 1" w:uiPriority="48"/>
-    <w:lsdException w:name="Grid Table 4 Accent 1" w:uiPriority="49"/>
-    <w:lsdException w:name="Grid Table 5 Dark Accent 1" w:uiPriority="50"/>
-    <w:lsdException w:name="Grid Table 6 Colorful Accent 1" w:uiPriority="51"/>
-    <w:lsdException w:name="Grid Table 7 Colorful Accent 1" w:uiPriority="52"/>
-    <w:lsdException w:name="Grid Table 1 Light Accent 2" w:uiPriority="46"/>
-    <w:lsdException w:name="Grid Table 2 Accent 2" w:uiPriority="47"/>
-    <w:lsdException w:name="Grid Table 3 Accent 2" w:uiPriority="48"/>
-    <w:lsdException w:name="Grid Table 4 Accent 2" w:uiPriority="49"/>
-    <w:lsdException w:name="Grid Table 5 Dark Accent 2" w:uiPriority="50"/>
-    <w:lsdException w:name="Grid Table 6 Colorful Accent 2" w:uiPriority="51"/>
-    <w:lsdException w:name="Grid Table 7 Colorful Accent 2" w:uiPriority="52"/>
-    <w:lsdException w:name="Grid Table 1 Light Accent 3" w:uiPriority="46"/>
-    <w:lsdException w:name="Grid Table 2 Accent 3" w:uiPriority="47"/>
-    <w:lsdException w:name="Grid Table 3 Accent 3" w:uiPriority="48"/>
-    <w:lsdException w:name="Grid Table 4 Accent 3" w:uiPriority="49"/>
-    <w:lsdException w:name="Grid Table 5 Dark Accent 3" w:uiPriority="50"/>
-    <w:lsdException w:name="Grid Table 6 Colorful Accent 3" w:uiPriority="51"/>
-    <w:lsdException w:name="Grid Table 7 Colorful Accent 3" w:uiPriority="52"/>
-    <w:lsdException w:name="Grid Table 1 Light Accent 4" w:uiPriority="46"/>
-    <w:lsdException w:name="Grid Table 2 Accent 4" w:uiPriority="47"/>
-    <w:lsdException w:name="Grid Table 3 Accent 4" w:uiPriority="48"/>
-    <w:lsdException w:name="Grid Table 4 Accent 4" w:uiPriority="49"/>
-    <w:lsdException w:name="Grid Table 5 Dark Accent 4" w:uiPriority="50"/>
-    <w:lsdException w:name="Grid Table 6 Colorful Accent 4" w:uiPriority="51"/>
-    <w:lsdException w:name="Grid Table 7 Colorful Accent 4" w:uiPriority="52"/>
-    <w:lsdException w:name="Grid Table 1 Light Accent 5" w:uiPriority="46"/>
-    <w:lsdException w:name="Grid Table 2 Accent 5" w:uiPriority="47"/>
-    <w:lsdException w:name="Grid Table 3 Accent 5" w:uiPriority="48"/>
-    <w:lsdException w:name="Grid Table 4 Accent 5" w:uiPriority="49"/>
-    <w:lsdException w:name="Grid Table 5 Dark Accent 5" w:uiPriority="50"/>
-    <w:lsdException w:name="Grid Table 6 Colorful Accent 5" w:uiPriority="51"/>
-    <w:lsdException w:name="Grid Table 7 Colorful Accent 5" w:uiPriority="52"/>
-    <w:lsdException w:name="Grid Table 1 Light Accent 6" w:uiPriority="46"/>
-    <w:lsdException w:name="Grid Table 2 Accent 6" w:uiPriority="47"/>
-    <w:lsdException w:name="Grid Table 3 Accent 6" w:uiPriority="48"/>
-    <w:lsdException w:name="Grid Table 4 Accent 6" w:uiPriority="49"/>
-    <w:lsdException w:name="Grid Table 5 Dark Accent 6" w:uiPriority="50"/>
-    <w:lsdException w:name="Grid Table 6 Colorful Accent 6" w:uiPriority="51"/>
-    <w:lsdException w:name="Grid Table 7 Colorful Accent 6" w:uiPriority="52"/>
-    <w:lsdException w:name="List Table 1 Light" w:uiPriority="46"/>
-    <w:lsdException w:name="List Table 2" w:uiPriority="47"/>
-    <w:lsdException w:name="List Table 3" w:uiPriority="48"/>
-    <w:lsdException w:name="List Table 4" w:uiPriority="49"/>
-    <w:lsdException w:name="List Table 5 Dark" w:uiPriority="50"/>
-    <w:lsdException w:name="List Table 6 Colorful" w:uiPriority="51"/>
-    <w:lsdException w:name="List Table 7 Colorful" w:uiPriority="52"/>
-    <w:lsdException w:name="List Table 1 Light Accent 1" w:uiPriority="46"/>
-    <w:lsdException w:name="List Table 2 Accent 1" w:uiPriority="47"/>
-    <w:lsdException w:name="List Table 3 Accent 1" w:uiPriority="48"/>
-    <w:lsdException w:name="List Table 4 Accent 1" w:uiPriority="49"/>
-    <w:lsdException w:name="List Table 5 Dark Accent 1" w:uiPriority="50"/>
-    <w:lsdException w:name="List Table 6 Colorful Accent 1" w:uiPriority="51"/>
-    <w:lsdException w:name="List Table 7 Colorful Accent 1" w:uiPriority="52"/>
-    <w:lsdException w:name="List Table 1 Light Accent 2" w:uiPriority="46"/>
-    <w:lsdException w:name="List Table 2 Accent 2" w:uiPriority="47"/>
-    <w:lsdException w:name="List Table 3 Accent 2" w:uiPriority="48"/>
-    <w:lsdException w:name="List Table 4 Accent 2" w:uiPriority="49"/>
-    <w:lsdException w:name="List Table 5 Dark Accent 2" w:uiPriority="50"/>
-    <w:lsdException w:name="List Table 6 Colorful Accent 2" w:uiPriority="51"/>
-    <w:lsdException w:name="List Table 7 Colorful Accent 2" w:uiPriority="52"/>
-    <w:lsdException w:name="List Table 1 Light Accent 3" w:uiPriority="46"/>
-    <w:lsdException w:name="List Table 2 Accent 3" w:uiPriority="47"/>
-    <w:lsdException w:name="List Table 3 Accent 3" w:uiPriority="48"/>
-    <w:lsdException w:name="List Table 4 Accent 3" w:uiPriority="49"/>
-    <w:lsdException w:name="List Table 5 Dark Accent 3" w:uiPriority="50"/>
-    <w:lsdException w:name="List Table 6 Colorful Accent 3" w:uiPriority="51"/>
-    <w:lsdException w:name="List Table 7 Colorful Accent 3" w:uiPriority="52"/>
-    <w:lsdException w:name="List Table 1 Light Accent 4" w:uiPriority="46"/>
-    <w:lsdException w:name="List Table 2 Accent 4" w:uiPriority="47"/>
-    <w:lsdException w:name="List Table 3 Accent 4" w:uiPriority="48"/>
-    <w:lsdException w:name="List Table 4 Accent 4" w:uiPriority="49"/>
-    <w:lsdException w:name="List Table 5 Dark Accent 4" w:uiPriority="50"/>
-    <w:lsdException w:name="List Table 6 Colorful Accent 4" w:uiPriority="51"/>
-    <w:lsdException w:name="List Table 7 Colorful Accent 4" w:uiPriority="52"/>
-    <w:lsdException w:name="List Table 1 Light Accent 5" w:uiPriority="46"/>
-    <w:lsdException w:name="List Table 2 Accent 5" w:uiPriority="47"/>
-    <w:lsdException w:name="List Table 3 Accent 5" w:uiPriority="48"/>
-    <w:lsdException w:name="List Table 4 Accent 5" w:uiPriority="49"/>
-    <w:lsdException w:name="List Table 5 Dark Accent 5" w:uiPriority="50"/>
-    <w:lsdException w:name="List Table 6 Colorful Accent 5" w:uiPriority="51"/>
-    <w:lsdException w:name="List Table 7 Colorful Accent 5" w:uiPriority="52"/>
-    <w:lsdException w:name="List Table 1 Light Accent 6" w:uiPriority="46"/>
-    <w:lsdException w:name="List Table 2 Accent 6" w:uiPriority="47"/>
-    <w:lsdException w:name="List Table 3 Accent 6" w:uiPriority="48"/>
-    <w:lsdException w:name="List Table 4 Accent 6" w:uiPriority="49"/>
-    <w:lsdException w:name="List Table 5 Dark Accent 6" w:uiPriority="50"/>
-    <w:lsdException w:name="List Table 6 Colorful Accent 6" w:uiPriority="51"/>
-    <w:lsdException w:name="List Table 7 Colorful Accent 6" w:uiPriority="52"/>
+  <w:latentStyles w:defLockedState="0" w:defUIPriority="99" w:defSemiHidden="1" w:defUnhideWhenUsed="1" w:defQFormat="0" w:count="267">
+    <w:lsdException w:name="Normal" w:semiHidden="0" w:uiPriority="0" w:unhideWhenUsed="0" w:qFormat="1"/>
+    <w:lsdException w:name="heading 1" w:semiHidden="0" w:uiPriority="9" w:unhideWhenUsed="0" w:qFormat="1"/>
+    <w:lsdException w:name="heading 2" w:uiPriority="9" w:qFormat="1"/>
+    <w:lsdException w:name="heading 3" w:uiPriority="9" w:qFormat="1"/>
+    <w:lsdException w:name="heading 4" w:uiPriority="9" w:qFormat="1"/>
+    <w:lsdException w:name="heading 5" w:uiPriority="9" w:qFormat="1"/>
+    <w:lsdException w:name="heading 6" w:uiPriority="9" w:qFormat="1"/>
+    <w:lsdException w:name="heading 7" w:uiPriority="9" w:qFormat="1"/>
+    <w:lsdException w:name="heading 8" w:uiPriority="9" w:qFormat="1"/>
+    <w:lsdException w:name="heading 9" w:uiPriority="9" w:qFormat="1"/>
+    <w:lsdException w:name="toc 1" w:uiPriority="39"/>
+    <w:lsdException w:name="toc 2" w:uiPriority="39"/>
+    <w:lsdException w:name="toc 3" w:uiPriority="39"/>
+    <w:lsdException w:name="toc 4" w:uiPriority="39"/>
+    <w:lsdException w:name="toc 5" w:uiPriority="39"/>
+    <w:lsdException w:name="toc 6" w:uiPriority="39"/>
+    <w:lsdException w:name="toc 7" w:uiPriority="39"/>
+    <w:lsdException w:name="toc 8" w:uiPriority="39"/>
+    <w:lsdException w:name="toc 9" w:uiPriority="39"/>
+    <w:lsdException w:name="caption" w:uiPriority="35" w:qFormat="1"/>
+    <w:lsdException w:name="Title" w:semiHidden="0" w:uiPriority="10" w:unhideWhenUsed="0" w:qFormat="1"/>
+    <w:lsdException w:name="Default Paragraph Font" w:uiPriority="1"/>
+    <w:lsdException w:name="Subtitle" w:semiHidden="0" w:uiPriority="11" w:unhideWhenUsed="0" w:qFormat="1"/>
+    <w:lsdException w:name="Strong" w:semiHidden="0" w:uiPriority="22" w:unhideWhenUsed="0" w:qFormat="1"/>
+    <w:lsdException w:name="Emphasis" w:semiHidden="0" w:uiPriority="20" w:unhideWhenUsed="0" w:qFormat="1"/>
+    <w:lsdException w:name="Table Grid" w:semiHidden="0" w:uiPriority="39" w:unhideWhenUsed="0"/>
+    <w:lsdException w:name="Placeholder Text" w:unhideWhenUsed="0"/>
+    <w:lsdException w:name="No Spacing" w:semiHidden="0" w:uiPriority="1" w:unhideWhenUsed="0" w:qFormat="1"/>
+    <w:lsdException w:name="Light Shading" w:semiHidden="0" w:uiPriority="60" w:unhideWhenUsed="0"/>
+    <w:lsdException w:name="Light List" w:semiHidden="0" w:uiPriority="61" w:unhideWhenUsed="0"/>
+    <w:lsdException w:name="Light Grid" w:semiHidden="0" w:uiPriority="62" w:unhideWhenUsed="0"/>
+    <w:lsdException w:name="Medium Shading 1" w:semiHidden="0" w:uiPriority="63" w:unhideWhenUsed="0"/>
+    <w:lsdException w:name="Medium Shading 2" w:semiHidden="0" w:uiPriority="64" w:unhideWhenUsed="0"/>
+    <w:lsdException w:name="Medium List 1" w:semiHidden="0" w:uiPriority="65" w:unhideWhenUsed="0"/>
+    <w:lsdException w:name="Medium List 2" w:semiHidden="0" w:uiPriority="66" w:unhideWhenUsed="0"/>
+    <w:lsdException w:name="Medium Grid 1" w:semiHidden="0" w:uiPriority="67" w:unhideWhenUsed="0"/>
+    <w:lsdException w:name="Medium Grid 2" w:semiHidden="0" w:uiPriority="68" w:unhideWhenUsed="0"/>
+    <w:lsdException w:name="Medium Grid 3" w:semiHidden="0" w:uiPriority="69" w:unhideWhenUsed="0"/>
+    <w:lsdException w:name="Dark List" w:semiHidden="0" w:uiPriority="70" w:unhideWhenUsed="0"/>
+    <w:lsdException w:name="Colorful Shading" w:semiHidden="0" w:uiPriority="71" w:unhideWhenUsed="0"/>
+    <w:lsdException w:name="Colorful List" w:semiHidden="0" w:uiPriority="72" w:unhideWhenUsed="0"/>
+    <w:lsdException w:name="Colorful Grid" w:semiHidden="0" w:uiPriority="73" w:unhideWhenUsed="0"/>
+    <w:lsdException w:name="Light Shading Accent 1" w:semiHidden="0" w:uiPriority="60" w:unhideWhenUsed="0"/>
+    <w:lsdException w:name="Light List Accent 1" w:semiHidden="0" w:uiPriority="61" w:unhideWhenUsed="0"/>
+    <w:lsdException w:name="Light Grid Accent 1" w:semiHidden="0" w:uiPriority="62" w:unhideWhenUsed="0"/>
+    <w:lsdException w:name="Medium Shading 1 Accent 1" w:semiHidden="0" w:uiPriority="63" w:unhideWhenUsed="0"/>
+    <w:lsdException w:name="Medium Shading 2 Accent 1" w:semiHidden="0" w:uiPriority="64" w:unhideWhenUsed="0"/>
+    <w:lsdException w:name="Medium List 1 Accent 1" w:semiHidden="0" w:uiPriority="65" w:unhideWhenUsed="0"/>
+    <w:lsdException w:name="Revision" w:unhideWhenUsed="0"/>
+    <w:lsdException w:name="List Paragraph" w:semiHidden="0" w:uiPriority="34" w:unhideWhenUsed="0" w:qFormat="1"/>
+    <w:lsdException w:name="Quote" w:semiHidden="0" w:uiPriority="29" w:unhideWhenUsed="0" w:qFormat="1"/>
+    <w:lsdException w:name="Intense Quote" w:semiHidden="0" w:uiPriority="30" w:unhideWhenUsed="0" w:qFormat="1"/>
+    <w:lsdException w:name="Medium List 2 Accent 1" w:semiHidden="0" w:uiPriority="66" w:unhideWhenUsed="0"/>
+    <w:lsdException w:name="Medium Grid 1 Accent 1" w:semiHidden="0" w:uiPriority="67" w:unhideWhenUsed="0"/>
+    <w:lsdException w:name="Medium Grid 2 Accent 1" w:semiHidden="0" w:uiPriority="68" w:unhideWhenUsed="0"/>
+    <w:lsdException w:name="Medium Grid 3 Accent 1" w:semiHidden="0" w:uiPriority="69" w:unhideWhenUsed="0"/>
+    <w:lsdException w:name="Dark List Accent 1" w:semiHidden="0" w:uiPriority="70" w:unhideWhenUsed="0"/>
+    <w:lsdException w:name="Colorful Shading Accent 1" w:semiHidden="0" w:uiPriority="71" w:unhideWhenUsed="0"/>
+    <w:lsdException w:name="Colorful List Accent 1" w:semiHidden="0" w:uiPriority="72" w:unhideWhenUsed="0"/>
+    <w:lsdException w:name="Colorful Grid Accent 1" w:semiHidden="0" w:uiPriority="73" w:unhideWhenUsed="0"/>
+    <w:lsdException w:name="Light Shading Accent 2" w:semiHidden="0" w:uiPriority="60" w:unhideWhenUsed="0"/>
+    <w:lsdException w:name="Light List Accent 2" w:semiHidden="0" w:uiPriority="61" w:unhideWhenUsed="0"/>
+    <w:lsdException w:name="Light Grid Accent 2" w:semiHidden="0" w:uiPriority="62" w:unhideWhenUsed="0"/>
+    <w:lsdException w:name="Medium Shading 1 Accent 2" w:semiHidden="0" w:uiPriority="63" w:unhideWhenUsed="0"/>
+    <w:lsdException w:name="Medium Shading 2 Accent 2" w:semiHidden="0" w:uiPriority="64" w:unhideWhenUsed="0"/>
+    <w:lsdException w:name="Medium List 1 Accent 2" w:semiHidden="0" w:uiPriority="65" w:unhideWhenUsed="0"/>
+    <w:lsdException w:name="Medium List 2 Accent 2" w:semiHidden="0" w:uiPriority="66" w:unhideWhenUsed="0"/>
+    <w:lsdException w:name="Medium Grid 1 Accent 2" w:semiHidden="0" w:uiPriority="67" w:unhideWhenUsed="0"/>
+    <w:lsdException w:name="Medium Grid 2 Accent 2" w:semiHidden="0" w:uiPriority="68" w:unhideWhenUsed="0"/>
+    <w:lsdException w:name="Medium Grid 3 Accent 2" w:semiHidden="0" w:uiPriority="69" w:unhideWhenUsed="0"/>
+    <w:lsdException w:name="Dark List Accent 2" w:semiHidden="0" w:uiPriority="70" w:unhideWhenUsed="0"/>
+    <w:lsdException w:name="Colorful Shading Accent 2" w:semiHidden="0" w:uiPriority="71" w:unhideWhenUsed="0"/>
+    <w:lsdException w:name="Colorful List Accent 2" w:semiHidden="0" w:uiPriority="72" w:unhideWhenUsed="0"/>
+    <w:lsdException w:name="Colorful Grid Accent 2" w:semiHidden="0" w:uiPriority="73" w:unhideWhenUsed="0"/>
+    <w:lsdException w:name="Light Shading Accent 3" w:semiHidden="0" w:uiPriority="60" w:unhideWhenUsed="0"/>
+    <w:lsdException w:name="Light List Accent 3" w:semiHidden="0" w:uiPriority="61" w:unhideWhenUsed="0"/>
+    <w:lsdException w:name="Light Grid Accent 3" w:semiHidden="0" w:uiPriority="62" w:unhideWhenUsed="0"/>
+    <w:lsdException w:name="Medium Shading 1 Accent 3" w:semiHidden="0" w:uiPriority="63" w:unhideWhenUsed="0"/>
+    <w:lsdException w:name="Medium Shading 2 Accent 3" w:semiHidden="0" w:uiPriority="64" w:unhideWhenUsed="0"/>
+    <w:lsdException w:name="Medium List 1 Accent 3" w:semiHidden="0" w:uiPriority="65" w:unhideWhenUsed="0"/>
+    <w:lsdException w:name="Medium List 2 Accent 3" w:semiHidden="0" w:uiPriority="66" w:unhideWhenUsed="0"/>
+    <w:lsdException w:name="Medium Grid 1 Accent 3" w:semiHidden="0" w:uiPriority="67" w:unhideWhenUsed="0"/>
+    <w:lsdException w:name="Medium Grid 2 Accent 3" w:semiHidden="0" w:uiPriority="68" w:unhideWhenUsed="0"/>
+    <w:lsdException w:name="Medium Grid 3 Accent 3" w:semiHidden="0" w:uiPriority="69" w:unhideWhenUsed="0"/>
+    <w:lsdException w:name="Dark List Accent 3" w:semiHidden="0" w:uiPriority="70" w:unhideWhenUsed="0"/>
+    <w:lsdException w:name="Colorful Shading Accent 3" w:semiHidden="0" w:uiPriority="71" w:unhideWhenUsed="0"/>
+    <w:lsdException w:name="Colorful List Accent 3" w:semiHidden="0" w:uiPriority="72" w:unhideWhenUsed="0"/>
+    <w:lsdException w:name="Colorful Grid Accent 3" w:semiHidden="0" w:uiPriority="73" w:unhideWhenUsed="0"/>
+    <w:lsdException w:name="Light Shading Accent 4" w:semiHidden="0" w:uiPriority="60" w:unhideWhenUsed="0"/>
+    <w:lsdException w:name="Light List Accent 4" w:semiHidden="0" w:uiPriority="61" w:unhideWhenUsed="0"/>
+    <w:lsdException w:name="Light Grid Accent 4" w:semiHidden="0" w:uiPriority="62" w:unhideWhenUsed="0"/>
+    <w:lsdException w:name="Medium Shading 1 Accent 4" w:semiHidden="0" w:uiPriority="63" w:unhideWhenUsed="0"/>
+    <w:lsdException w:name="Medium Shading 2 Accent 4" w:semiHidden="0" w:uiPriority="64" w:unhideWhenUsed="0"/>
+    <w:lsdException w:name="Medium List 1 Accent 4" w:semiHidden="0" w:uiPriority="65" w:unhideWhenUsed="0"/>
+    <w:lsdException w:name="Medium List 2 Accent 4" w:semiHidden="0" w:uiPriority="66" w:unhideWhenUsed="0"/>
+    <w:lsdException w:name="Medium Grid 1 Accent 4" w:semiHidden="0" w:uiPriority="67" w:unhideWhenUsed="0"/>
+    <w:lsdException w:name="Medium Grid 2 Accent 4" w:semiHidden="0" w:uiPriority="68" w:unhideWhenUsed="0"/>
+    <w:lsdException w:name="Medium Grid 3 Accent 4" w:semiHidden="0" w:uiPriority="69" w:unhideWhenUsed="0"/>
+    <w:lsdException w:name="Dark List Accent 4" w:semiHidden="0" w:uiPriority="70" w:unhideWhenUsed="0"/>
+    <w:lsdException w:name="Colorful Shading Accent 4" w:semiHidden="0" w:uiPriority="71" w:unhideWhenUsed="0"/>
+    <w:lsdException w:name="Colorful List Accent 4" w:semiHidden="0" w:uiPriority="72" w:unhideWhenUsed="0"/>
+    <w:lsdException w:name="Colorful Grid Accent 4" w:semiHidden="0" w:uiPriority="73" w:unhideWhenUsed="0"/>
+    <w:lsdException w:name="Light Shading Accent 5" w:semiHidden="0" w:uiPriority="60" w:unhideWhenUsed="0"/>
+    <w:lsdException w:name="Light List Accent 5" w:semiHidden="0" w:uiPriority="61" w:unhideWhenUsed="0"/>
+    <w:lsdException w:name="Light Grid Accent 5" w:semiHidden="0" w:uiPriority="62" w:unhideWhenUsed="0"/>
+    <w:lsdException w:name="Medium Shading 1 Accent 5" w:semiHidden="0" w:uiPriority="63" w:unhideWhenUsed="0"/>
+    <w:lsdException w:name="Medium Shading 2 Accent 5" w:semiHidden="0" w:uiPriority="64" w:unhideWhenUsed="0"/>
+    <w:lsdException w:name="Medium List 1 Accent 5" w:semiHidden="0" w:uiPriority="65" w:unhideWhenUsed="0"/>
+    <w:lsdException w:name="Medium List 2 Accent 5" w:semiHidden="0" w:uiPriority="66" w:unhideWhenUsed="0"/>
+    <w:lsdException w:name="Medium Grid 1 Accent 5" w:semiHidden="0" w:uiPriority="67" w:unhideWhenUsed="0"/>
+    <w:lsdException w:name="Medium Grid 2 Accent 5" w:semiHidden="0" w:uiPriority="68" w:unhideWhenUsed="0"/>
+    <w:lsdException w:name="Medium Grid 3 Accent 5" w:semiHidden="0" w:uiPriority="69" w:unhideWhenUsed="0"/>
+    <w:lsdException w:name="Dark List Accent 5" w:semiHidden="0" w:uiPriority="70" w:unhideWhenUsed="0"/>
+    <w:lsdException w:name="Colorful Shading Accent 5" w:semiHidden="0" w:uiPriority="71" w:unhideWhenUsed="0"/>
+    <w:lsdException w:name="Colorful List Accent 5" w:semiHidden="0" w:uiPriority="72" w:unhideWhenUsed="0"/>
+    <w:lsdException w:name="Colorful Grid Accent 5" w:semiHidden="0" w:uiPriority="73" w:unhideWhenUsed="0"/>
+    <w:lsdException w:name="Light Shading Accent 6" w:semiHidden="0" w:uiPriority="60" w:unhideWhenUsed="0"/>
+    <w:lsdException w:name="Light List Accent 6" w:semiHidden="0" w:uiPriority="61" w:unhideWhenUsed="0"/>
+    <w:lsdException w:name="Light Grid Accent 6" w:semiHidden="0" w:uiPriority="62" w:unhideWhenUsed="0"/>
+    <w:lsdException w:name="Medium Shading 1 Accent 6" w:semiHidden="0" w:uiPriority="63" w:unhideWhenUsed="0"/>
+    <w:lsdException w:name="Medium Shading 2 Accent 6" w:semiHidden="0" w:uiPriority="64" w:unhideWhenUsed="0"/>
+    <w:lsdException w:name="Medium List 1 Accent 6" w:semiHidden="0" w:uiPriority="65" w:unhideWhenUsed="0"/>
+    <w:lsdException w:name="Medium List 2 Accent 6" w:semiHidden="0" w:uiPriority="66" w:unhideWhenUsed="0"/>
+    <w:lsdException w:name="Medium Grid 1 Accent 6" w:semiHidden="0" w:uiPriority="67" w:unhideWhenUsed="0"/>
+    <w:lsdException w:name="Medium Grid 2 Accent 6" w:semiHidden="0" w:uiPriority="68" w:unhideWhenUsed="0"/>
+    <w:lsdException w:name="Medium Grid 3 Accent 6" w:semiHidden="0" w:uiPriority="69" w:unhideWhenUsed="0"/>
+    <w:lsdException w:name="Dark List Accent 6" w:semiHidden="0" w:uiPriority="70" w:unhideWhenUsed="0"/>
+    <w:lsdException w:name="Colorful Shading Accent 6" w:semiHidden="0" w:uiPriority="71" w:unhideWhenUsed="0"/>
+    <w:lsdException w:name="Colorful List Accent 6" w:semiHidden="0" w:uiPriority="72" w:unhideWhenUsed="0"/>
+    <w:lsdException w:name="Colorful Grid Accent 6" w:semiHidden="0" w:uiPriority="73" w:unhideWhenUsed="0"/>
+    <w:lsdException w:name="Subtle Emphasis" w:semiHidden="0" w:uiPriority="19" w:unhideWhenUsed="0" w:qFormat="1"/>
+    <w:lsdException w:name="Intense Emphasis" w:semiHidden="0" w:uiPriority="21" w:unhideWhenUsed="0" w:qFormat="1"/>
+    <w:lsdException w:name="Subtle Reference" w:semiHidden="0" w:uiPriority="31" w:unhideWhenUsed="0" w:qFormat="1"/>
+    <w:lsdException w:name="Intense Reference" w:semiHidden="0" w:uiPriority="32" w:unhideWhenUsed="0" w:qFormat="1"/>
+    <w:lsdException w:name="Book Title" w:semiHidden="0" w:uiPriority="33" w:unhideWhenUsed="0" w:qFormat="1"/>
+    <w:lsdException w:name="Bibliography" w:uiPriority="37"/>
+    <w:lsdException w:name="TOC Heading" w:uiPriority="39" w:qFormat="1"/>
   </w:latentStyles>
   <w:style w:type="paragraph" w:default="1" w:styleId="Normal">
     <w:name w:val="Normal"/>
@@ -18902,6 +18686,7 @@
       <w:spacing w:after="0" w:line="240" w:lineRule="auto"/>
     </w:pPr>
     <w:tblPr>
+      <w:tblInd w:w="0" w:type="dxa"/>
       <w:tblBorders>
         <w:top w:val="single" w:sz="4" w:space="0" w:color="auto"/>
         <w:left w:val="single" w:sz="4" w:space="0" w:color="auto"/>
@@ -18910,6 +18695,12 @@
         <w:insideH w:val="single" w:sz="4" w:space="0" w:color="auto"/>
         <w:insideV w:val="single" w:sz="4" w:space="0" w:color="auto"/>
       </w:tblBorders>
+      <w:tblCellMar>
+        <w:top w:w="0" w:type="dxa"/>
+        <w:left w:w="108" w:type="dxa"/>
+        <w:bottom w:w="0" w:type="dxa"/>
+        <w:right w:w="108" w:type="dxa"/>
+      </w:tblCellMar>
     </w:tblPr>
   </w:style>
   <w:style w:type="character" w:styleId="Hyperlink">
@@ -19060,12 +18851,651 @@
     <w:tblPr>
       <w:tblStyleRowBandSize w:val="1"/>
       <w:tblStyleColBandSize w:val="1"/>
+      <w:tblInd w:w="0" w:type="dxa"/>
       <w:tblBorders>
         <w:top w:val="single" w:sz="8" w:space="0" w:color="000000" w:themeColor="text1"/>
         <w:left w:val="single" w:sz="8" w:space="0" w:color="000000" w:themeColor="text1"/>
         <w:bottom w:val="single" w:sz="8" w:space="0" w:color="000000" w:themeColor="text1"/>
         <w:right w:val="single" w:sz="8" w:space="0" w:color="000000" w:themeColor="text1"/>
       </w:tblBorders>
+      <w:tblCellMar>
+        <w:top w:w="0" w:type="dxa"/>
+        <w:left w:w="108" w:type="dxa"/>
+        <w:bottom w:w="0" w:type="dxa"/>
+        <w:right w:w="108" w:type="dxa"/>
+      </w:tblCellMar>
+    </w:tblPr>
+    <w:tblStylePr w:type="firstRow">
+      <w:pPr>
+        <w:spacing w:before="0" w:after="0" w:line="240" w:lineRule="auto"/>
+      </w:pPr>
+      <w:rPr>
+        <w:b/>
+        <w:bCs/>
+        <w:color w:val="FFFFFF" w:themeColor="background1"/>
+      </w:rPr>
+      <w:tblPr/>
+      <w:tcPr>
+        <w:shd w:val="clear" w:color="auto" w:fill="000000" w:themeFill="text1"/>
+      </w:tcPr>
+    </w:tblStylePr>
+    <w:tblStylePr w:type="lastRow">
+      <w:pPr>
+        <w:spacing w:before="0" w:after="0" w:line="240" w:lineRule="auto"/>
+      </w:pPr>
+      <w:rPr>
+        <w:b/>
+        <w:bCs/>
+      </w:rPr>
+      <w:tblPr/>
+      <w:tcPr>
+        <w:tcBorders>
+          <w:top w:val="double" w:sz="6" w:space="0" w:color="000000" w:themeColor="text1"/>
+          <w:left w:val="single" w:sz="8" w:space="0" w:color="000000" w:themeColor="text1"/>
+          <w:bottom w:val="single" w:sz="8" w:space="0" w:color="000000" w:themeColor="text1"/>
+          <w:right w:val="single" w:sz="8" w:space="0" w:color="000000" w:themeColor="text1"/>
+        </w:tcBorders>
+      </w:tcPr>
+    </w:tblStylePr>
+    <w:tblStylePr w:type="firstCol">
+      <w:rPr>
+        <w:b/>
+        <w:bCs/>
+      </w:rPr>
+    </w:tblStylePr>
+    <w:tblStylePr w:type="lastCol">
+      <w:rPr>
+        <w:b/>
+        <w:bCs/>
+      </w:rPr>
+    </w:tblStylePr>
+    <w:tblStylePr w:type="band1Vert">
+      <w:tblPr/>
+      <w:tcPr>
+        <w:tcBorders>
+          <w:top w:val="single" w:sz="8" w:space="0" w:color="000000" w:themeColor="text1"/>
+          <w:left w:val="single" w:sz="8" w:space="0" w:color="000000" w:themeColor="text1"/>
+          <w:bottom w:val="single" w:sz="8" w:space="0" w:color="000000" w:themeColor="text1"/>
+          <w:right w:val="single" w:sz="8" w:space="0" w:color="000000" w:themeColor="text1"/>
+        </w:tcBorders>
+      </w:tcPr>
+    </w:tblStylePr>
+    <w:tblStylePr w:type="band1Horz">
+      <w:tblPr/>
+      <w:tcPr>
+        <w:tcBorders>
+          <w:top w:val="single" w:sz="8" w:space="0" w:color="000000" w:themeColor="text1"/>
+          <w:left w:val="single" w:sz="8" w:space="0" w:color="000000" w:themeColor="text1"/>
+          <w:bottom w:val="single" w:sz="8" w:space="0" w:color="000000" w:themeColor="text1"/>
+          <w:right w:val="single" w:sz="8" w:space="0" w:color="000000" w:themeColor="text1"/>
+        </w:tcBorders>
+      </w:tcPr>
+    </w:tblStylePr>
+  </w:style>
+  <w:style w:type="character" w:customStyle="1" w:styleId="fontstyle11">
+    <w:name w:val="fontstyle11"/>
+    <w:basedOn w:val="DefaultParagraphFont"/>
+    <w:rsid w:val="001D2CE0"/>
+    <w:rPr>
+      <w:rFonts w:ascii="ArialMT" w:hAnsi="ArialMT" w:hint="default"/>
+      <w:b w:val="0"/>
+      <w:bCs w:val="0"/>
+      <w:i w:val="0"/>
+      <w:iCs w:val="0"/>
+      <w:color w:val="000000"/>
+      <w:sz w:val="22"/>
+      <w:szCs w:val="22"/>
+    </w:rPr>
+  </w:style>
+</w:styles>
+</file>
+
+<file path=word/stylesWithEffects.xml><?xml version="1.0" encoding="utf-8"?>
+<w:styles xmlns:wpc="http://schemas.microsoft.com/office/word/2010/wordprocessingCanvas" xmlns:mc="http://schemas.openxmlformats.org/markup-compatibility/2006" xmlns:o="urn:schemas-microsoft-com:office:office" xmlns:r="http://schemas.openxmlformats.org/officeDocument/2006/relationships" xmlns:m="http://schemas.openxmlformats.org/officeDocument/2006/math" xmlns:v="urn:schemas-microsoft-com:vml" xmlns:wp14="http://schemas.microsoft.com/office/word/2010/wordprocessingDrawing" xmlns:wp="http://schemas.openxmlformats.org/drawingml/2006/wordprocessingDrawing" xmlns:w10="urn:schemas-microsoft-com:office:word" xmlns:w="http://schemas.openxmlformats.org/wordprocessingml/2006/main" xmlns:w14="http://schemas.microsoft.com/office/word/2010/wordml" xmlns:wpg="http://schemas.microsoft.com/office/word/2010/wordprocessingGroup" xmlns:wpi="http://schemas.microsoft.com/office/word/2010/wordprocessingInk" xmlns:wne="http://schemas.microsoft.com/office/word/2006/wordml" xmlns:wps="http://schemas.microsoft.com/office/word/2010/wordprocessingShape" mc:Ignorable="w14 wp14">
+  <w:docDefaults>
+    <w:rPrDefault>
+      <w:rPr>
+        <w:rFonts w:asciiTheme="minorHAnsi" w:eastAsiaTheme="minorHAnsi" w:hAnsiTheme="minorHAnsi" w:cstheme="minorBidi"/>
+        <w:sz w:val="22"/>
+        <w:szCs w:val="22"/>
+        <w:lang w:val="en-US" w:eastAsia="en-US" w:bidi="ar-SA"/>
+      </w:rPr>
+    </w:rPrDefault>
+    <w:pPrDefault>
+      <w:pPr>
+        <w:spacing w:after="160" w:line="259" w:lineRule="auto"/>
+      </w:pPr>
+    </w:pPrDefault>
+  </w:docDefaults>
+  <w:latentStyles w:defLockedState="0" w:defUIPriority="99" w:defSemiHidden="1" w:defUnhideWhenUsed="1" w:defQFormat="0" w:count="267">
+    <w:lsdException w:name="Normal" w:semiHidden="0" w:uiPriority="0" w:unhideWhenUsed="0" w:qFormat="1"/>
+    <w:lsdException w:name="heading 1" w:semiHidden="0" w:uiPriority="9" w:unhideWhenUsed="0" w:qFormat="1"/>
+    <w:lsdException w:name="heading 2" w:uiPriority="9" w:qFormat="1"/>
+    <w:lsdException w:name="heading 3" w:uiPriority="9" w:qFormat="1"/>
+    <w:lsdException w:name="heading 4" w:uiPriority="9" w:qFormat="1"/>
+    <w:lsdException w:name="heading 5" w:uiPriority="9" w:qFormat="1"/>
+    <w:lsdException w:name="heading 6" w:uiPriority="9" w:qFormat="1"/>
+    <w:lsdException w:name="heading 7" w:uiPriority="9" w:qFormat="1"/>
+    <w:lsdException w:name="heading 8" w:uiPriority="9" w:qFormat="1"/>
+    <w:lsdException w:name="heading 9" w:uiPriority="9" w:qFormat="1"/>
+    <w:lsdException w:name="toc 1" w:uiPriority="39"/>
+    <w:lsdException w:name="toc 2" w:uiPriority="39"/>
+    <w:lsdException w:name="toc 3" w:uiPriority="39"/>
+    <w:lsdException w:name="toc 4" w:uiPriority="39"/>
+    <w:lsdException w:name="toc 5" w:uiPriority="39"/>
+    <w:lsdException w:name="toc 6" w:uiPriority="39"/>
+    <w:lsdException w:name="toc 7" w:uiPriority="39"/>
+    <w:lsdException w:name="toc 8" w:uiPriority="39"/>
+    <w:lsdException w:name="toc 9" w:uiPriority="39"/>
+    <w:lsdException w:name="caption" w:uiPriority="35" w:qFormat="1"/>
+    <w:lsdException w:name="Title" w:semiHidden="0" w:uiPriority="10" w:unhideWhenUsed="0" w:qFormat="1"/>
+    <w:lsdException w:name="Default Paragraph Font" w:uiPriority="1"/>
+    <w:lsdException w:name="Subtitle" w:semiHidden="0" w:uiPriority="11" w:unhideWhenUsed="0" w:qFormat="1"/>
+    <w:lsdException w:name="Strong" w:semiHidden="0" w:uiPriority="22" w:unhideWhenUsed="0" w:qFormat="1"/>
+    <w:lsdException w:name="Emphasis" w:semiHidden="0" w:uiPriority="20" w:unhideWhenUsed="0" w:qFormat="1"/>
+    <w:lsdException w:name="Table Grid" w:semiHidden="0" w:uiPriority="39" w:unhideWhenUsed="0"/>
+    <w:lsdException w:name="Placeholder Text" w:unhideWhenUsed="0"/>
+    <w:lsdException w:name="No Spacing" w:semiHidden="0" w:uiPriority="1" w:unhideWhenUsed="0" w:qFormat="1"/>
+    <w:lsdException w:name="Light Shading" w:semiHidden="0" w:uiPriority="60" w:unhideWhenUsed="0"/>
+    <w:lsdException w:name="Light List" w:semiHidden="0" w:uiPriority="61" w:unhideWhenUsed="0"/>
+    <w:lsdException w:name="Light Grid" w:semiHidden="0" w:uiPriority="62" w:unhideWhenUsed="0"/>
+    <w:lsdException w:name="Medium Shading 1" w:semiHidden="0" w:uiPriority="63" w:unhideWhenUsed="0"/>
+    <w:lsdException w:name="Medium Shading 2" w:semiHidden="0" w:uiPriority="64" w:unhideWhenUsed="0"/>
+    <w:lsdException w:name="Medium List 1" w:semiHidden="0" w:uiPriority="65" w:unhideWhenUsed="0"/>
+    <w:lsdException w:name="Medium List 2" w:semiHidden="0" w:uiPriority="66" w:unhideWhenUsed="0"/>
+    <w:lsdException w:name="Medium Grid 1" w:semiHidden="0" w:uiPriority="67" w:unhideWhenUsed="0"/>
+    <w:lsdException w:name="Medium Grid 2" w:semiHidden="0" w:uiPriority="68" w:unhideWhenUsed="0"/>
+    <w:lsdException w:name="Medium Grid 3" w:semiHidden="0" w:uiPriority="69" w:unhideWhenUsed="0"/>
+    <w:lsdException w:name="Dark List" w:semiHidden="0" w:uiPriority="70" w:unhideWhenUsed="0"/>
+    <w:lsdException w:name="Colorful Shading" w:semiHidden="0" w:uiPriority="71" w:unhideWhenUsed="0"/>
+    <w:lsdException w:name="Colorful List" w:semiHidden="0" w:uiPriority="72" w:unhideWhenUsed="0"/>
+    <w:lsdException w:name="Colorful Grid" w:semiHidden="0" w:uiPriority="73" w:unhideWhenUsed="0"/>
+    <w:lsdException w:name="Light Shading Accent 1" w:semiHidden="0" w:uiPriority="60" w:unhideWhenUsed="0"/>
+    <w:lsdException w:name="Light List Accent 1" w:semiHidden="0" w:uiPriority="61" w:unhideWhenUsed="0"/>
+    <w:lsdException w:name="Light Grid Accent 1" w:semiHidden="0" w:uiPriority="62" w:unhideWhenUsed="0"/>
+    <w:lsdException w:name="Medium Shading 1 Accent 1" w:semiHidden="0" w:uiPriority="63" w:unhideWhenUsed="0"/>
+    <w:lsdException w:name="Medium Shading 2 Accent 1" w:semiHidden="0" w:uiPriority="64" w:unhideWhenUsed="0"/>
+    <w:lsdException w:name="Medium List 1 Accent 1" w:semiHidden="0" w:uiPriority="65" w:unhideWhenUsed="0"/>
+    <w:lsdException w:name="Revision" w:unhideWhenUsed="0"/>
+    <w:lsdException w:name="List Paragraph" w:semiHidden="0" w:uiPriority="34" w:unhideWhenUsed="0" w:qFormat="1"/>
+    <w:lsdException w:name="Quote" w:semiHidden="0" w:uiPriority="29" w:unhideWhenUsed="0" w:qFormat="1"/>
+    <w:lsdException w:name="Intense Quote" w:semiHidden="0" w:uiPriority="30" w:unhideWhenUsed="0" w:qFormat="1"/>
+    <w:lsdException w:name="Medium List 2 Accent 1" w:semiHidden="0" w:uiPriority="66" w:unhideWhenUsed="0"/>
+    <w:lsdException w:name="Medium Grid 1 Accent 1" w:semiHidden="0" w:uiPriority="67" w:unhideWhenUsed="0"/>
+    <w:lsdException w:name="Medium Grid 2 Accent 1" w:semiHidden="0" w:uiPriority="68" w:unhideWhenUsed="0"/>
+    <w:lsdException w:name="Medium Grid 3 Accent 1" w:semiHidden="0" w:uiPriority="69" w:unhideWhenUsed="0"/>
+    <w:lsdException w:name="Dark List Accent 1" w:semiHidden="0" w:uiPriority="70" w:unhideWhenUsed="0"/>
+    <w:lsdException w:name="Colorful Shading Accent 1" w:semiHidden="0" w:uiPriority="71" w:unhideWhenUsed="0"/>
+    <w:lsdException w:name="Colorful List Accent 1" w:semiHidden="0" w:uiPriority="72" w:unhideWhenUsed="0"/>
+    <w:lsdException w:name="Colorful Grid Accent 1" w:semiHidden="0" w:uiPriority="73" w:unhideWhenUsed="0"/>
+    <w:lsdException w:name="Light Shading Accent 2" w:semiHidden="0" w:uiPriority="60" w:unhideWhenUsed="0"/>
+    <w:lsdException w:name="Light List Accent 2" w:semiHidden="0" w:uiPriority="61" w:unhideWhenUsed="0"/>
+    <w:lsdException w:name="Light Grid Accent 2" w:semiHidden="0" w:uiPriority="62" w:unhideWhenUsed="0"/>
+    <w:lsdException w:name="Medium Shading 1 Accent 2" w:semiHidden="0" w:uiPriority="63" w:unhideWhenUsed="0"/>
+    <w:lsdException w:name="Medium Shading 2 Accent 2" w:semiHidden="0" w:uiPriority="64" w:unhideWhenUsed="0"/>
+    <w:lsdException w:name="Medium List 1 Accent 2" w:semiHidden="0" w:uiPriority="65" w:unhideWhenUsed="0"/>
+    <w:lsdException w:name="Medium List 2 Accent 2" w:semiHidden="0" w:uiPriority="66" w:unhideWhenUsed="0"/>
+    <w:lsdException w:name="Medium Grid 1 Accent 2" w:semiHidden="0" w:uiPriority="67" w:unhideWhenUsed="0"/>
+    <w:lsdException w:name="Medium Grid 2 Accent 2" w:semiHidden="0" w:uiPriority="68" w:unhideWhenUsed="0"/>
+    <w:lsdException w:name="Medium Grid 3 Accent 2" w:semiHidden="0" w:uiPriority="69" w:unhideWhenUsed="0"/>
+    <w:lsdException w:name="Dark List Accent 2" w:semiHidden="0" w:uiPriority="70" w:unhideWhenUsed="0"/>
+    <w:lsdException w:name="Colorful Shading Accent 2" w:semiHidden="0" w:uiPriority="71" w:unhideWhenUsed="0"/>
+    <w:lsdException w:name="Colorful List Accent 2" w:semiHidden="0" w:uiPriority="72" w:unhideWhenUsed="0"/>
+    <w:lsdException w:name="Colorful Grid Accent 2" w:semiHidden="0" w:uiPriority="73" w:unhideWhenUsed="0"/>
+    <w:lsdException w:name="Light Shading Accent 3" w:semiHidden="0" w:uiPriority="60" w:unhideWhenUsed="0"/>
+    <w:lsdException w:name="Light List Accent 3" w:semiHidden="0" w:uiPriority="61" w:unhideWhenUsed="0"/>
+    <w:lsdException w:name="Light Grid Accent 3" w:semiHidden="0" w:uiPriority="62" w:unhideWhenUsed="0"/>
+    <w:lsdException w:name="Medium Shading 1 Accent 3" w:semiHidden="0" w:uiPriority="63" w:unhideWhenUsed="0"/>
+    <w:lsdException w:name="Medium Shading 2 Accent 3" w:semiHidden="0" w:uiPriority="64" w:unhideWhenUsed="0"/>
+    <w:lsdException w:name="Medium List 1 Accent 3" w:semiHidden="0" w:uiPriority="65" w:unhideWhenUsed="0"/>
+    <w:lsdException w:name="Medium List 2 Accent 3" w:semiHidden="0" w:uiPriority="66" w:unhideWhenUsed="0"/>
+    <w:lsdException w:name="Medium Grid 1 Accent 3" w:semiHidden="0" w:uiPriority="67" w:unhideWhenUsed="0"/>
+    <w:lsdException w:name="Medium Grid 2 Accent 3" w:semiHidden="0" w:uiPriority="68" w:unhideWhenUsed="0"/>
+    <w:lsdException w:name="Medium Grid 3 Accent 3" w:semiHidden="0" w:uiPriority="69" w:unhideWhenUsed="0"/>
+    <w:lsdException w:name="Dark List Accent 3" w:semiHidden="0" w:uiPriority="70" w:unhideWhenUsed="0"/>
+    <w:lsdException w:name="Colorful Shading Accent 3" w:semiHidden="0" w:uiPriority="71" w:unhideWhenUsed="0"/>
+    <w:lsdException w:name="Colorful List Accent 3" w:semiHidden="0" w:uiPriority="72" w:unhideWhenUsed="0"/>
+    <w:lsdException w:name="Colorful Grid Accent 3" w:semiHidden="0" w:uiPriority="73" w:unhideWhenUsed="0"/>
+    <w:lsdException w:name="Light Shading Accent 4" w:semiHidden="0" w:uiPriority="60" w:unhideWhenUsed="0"/>
+    <w:lsdException w:name="Light List Accent 4" w:semiHidden="0" w:uiPriority="61" w:unhideWhenUsed="0"/>
+    <w:lsdException w:name="Light Grid Accent 4" w:semiHidden="0" w:uiPriority="62" w:unhideWhenUsed="0"/>
+    <w:lsdException w:name="Medium Shading 1 Accent 4" w:semiHidden="0" w:uiPriority="63" w:unhideWhenUsed="0"/>
+    <w:lsdException w:name="Medium Shading 2 Accent 4" w:semiHidden="0" w:uiPriority="64" w:unhideWhenUsed="0"/>
+    <w:lsdException w:name="Medium List 1 Accent 4" w:semiHidden="0" w:uiPriority="65" w:unhideWhenUsed="0"/>
+    <w:lsdException w:name="Medium List 2 Accent 4" w:semiHidden="0" w:uiPriority="66" w:unhideWhenUsed="0"/>
+    <w:lsdException w:name="Medium Grid 1 Accent 4" w:semiHidden="0" w:uiPriority="67" w:unhideWhenUsed="0"/>
+    <w:lsdException w:name="Medium Grid 2 Accent 4" w:semiHidden="0" w:uiPriority="68" w:unhideWhenUsed="0"/>
+    <w:lsdException w:name="Medium Grid 3 Accent 4" w:semiHidden="0" w:uiPriority="69" w:unhideWhenUsed="0"/>
+    <w:lsdException w:name="Dark List Accent 4" w:semiHidden="0" w:uiPriority="70" w:unhideWhenUsed="0"/>
+    <w:lsdException w:name="Colorful Shading Accent 4" w:semiHidden="0" w:uiPriority="71" w:unhideWhenUsed="0"/>
+    <w:lsdException w:name="Colorful List Accent 4" w:semiHidden="0" w:uiPriority="72" w:unhideWhenUsed="0"/>
+    <w:lsdException w:name="Colorful Grid Accent 4" w:semiHidden="0" w:uiPriority="73" w:unhideWhenUsed="0"/>
+    <w:lsdException w:name="Light Shading Accent 5" w:semiHidden="0" w:uiPriority="60" w:unhideWhenUsed="0"/>
+    <w:lsdException w:name="Light List Accent 5" w:semiHidden="0" w:uiPriority="61" w:unhideWhenUsed="0"/>
+    <w:lsdException w:name="Light Grid Accent 5" w:semiHidden="0" w:uiPriority="62" w:unhideWhenUsed="0"/>
+    <w:lsdException w:name="Medium Shading 1 Accent 5" w:semiHidden="0" w:uiPriority="63" w:unhideWhenUsed="0"/>
+    <w:lsdException w:name="Medium Shading 2 Accent 5" w:semiHidden="0" w:uiPriority="64" w:unhideWhenUsed="0"/>
+    <w:lsdException w:name="Medium List 1 Accent 5" w:semiHidden="0" w:uiPriority="65" w:unhideWhenUsed="0"/>
+    <w:lsdException w:name="Medium List 2 Accent 5" w:semiHidden="0" w:uiPriority="66" w:unhideWhenUsed="0"/>
+    <w:lsdException w:name="Medium Grid 1 Accent 5" w:semiHidden="0" w:uiPriority="67" w:unhideWhenUsed="0"/>
+    <w:lsdException w:name="Medium Grid 2 Accent 5" w:semiHidden="0" w:uiPriority="68" w:unhideWhenUsed="0"/>
+    <w:lsdException w:name="Medium Grid 3 Accent 5" w:semiHidden="0" w:uiPriority="69" w:unhideWhenUsed="0"/>
+    <w:lsdException w:name="Dark List Accent 5" w:semiHidden="0" w:uiPriority="70" w:unhideWhenUsed="0"/>
+    <w:lsdException w:name="Colorful Shading Accent 5" w:semiHidden="0" w:uiPriority="71" w:unhideWhenUsed="0"/>
+    <w:lsdException w:name="Colorful List Accent 5" w:semiHidden="0" w:uiPriority="72" w:unhideWhenUsed="0"/>
+    <w:lsdException w:name="Colorful Grid Accent 5" w:semiHidden="0" w:uiPriority="73" w:unhideWhenUsed="0"/>
+    <w:lsdException w:name="Light Shading Accent 6" w:semiHidden="0" w:uiPriority="60" w:unhideWhenUsed="0"/>
+    <w:lsdException w:name="Light List Accent 6" w:semiHidden="0" w:uiPriority="61" w:unhideWhenUsed="0"/>
+    <w:lsdException w:name="Light Grid Accent 6" w:semiHidden="0" w:uiPriority="62" w:unhideWhenUsed="0"/>
+    <w:lsdException w:name="Medium Shading 1 Accent 6" w:semiHidden="0" w:uiPriority="63" w:unhideWhenUsed="0"/>
+    <w:lsdException w:name="Medium Shading 2 Accent 6" w:semiHidden="0" w:uiPriority="64" w:unhideWhenUsed="0"/>
+    <w:lsdException w:name="Medium List 1 Accent 6" w:semiHidden="0" w:uiPriority="65" w:unhideWhenUsed="0"/>
+    <w:lsdException w:name="Medium List 2 Accent 6" w:semiHidden="0" w:uiPriority="66" w:unhideWhenUsed="0"/>
+    <w:lsdException w:name="Medium Grid 1 Accent 6" w:semiHidden="0" w:uiPriority="67" w:unhideWhenUsed="0"/>
+    <w:lsdException w:name="Medium Grid 2 Accent 6" w:semiHidden="0" w:uiPriority="68" w:unhideWhenUsed="0"/>
+    <w:lsdException w:name="Medium Grid 3 Accent 6" w:semiHidden="0" w:uiPriority="69" w:unhideWhenUsed="0"/>
+    <w:lsdException w:name="Dark List Accent 6" w:semiHidden="0" w:uiPriority="70" w:unhideWhenUsed="0"/>
+    <w:lsdException w:name="Colorful Shading Accent 6" w:semiHidden="0" w:uiPriority="71" w:unhideWhenUsed="0"/>
+    <w:lsdException w:name="Colorful List Accent 6" w:semiHidden="0" w:uiPriority="72" w:unhideWhenUsed="0"/>
+    <w:lsdException w:name="Colorful Grid Accent 6" w:semiHidden="0" w:uiPriority="73" w:unhideWhenUsed="0"/>
+    <w:lsdException w:name="Subtle Emphasis" w:semiHidden="0" w:uiPriority="19" w:unhideWhenUsed="0" w:qFormat="1"/>
+    <w:lsdException w:name="Intense Emphasis" w:semiHidden="0" w:uiPriority="21" w:unhideWhenUsed="0" w:qFormat="1"/>
+    <w:lsdException w:name="Subtle Reference" w:semiHidden="0" w:uiPriority="31" w:unhideWhenUsed="0" w:qFormat="1"/>
+    <w:lsdException w:name="Intense Reference" w:semiHidden="0" w:uiPriority="32" w:unhideWhenUsed="0" w:qFormat="1"/>
+    <w:lsdException w:name="Book Title" w:semiHidden="0" w:uiPriority="33" w:unhideWhenUsed="0" w:qFormat="1"/>
+    <w:lsdException w:name="Bibliography" w:uiPriority="37"/>
+    <w:lsdException w:name="TOC Heading" w:uiPriority="39" w:qFormat="1"/>
+  </w:latentStyles>
+  <w:style w:type="paragraph" w:default="1" w:styleId="Normal">
+    <w:name w:val="Normal"/>
+    <w:qFormat/>
+    <w:rsid w:val="00D64D15"/>
+    <w:rPr>
+      <w:rFonts w:ascii="Times New Roman" w:hAnsi="Times New Roman" w:cs="Times New Roman"/>
+      <w:sz w:val="24"/>
+      <w:szCs w:val="24"/>
+    </w:rPr>
+  </w:style>
+  <w:style w:type="paragraph" w:styleId="Heading1">
+    <w:name w:val="heading 1"/>
+    <w:basedOn w:val="Normal"/>
+    <w:next w:val="Normal"/>
+    <w:link w:val="Heading1Char"/>
+    <w:uiPriority w:val="9"/>
+    <w:qFormat/>
+    <w:rsid w:val="00120612"/>
+    <w:pPr>
+      <w:keepNext/>
+      <w:keepLines/>
+      <w:spacing w:before="240" w:after="0"/>
+      <w:outlineLvl w:val="0"/>
+    </w:pPr>
+    <w:rPr>
+      <w:rFonts w:eastAsiaTheme="minorEastAsia"/>
+      <w:color w:val="FF0000"/>
+      <w:sz w:val="32"/>
+      <w:szCs w:val="32"/>
+      <w:lang w:val="pt-PT"/>
+    </w:rPr>
+  </w:style>
+  <w:style w:type="paragraph" w:styleId="Heading2">
+    <w:name w:val="heading 2"/>
+    <w:basedOn w:val="Normal"/>
+    <w:next w:val="Normal"/>
+    <w:link w:val="Heading2Char"/>
+    <w:uiPriority w:val="9"/>
+    <w:unhideWhenUsed/>
+    <w:qFormat/>
+    <w:rsid w:val="00D312EB"/>
+    <w:pPr>
+      <w:keepNext/>
+      <w:keepLines/>
+      <w:spacing w:before="40" w:after="0"/>
+      <w:outlineLvl w:val="1"/>
+    </w:pPr>
+    <w:rPr>
+      <w:rFonts w:eastAsiaTheme="majorEastAsia"/>
+      <w:color w:val="C00000"/>
+      <w:sz w:val="28"/>
+      <w:szCs w:val="28"/>
+    </w:rPr>
+  </w:style>
+  <w:style w:type="paragraph" w:styleId="Heading3">
+    <w:name w:val="heading 3"/>
+    <w:basedOn w:val="Normal"/>
+    <w:next w:val="Normal"/>
+    <w:link w:val="Heading3Char"/>
+    <w:uiPriority w:val="9"/>
+    <w:unhideWhenUsed/>
+    <w:qFormat/>
+    <w:rsid w:val="00630973"/>
+    <w:pPr>
+      <w:keepNext/>
+      <w:keepLines/>
+      <w:spacing w:before="40" w:after="0"/>
+      <w:outlineLvl w:val="2"/>
+    </w:pPr>
+    <w:rPr>
+      <w:rFonts w:eastAsiaTheme="majorEastAsia"/>
+      <w:color w:val="990000"/>
+    </w:rPr>
+  </w:style>
+  <w:style w:type="paragraph" w:styleId="Heading4">
+    <w:name w:val="heading 4"/>
+    <w:basedOn w:val="Normal"/>
+    <w:next w:val="Normal"/>
+    <w:link w:val="Heading4Char"/>
+    <w:uiPriority w:val="9"/>
+    <w:unhideWhenUsed/>
+    <w:qFormat/>
+    <w:rsid w:val="00034E0F"/>
+    <w:pPr>
+      <w:keepNext/>
+      <w:keepLines/>
+      <w:spacing w:before="40" w:after="0"/>
+      <w:outlineLvl w:val="3"/>
+    </w:pPr>
+    <w:rPr>
+      <w:rFonts w:eastAsiaTheme="majorEastAsia"/>
+      <w:b/>
+      <w:iCs/>
+      <w:lang w:val="pt-PT"/>
+    </w:rPr>
+  </w:style>
+  <w:style w:type="character" w:default="1" w:styleId="DefaultParagraphFont">
+    <w:name w:val="Default Paragraph Font"/>
+    <w:uiPriority w:val="1"/>
+    <w:semiHidden/>
+    <w:unhideWhenUsed/>
+  </w:style>
+  <w:style w:type="table" w:default="1" w:styleId="TableNormal">
+    <w:name w:val="Normal Table"/>
+    <w:uiPriority w:val="99"/>
+    <w:semiHidden/>
+    <w:unhideWhenUsed/>
+    <w:tblPr>
+      <w:tblInd w:w="0" w:type="dxa"/>
+      <w:tblCellMar>
+        <w:top w:w="0" w:type="dxa"/>
+        <w:left w:w="108" w:type="dxa"/>
+        <w:bottom w:w="0" w:type="dxa"/>
+        <w:right w:w="108" w:type="dxa"/>
+      </w:tblCellMar>
+    </w:tblPr>
+  </w:style>
+  <w:style w:type="numbering" w:default="1" w:styleId="NoList">
+    <w:name w:val="No List"/>
+    <w:uiPriority w:val="99"/>
+    <w:semiHidden/>
+    <w:unhideWhenUsed/>
+  </w:style>
+  <w:style w:type="paragraph" w:customStyle="1" w:styleId="TNR">
+    <w:name w:val="TNR"/>
+    <w:basedOn w:val="Normal"/>
+    <w:link w:val="TNRChar"/>
+    <w:qFormat/>
+    <w:rsid w:val="00D105B2"/>
+  </w:style>
+  <w:style w:type="character" w:customStyle="1" w:styleId="TNRChar">
+    <w:name w:val="TNR Char"/>
+    <w:basedOn w:val="DefaultParagraphFont"/>
+    <w:link w:val="TNR"/>
+    <w:rsid w:val="00D105B2"/>
+    <w:rPr>
+      <w:rFonts w:ascii="Times New Roman" w:hAnsi="Times New Roman"/>
+      <w:sz w:val="24"/>
+    </w:rPr>
+  </w:style>
+  <w:style w:type="character" w:customStyle="1" w:styleId="Heading1Char">
+    <w:name w:val="Heading 1 Char"/>
+    <w:basedOn w:val="DefaultParagraphFont"/>
+    <w:link w:val="Heading1"/>
+    <w:uiPriority w:val="9"/>
+    <w:rsid w:val="00120612"/>
+    <w:rPr>
+      <w:rFonts w:ascii="Times New Roman" w:eastAsiaTheme="minorEastAsia" w:hAnsi="Times New Roman" w:cs="Times New Roman"/>
+      <w:color w:val="FF0000"/>
+      <w:sz w:val="32"/>
+      <w:szCs w:val="32"/>
+      <w:lang w:val="pt-PT"/>
+    </w:rPr>
+  </w:style>
+  <w:style w:type="character" w:customStyle="1" w:styleId="Heading2Char">
+    <w:name w:val="Heading 2 Char"/>
+    <w:basedOn w:val="DefaultParagraphFont"/>
+    <w:link w:val="Heading2"/>
+    <w:uiPriority w:val="9"/>
+    <w:rsid w:val="00D312EB"/>
+    <w:rPr>
+      <w:rFonts w:ascii="Times New Roman" w:eastAsiaTheme="majorEastAsia" w:hAnsi="Times New Roman" w:cs="Times New Roman"/>
+      <w:color w:val="C00000"/>
+      <w:sz w:val="28"/>
+      <w:szCs w:val="28"/>
+    </w:rPr>
+  </w:style>
+  <w:style w:type="character" w:customStyle="1" w:styleId="Heading3Char">
+    <w:name w:val="Heading 3 Char"/>
+    <w:basedOn w:val="DefaultParagraphFont"/>
+    <w:link w:val="Heading3"/>
+    <w:uiPriority w:val="9"/>
+    <w:rsid w:val="00630973"/>
+    <w:rPr>
+      <w:rFonts w:ascii="Times New Roman" w:eastAsiaTheme="majorEastAsia" w:hAnsi="Times New Roman" w:cs="Times New Roman"/>
+      <w:color w:val="990000"/>
+      <w:sz w:val="24"/>
+      <w:szCs w:val="24"/>
+    </w:rPr>
+  </w:style>
+  <w:style w:type="paragraph" w:styleId="NoSpacing">
+    <w:name w:val="No Spacing"/>
+    <w:link w:val="NoSpacingChar"/>
+    <w:uiPriority w:val="1"/>
+    <w:qFormat/>
+    <w:rsid w:val="00264318"/>
+    <w:pPr>
+      <w:spacing w:after="0" w:line="240" w:lineRule="auto"/>
+    </w:pPr>
+    <w:rPr>
+      <w:rFonts w:eastAsiaTheme="minorEastAsia"/>
+    </w:rPr>
+  </w:style>
+  <w:style w:type="character" w:customStyle="1" w:styleId="NoSpacingChar">
+    <w:name w:val="No Spacing Char"/>
+    <w:basedOn w:val="DefaultParagraphFont"/>
+    <w:link w:val="NoSpacing"/>
+    <w:uiPriority w:val="1"/>
+    <w:rsid w:val="00264318"/>
+    <w:rPr>
+      <w:rFonts w:eastAsiaTheme="minorEastAsia"/>
+    </w:rPr>
+  </w:style>
+  <w:style w:type="table" w:styleId="TableGrid">
+    <w:name w:val="Table Grid"/>
+    <w:basedOn w:val="TableNormal"/>
+    <w:uiPriority w:val="39"/>
+    <w:rsid w:val="0075156A"/>
+    <w:pPr>
+      <w:spacing w:after="0" w:line="240" w:lineRule="auto"/>
+    </w:pPr>
+    <w:tblPr>
+      <w:tblInd w:w="0" w:type="dxa"/>
+      <w:tblBorders>
+        <w:top w:val="single" w:sz="4" w:space="0" w:color="auto"/>
+        <w:left w:val="single" w:sz="4" w:space="0" w:color="auto"/>
+        <w:bottom w:val="single" w:sz="4" w:space="0" w:color="auto"/>
+        <w:right w:val="single" w:sz="4" w:space="0" w:color="auto"/>
+        <w:insideH w:val="single" w:sz="4" w:space="0" w:color="auto"/>
+        <w:insideV w:val="single" w:sz="4" w:space="0" w:color="auto"/>
+      </w:tblBorders>
+      <w:tblCellMar>
+        <w:top w:w="0" w:type="dxa"/>
+        <w:left w:w="108" w:type="dxa"/>
+        <w:bottom w:w="0" w:type="dxa"/>
+        <w:right w:w="108" w:type="dxa"/>
+      </w:tblCellMar>
+    </w:tblPr>
+  </w:style>
+  <w:style w:type="character" w:styleId="Hyperlink">
+    <w:name w:val="Hyperlink"/>
+    <w:basedOn w:val="DefaultParagraphFont"/>
+    <w:uiPriority w:val="99"/>
+    <w:unhideWhenUsed/>
+    <w:rsid w:val="00413324"/>
+    <w:rPr>
+      <w:color w:val="0563C1" w:themeColor="hyperlink"/>
+      <w:u w:val="single"/>
+    </w:rPr>
+  </w:style>
+  <w:style w:type="paragraph" w:styleId="TOCHeading">
+    <w:name w:val="TOC Heading"/>
+    <w:basedOn w:val="Heading1"/>
+    <w:next w:val="Normal"/>
+    <w:uiPriority w:val="39"/>
+    <w:unhideWhenUsed/>
+    <w:qFormat/>
+    <w:rsid w:val="00413324"/>
+    <w:pPr>
+      <w:outlineLvl w:val="9"/>
+    </w:pPr>
+    <w:rPr>
+      <w:rFonts w:asciiTheme="majorHAnsi" w:eastAsiaTheme="majorEastAsia" w:hAnsiTheme="majorHAnsi" w:cstheme="majorBidi"/>
+      <w:b/>
+      <w:color w:val="385623" w:themeColor="accent6" w:themeShade="80"/>
+      <w:lang w:val="en-US"/>
+    </w:rPr>
+  </w:style>
+  <w:style w:type="paragraph" w:styleId="TOC1">
+    <w:name w:val="toc 1"/>
+    <w:basedOn w:val="Normal"/>
+    <w:next w:val="Normal"/>
+    <w:autoRedefine/>
+    <w:uiPriority w:val="39"/>
+    <w:unhideWhenUsed/>
+    <w:rsid w:val="00413324"/>
+    <w:pPr>
+      <w:spacing w:after="100"/>
+    </w:pPr>
+    <w:rPr>
+      <w:rFonts w:asciiTheme="minorHAnsi" w:hAnsiTheme="minorHAnsi" w:cstheme="minorBidi"/>
+      <w:sz w:val="22"/>
+      <w:szCs w:val="22"/>
+      <w:lang w:val="en-GB"/>
+    </w:rPr>
+  </w:style>
+  <w:style w:type="paragraph" w:styleId="TOC2">
+    <w:name w:val="toc 2"/>
+    <w:basedOn w:val="Normal"/>
+    <w:next w:val="Normal"/>
+    <w:autoRedefine/>
+    <w:uiPriority w:val="39"/>
+    <w:unhideWhenUsed/>
+    <w:rsid w:val="00413324"/>
+    <w:pPr>
+      <w:spacing w:after="100"/>
+      <w:ind w:left="220"/>
+    </w:pPr>
+    <w:rPr>
+      <w:rFonts w:asciiTheme="minorHAnsi" w:hAnsiTheme="minorHAnsi" w:cstheme="minorBidi"/>
+      <w:sz w:val="22"/>
+      <w:szCs w:val="22"/>
+      <w:lang w:val="en-GB"/>
+    </w:rPr>
+  </w:style>
+  <w:style w:type="character" w:customStyle="1" w:styleId="Heading4Char">
+    <w:name w:val="Heading 4 Char"/>
+    <w:basedOn w:val="DefaultParagraphFont"/>
+    <w:link w:val="Heading4"/>
+    <w:uiPriority w:val="9"/>
+    <w:rsid w:val="00034E0F"/>
+    <w:rPr>
+      <w:rFonts w:ascii="Times New Roman" w:eastAsiaTheme="majorEastAsia" w:hAnsi="Times New Roman" w:cs="Times New Roman"/>
+      <w:b/>
+      <w:iCs/>
+      <w:sz w:val="24"/>
+      <w:szCs w:val="24"/>
+      <w:lang w:val="pt-PT"/>
+    </w:rPr>
+  </w:style>
+  <w:style w:type="paragraph" w:styleId="ListParagraph">
+    <w:name w:val="List Paragraph"/>
+    <w:basedOn w:val="Normal"/>
+    <w:uiPriority w:val="34"/>
+    <w:qFormat/>
+    <w:rsid w:val="00034E0F"/>
+    <w:pPr>
+      <w:ind w:left="720"/>
+      <w:contextualSpacing/>
+    </w:pPr>
+  </w:style>
+  <w:style w:type="paragraph" w:styleId="BalloonText">
+    <w:name w:val="Balloon Text"/>
+    <w:basedOn w:val="Normal"/>
+    <w:link w:val="BalloonTextChar"/>
+    <w:uiPriority w:val="99"/>
+    <w:semiHidden/>
+    <w:unhideWhenUsed/>
+    <w:rsid w:val="006374F5"/>
+    <w:pPr>
+      <w:spacing w:after="0" w:line="240" w:lineRule="auto"/>
+    </w:pPr>
+    <w:rPr>
+      <w:rFonts w:ascii="Tahoma" w:hAnsi="Tahoma" w:cs="Tahoma"/>
+      <w:sz w:val="16"/>
+      <w:szCs w:val="16"/>
+    </w:rPr>
+  </w:style>
+  <w:style w:type="character" w:customStyle="1" w:styleId="BalloonTextChar">
+    <w:name w:val="Balloon Text Char"/>
+    <w:basedOn w:val="DefaultParagraphFont"/>
+    <w:link w:val="BalloonText"/>
+    <w:uiPriority w:val="99"/>
+    <w:semiHidden/>
+    <w:rsid w:val="006374F5"/>
+    <w:rPr>
+      <w:rFonts w:ascii="Tahoma" w:hAnsi="Tahoma" w:cs="Tahoma"/>
+      <w:sz w:val="16"/>
+      <w:szCs w:val="16"/>
+    </w:rPr>
+  </w:style>
+  <w:style w:type="character" w:customStyle="1" w:styleId="fontstyle01">
+    <w:name w:val="fontstyle01"/>
+    <w:basedOn w:val="DefaultParagraphFont"/>
+    <w:rsid w:val="00FE5F12"/>
+    <w:rPr>
+      <w:rFonts w:ascii="ArialMT" w:hAnsi="ArialMT" w:hint="default"/>
+      <w:b w:val="0"/>
+      <w:bCs w:val="0"/>
+      <w:i w:val="0"/>
+      <w:iCs w:val="0"/>
+      <w:color w:val="000000"/>
+      <w:sz w:val="22"/>
+      <w:szCs w:val="22"/>
+    </w:rPr>
+  </w:style>
+  <w:style w:type="table" w:styleId="LightList">
+    <w:name w:val="Light List"/>
+    <w:basedOn w:val="TableNormal"/>
+    <w:uiPriority w:val="61"/>
+    <w:rsid w:val="00B65752"/>
+    <w:pPr>
+      <w:spacing w:after="0" w:line="240" w:lineRule="auto"/>
+    </w:pPr>
+    <w:tblPr>
+      <w:tblStyleRowBandSize w:val="1"/>
+      <w:tblStyleColBandSize w:val="1"/>
+      <w:tblInd w:w="0" w:type="dxa"/>
+      <w:tblBorders>
+        <w:top w:val="single" w:sz="8" w:space="0" w:color="000000" w:themeColor="text1"/>
+        <w:left w:val="single" w:sz="8" w:space="0" w:color="000000" w:themeColor="text1"/>
+        <w:bottom w:val="single" w:sz="8" w:space="0" w:color="000000" w:themeColor="text1"/>
+        <w:right w:val="single" w:sz="8" w:space="0" w:color="000000" w:themeColor="text1"/>
+      </w:tblBorders>
+      <w:tblCellMar>
+        <w:top w:w="0" w:type="dxa"/>
+        <w:left w:w="108" w:type="dxa"/>
+        <w:bottom w:w="0" w:type="dxa"/>
+        <w:right w:w="108" w:type="dxa"/>
+      </w:tblCellMar>
     </w:tblPr>
     <w:tblStylePr w:type="firstRow">
       <w:pPr>
@@ -19407,7 +19837,7 @@
   <a:extraClrSchemeLst/>
   <a:extLst>
     <a:ext uri="{05A4C25C-085E-4340-85A3-A5531E510DB2}">
-      <thm15:themeFamily xmlns:thm15="http://schemas.microsoft.com/office/thememl/2012/main" name="Office Theme" id="{62F939B6-93AF-4DB8-9C6B-D6C7DFDC589F}" vid="{4A3C46E8-61CC-4603-A589-7422A47A8E4A}"/>
+      <thm15:themeFamily xmlns:thm15="http://schemas.microsoft.com/office/thememl/2012/main" xmlns="" name="Office Theme" id="{62F939B6-93AF-4DB8-9C6B-D6C7DFDC589F}" vid="{4A3C46E8-61CC-4603-A589-7422A47A8E4A}"/>
     </a:ext>
   </a:extLst>
 </a:theme>
@@ -19418,7 +19848,7 @@
 </file>
 
 <file path=customXml/itemProps1.xml><?xml version="1.0" encoding="utf-8"?>
-<ds:datastoreItem xmlns:ds="http://schemas.openxmlformats.org/officeDocument/2006/customXml" ds:itemID="{45098A79-AFC9-4A77-8529-C50A22261A6E}">
+<ds:datastoreItem xmlns:ds="http://schemas.openxmlformats.org/officeDocument/2006/customXml" ds:itemID="{8DEB4639-A7C5-4550-A021-F5B40BE24B56}">
   <ds:schemaRefs>
     <ds:schemaRef ds:uri="http://schemas.openxmlformats.org/officeDocument/2006/bibliography"/>
   </ds:schemaRefs>

</xml_diff>

<commit_message>
fixed process report missing stuff
</commit_message>
<xml_diff>
--- a/ProcessReportV3.0.docx
+++ b/ProcessReportV3.0.docx
@@ -1,6 +1,6 @@
 
 <file path=word/document.xml><?xml version="1.0" encoding="utf-8"?>
-<w:document xmlns:wpc="http://schemas.microsoft.com/office/word/2010/wordprocessingCanvas" xmlns:cx="http://schemas.microsoft.com/office/drawing/2014/chartex" xmlns:cx1="http://schemas.microsoft.com/office/drawing/2015/9/8/chartex" xmlns:cx2="http://schemas.microsoft.com/office/drawing/2015/10/21/chartex" xmlns:cx3="http://schemas.microsoft.com/office/drawing/2016/5/9/chartex" xmlns:cx4="http://schemas.microsoft.com/office/drawing/2016/5/10/chartex" xmlns:cx5="http://schemas.microsoft.com/office/drawing/2016/5/11/chartex" xmlns:cx6="http://schemas.microsoft.com/office/drawing/2016/5/12/chartex" xmlns:cx7="http://schemas.microsoft.com/office/drawing/2016/5/13/chartex" xmlns:cx8="http://schemas.microsoft.com/office/drawing/2016/5/14/chartex" xmlns:mc="http://schemas.openxmlformats.org/markup-compatibility/2006" xmlns:aink="http://schemas.microsoft.com/office/drawing/2016/ink" xmlns:am3d="http://schemas.microsoft.com/office/drawing/2017/model3d" xmlns:o="urn:schemas-microsoft-com:office:office" xmlns:r="http://schemas.openxmlformats.org/officeDocument/2006/relationships" xmlns:m="http://schemas.openxmlformats.org/officeDocument/2006/math" xmlns:v="urn:schemas-microsoft-com:vml" xmlns:wp14="http://schemas.microsoft.com/office/word/2010/wordprocessingDrawing" xmlns:wp="http://schemas.openxmlformats.org/drawingml/2006/wordprocessingDrawing" xmlns:w10="urn:schemas-microsoft-com:office:word" xmlns:w="http://schemas.openxmlformats.org/wordprocessingml/2006/main" xmlns:w14="http://schemas.microsoft.com/office/word/2010/wordml" xmlns:w15="http://schemas.microsoft.com/office/word/2012/wordml" xmlns:w16cid="http://schemas.microsoft.com/office/word/2016/wordml/cid" xmlns:w16se="http://schemas.microsoft.com/office/word/2015/wordml/symex" xmlns:wpg="http://schemas.microsoft.com/office/word/2010/wordprocessingGroup" xmlns:wpi="http://schemas.microsoft.com/office/word/2010/wordprocessingInk" xmlns:wne="http://schemas.microsoft.com/office/word/2006/wordml" xmlns:wps="http://schemas.microsoft.com/office/word/2010/wordprocessingShape" mc:Ignorable="w14 w15 w16se w16cid wp14">
+<w:document xmlns:wpc="http://schemas.microsoft.com/office/word/2010/wordprocessingCanvas" xmlns:mc="http://schemas.openxmlformats.org/markup-compatibility/2006" xmlns:o="urn:schemas-microsoft-com:office:office" xmlns:r="http://schemas.openxmlformats.org/officeDocument/2006/relationships" xmlns:m="http://schemas.openxmlformats.org/officeDocument/2006/math" xmlns:v="urn:schemas-microsoft-com:vml" xmlns:wp14="http://schemas.microsoft.com/office/word/2010/wordprocessingDrawing" xmlns:wp="http://schemas.openxmlformats.org/drawingml/2006/wordprocessingDrawing" xmlns:w10="urn:schemas-microsoft-com:office:word" xmlns:w="http://schemas.openxmlformats.org/wordprocessingml/2006/main" xmlns:w14="http://schemas.microsoft.com/office/word/2010/wordml" xmlns:w15="http://schemas.microsoft.com/office/word/2012/wordml" xmlns:wpg="http://schemas.microsoft.com/office/word/2010/wordprocessingGroup" xmlns:wpi="http://schemas.microsoft.com/office/word/2010/wordprocessingInk" xmlns:wne="http://schemas.microsoft.com/office/word/2006/wordml" xmlns:wps="http://schemas.microsoft.com/office/word/2010/wordprocessingShape" mc:Ignorable="w14 w15 wp14">
   <w:body>
     <w:p>
       <w:r>
@@ -381,8 +381,8 @@
               <mc:Fallback>
                 <w:pict>
                   <v:group w14:anchorId="02420A7A" id="Group 119" o:spid="_x0000_s1026" style="position:absolute;margin-left:-.75pt;margin-top:27pt;width:596.4pt;height:822.05pt;z-index:-251657216;mso-position-horizontal-relative:page;mso-position-vertical-relative:page" coordorigin="-2047" coordsize="75745,100169" o:gfxdata="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">
-                    <v:rect id="Rectangle 120" o:spid="_x0000_s1027" style="position:absolute;left:-2047;top:75163;width:75740;height:2012;visibility:visible;mso-wrap-style:square;v-text-anchor:middle" o:gfxdata="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" fillcolor="black [3200]" stroked="f"/>
-                    <v:rect id="Rectangle 121" o:spid="_x0000_s1028" style="position:absolute;left:-2047;top:76859;width:75744;height:23310;visibility:visible;mso-wrap-style:square;v-text-anchor:bottom" o:gfxdata="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" fillcolor="#cfcdcd [2894]" stroked="f">
+                    <v:rect id="Rectangle 120" o:spid="_x0000_s1027" style="position:absolute;left:-2047;top:75163;width:75740;height:2012;visibility:visible;mso-wrap-style:square;v-text-anchor:middle" o:gfxdata="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" fillcolor="black [3200]" stroked="f"/>
+                    <v:rect id="Rectangle 121" o:spid="_x0000_s1028" style="position:absolute;left:-2047;top:76859;width:75744;height:23310;visibility:visible;mso-wrap-style:square;v-text-anchor:bottom" o:gfxdata="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" fillcolor="#cfcdcd [2894]" stroked="f">
                       <v:textbox inset="36pt,14.4pt,36pt,36pt">
                         <w:txbxContent>
                           <w:p>
@@ -403,7 +403,7 @@
                       <v:stroke joinstyle="miter"/>
                       <v:path gradientshapeok="t" o:connecttype="rect"/>
                     </v:shapetype>
-                    <v:shape id="Text Box 122" o:spid="_x0000_s1029" type="#_x0000_t202" style="position:absolute;width:68580;height:73152;visibility:visible;mso-wrap-style:square;v-text-anchor:middle" o:gfxdata="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" filled="f" stroked="f" strokeweight=".5pt">
+                    <v:shape id="Text Box 122" o:spid="_x0000_s1029" type="#_x0000_t202" style="position:absolute;width:68580;height:73152;visibility:visible;mso-wrap-style:square;v-text-anchor:middle" o:gfxdata="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" filled="f" stroked="f" strokeweight=".5pt">
                       <v:textbox inset="36pt,36pt,36pt,36pt">
                         <w:txbxContent>
                           <w:sdt>
@@ -1306,7 +1306,7 @@
                   </wp:anchor>
                 </w:drawing>
               </mc:Choice>
-              <mc:Fallback>
+              <mc:Fallback xmlns:w16se="http://schemas.microsoft.com/office/word/2015/wordml/symex" xmlns:w16cid="http://schemas.microsoft.com/office/word/2016/wordml/cid" xmlns:am3d="http://schemas.microsoft.com/office/drawing/2017/model3d" xmlns:aink="http://schemas.microsoft.com/office/drawing/2016/ink" xmlns:cx8="http://schemas.microsoft.com/office/drawing/2016/5/14/chartex" xmlns:cx7="http://schemas.microsoft.com/office/drawing/2016/5/13/chartex" xmlns:cx6="http://schemas.microsoft.com/office/drawing/2016/5/12/chartex" xmlns:cx5="http://schemas.microsoft.com/office/drawing/2016/5/11/chartex" xmlns:cx4="http://schemas.microsoft.com/office/drawing/2016/5/10/chartex" xmlns:cx3="http://schemas.microsoft.com/office/drawing/2016/5/9/chartex" xmlns:cx2="http://schemas.microsoft.com/office/drawing/2015/10/21/chartex" xmlns:cx1="http://schemas.microsoft.com/office/drawing/2015/9/8/chartex" xmlns:cx="http://schemas.microsoft.com/office/drawing/2014/chartex">
                 <w:pict>
                   <v:rect w14:anchorId="61133D59" id="Rectangle 12" o:spid="_x0000_s1026" style="position:absolute;margin-left:-58.25pt;margin-top:602.2pt;width:568.05pt;height:3.55pt;z-index:251665408;visibility:visible;mso-wrap-style:square;mso-width-percent:0;mso-height-percent:0;mso-wrap-distance-left:9pt;mso-wrap-distance-top:0;mso-wrap-distance-right:9pt;mso-wrap-distance-bottom:0;mso-position-horizontal:absolute;mso-position-horizontal-relative:text;mso-position-vertical:absolute;mso-position-vertical-relative:text;mso-width-percent:0;mso-height-percent:0;mso-width-relative:margin;mso-height-relative:margin;v-text-anchor:middle" o:gfxdata="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" fillcolor="#c00000" strokecolor="#cfcdcd [2894]" strokeweight="2.25pt"/>
                 </w:pict>
@@ -11983,7 +11983,15 @@
     </w:p>
     <w:p>
       <w:r>
-        <w:t>Check in: implement the pop in into the sheet, instead of  a pop up</w:t>
+        <w:t xml:space="preserve">Check in: implement the pop in into the sheet, instead </w:t>
+      </w:r>
+      <w:proofErr w:type="gramStart"/>
+      <w:r>
+        <w:t>of  a</w:t>
+      </w:r>
+      <w:proofErr w:type="gramEnd"/>
+      <w:r>
+        <w:t xml:space="preserve"> pop up</w:t>
       </w:r>
     </w:p>
     <w:p/>
@@ -12765,8 +12773,8 @@
               <mc:Fallback>
                 <w:pict>
                   <v:group w14:anchorId="111935AF" id="Group 2" o:spid="_x0000_s1033" style="position:absolute;margin-left:-.75pt;margin-top:27pt;width:596.4pt;height:822.05pt;z-index:-251648000;mso-position-horizontal-relative:page;mso-position-vertical-relative:page" coordorigin="-2047" coordsize="75745,100169" o:gfxdata="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">
-                    <v:rect id="Rectangle 3" o:spid="_x0000_s1034" style="position:absolute;left:-2047;top:75163;width:75740;height:2012;visibility:visible;mso-wrap-style:square;v-text-anchor:middle" o:gfxdata="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" fillcolor="black [3200]" stroked="f"/>
-                    <v:rect id="Rectangle 4" o:spid="_x0000_s1035" style="position:absolute;left:-2047;top:76859;width:75744;height:23310;visibility:visible;mso-wrap-style:square;v-text-anchor:bottom" o:gfxdata="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" fillcolor="#cfcdcd [2894]" stroked="f">
+                    <v:rect id="Rectangle 3" o:spid="_x0000_s1034" style="position:absolute;left:-2047;top:75163;width:75740;height:2012;visibility:visible;mso-wrap-style:square;v-text-anchor:middle" o:gfxdata="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" fillcolor="black [3200]" stroked="f"/>
+                    <v:rect id="Rectangle 4" o:spid="_x0000_s1035" style="position:absolute;left:-2047;top:76859;width:75744;height:23310;visibility:visible;mso-wrap-style:square;v-text-anchor:bottom" o:gfxdata="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" fillcolor="#cfcdcd [2894]" stroked="f">
                       <v:textbox inset="36pt,14.4pt,36pt,36pt">
                         <w:txbxContent>
                           <w:p>
@@ -12783,7 +12791,7 @@
                         </w:txbxContent>
                       </v:textbox>
                     </v:rect>
-                    <v:shape id="Text Box 6" o:spid="_x0000_s1036" type="#_x0000_t202" style="position:absolute;width:68580;height:73152;visibility:visible;mso-wrap-style:square;v-text-anchor:middle" o:gfxdata="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" filled="f" stroked="f" strokeweight=".5pt">
+                    <v:shape id="Text Box 6" o:spid="_x0000_s1036" type="#_x0000_t202" style="position:absolute;width:68580;height:73152;visibility:visible;mso-wrap-style:square;v-text-anchor:middle" o:gfxdata="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" filled="f" stroked="f" strokeweight=".5pt">
                       <v:textbox inset="36pt,36pt,36pt,36pt">
                         <w:txbxContent>
                           <w:p>
@@ -12963,7 +12971,33 @@
               <w:rPr>
                 <w:lang w:val="pt-PT"/>
               </w:rPr>
+              <w:t>Software skills</w:t>
+            </w:r>
+          </w:p>
+          <w:p>
+            <w:pPr>
+              <w:rPr>
+                <w:lang w:val="pt-PT"/>
+              </w:rPr>
+            </w:pPr>
+            <w:r>
+              <w:rPr>
+                <w:lang w:val="pt-PT"/>
+              </w:rPr>
               <w:t>Working in team</w:t>
+            </w:r>
+          </w:p>
+          <w:p>
+            <w:pPr>
+              <w:rPr>
+                <w:lang w:val="pt-PT"/>
+              </w:rPr>
+            </w:pPr>
+            <w:r>
+              <w:rPr>
+                <w:lang w:val="pt-PT"/>
+              </w:rPr>
+              <w:t>Problem-Soving skills</w:t>
             </w:r>
           </w:p>
           <w:p>
@@ -12988,7 +13022,7 @@
               <w:rPr>
                 <w:lang w:val="pt-PT"/>
               </w:rPr>
-              <w:t>Communication problem</w:t>
+              <w:t>Communication problems</w:t>
             </w:r>
           </w:p>
           <w:p>
@@ -13014,20 +13048,7 @@
               <w:rPr>
                 <w:lang w:val="pt-PT"/>
               </w:rPr>
-              <w:t>Lack of patience</w:t>
-            </w:r>
-          </w:p>
-          <w:p>
-            <w:pPr>
-              <w:rPr>
-                <w:lang w:val="pt-PT"/>
-              </w:rPr>
-            </w:pPr>
-            <w:r>
-              <w:rPr>
-                <w:lang w:val="pt-PT"/>
-              </w:rPr>
-              <w:t>More excuses</w:t>
+              <w:t>Lack of patience.</w:t>
             </w:r>
           </w:p>
           <w:p>
@@ -13107,6 +13128,12 @@
                 <w:lang w:val="pt-PT"/>
               </w:rPr>
             </w:pPr>
+            <w:r>
+              <w:rPr>
+                <w:lang w:val="pt-PT"/>
+              </w:rPr>
+              <w:t>Chance to make own ideas to solve the problems.</w:t>
+            </w:r>
           </w:p>
           <w:p>
             <w:pPr>
@@ -13152,6 +13179,19 @@
                 <w:lang w:val="pt-PT"/>
               </w:rPr>
             </w:pPr>
+            <w:r>
+              <w:rPr>
+                <w:lang w:val="pt-PT"/>
+              </w:rPr>
+              <w:t>Car Accident and Surgery</w:t>
+            </w:r>
+          </w:p>
+          <w:p>
+            <w:pPr>
+              <w:rPr>
+                <w:lang w:val="pt-PT"/>
+              </w:rPr>
+            </w:pPr>
           </w:p>
         </w:tc>
       </w:tr>
@@ -13186,7 +13226,7 @@
         </w:numPr>
       </w:pPr>
       <w:r>
-        <w:t>Sometimes I feel so much difficulties to understand simple things easily but when ask to my team members they make it really simple for me.</w:t>
+        <w:t>Beginning of the project it was really difficult to understand the basic concept of project that how it will work in real situation , but when I started working smoothly , then I have realized how it will be going to work in practical.</w:t>
       </w:r>
     </w:p>
     <w:p>
@@ -13198,6 +13238,18 @@
         </w:numPr>
       </w:pPr>
       <w:r>
+        <w:t>Sometimes I feel so much difficulties to understand simple things quickly but when ask to my team members they make it really simple for me.</w:t>
+      </w:r>
+    </w:p>
+    <w:p>
+      <w:pPr>
+        <w:pStyle w:val="ListParagraph"/>
+        <w:numPr>
+          <w:ilvl w:val="0"/>
+          <w:numId w:val="21"/>
+        </w:numPr>
+      </w:pPr>
+      <w:r>
         <w:t>I learned how to work together by co-operating to each other and solved the problem easily.</w:t>
       </w:r>
     </w:p>
@@ -13233,6 +13285,90 @@
       <w:bookmarkEnd w:id="26"/>
       <w:bookmarkEnd w:id="27"/>
       <w:bookmarkEnd w:id="28"/>
+    </w:p>
+    <w:p>
+      <w:pPr>
+        <w:pStyle w:val="ListParagraph"/>
+        <w:numPr>
+          <w:ilvl w:val="0"/>
+          <w:numId w:val="26"/>
+        </w:numPr>
+      </w:pPr>
+      <w:r>
+        <w:t>Understanding the context quickly.</w:t>
+      </w:r>
+    </w:p>
+    <w:p>
+      <w:pPr>
+        <w:pStyle w:val="ListParagraph"/>
+        <w:numPr>
+          <w:ilvl w:val="0"/>
+          <w:numId w:val="26"/>
+        </w:numPr>
+      </w:pPr>
+      <w:r>
+        <w:t>Documentation skills.</w:t>
+      </w:r>
+    </w:p>
+    <w:p>
+      <w:pPr>
+        <w:pStyle w:val="ListParagraph"/>
+        <w:numPr>
+          <w:ilvl w:val="0"/>
+          <w:numId w:val="26"/>
+        </w:numPr>
+      </w:pPr>
+      <w:r>
+        <w:t>Communication skills (how to present my ideas nicely to members, mentor and client).</w:t>
+      </w:r>
+    </w:p>
+    <w:p>
+      <w:pPr>
+        <w:pStyle w:val="ListParagraph"/>
+        <w:numPr>
+          <w:ilvl w:val="0"/>
+          <w:numId w:val="26"/>
+        </w:numPr>
+      </w:pPr>
+      <w:r>
+        <w:t>Self-Confidence about the problem-solving.</w:t>
+      </w:r>
+    </w:p>
+    <w:p>
+      <w:pPr>
+        <w:pStyle w:val="ListParagraph"/>
+        <w:numPr>
+          <w:ilvl w:val="0"/>
+          <w:numId w:val="26"/>
+        </w:numPr>
+      </w:pPr>
+      <w:r>
+        <w:t>Patience of work.</w:t>
+      </w:r>
+    </w:p>
+    <w:p>
+      <w:pPr>
+        <w:pStyle w:val="ListParagraph"/>
+        <w:numPr>
+          <w:ilvl w:val="0"/>
+          <w:numId w:val="26"/>
+        </w:numPr>
+      </w:pPr>
+      <w:r>
+        <w:t>Avoid excuses.</w:t>
+      </w:r>
+    </w:p>
+    <w:p>
+      <w:pPr>
+        <w:pStyle w:val="ListParagraph"/>
+        <w:numPr>
+          <w:ilvl w:val="0"/>
+          <w:numId w:val="26"/>
+        </w:numPr>
+      </w:pPr>
+      <w:r>
+        <w:t>Self-discipline, Determination, Consistency of the work.</w:t>
+      </w:r>
     </w:p>
     <w:p/>
     <w:p>
@@ -13744,8 +13880,13 @@
         <w:t>Loads of documentations – I enjoy</w:t>
       </w:r>
       <w:r>
-        <w:t>ed it to a certain extent. Was a lot at the end.</w:t>
-      </w:r>
+        <w:t xml:space="preserve">ed it to a certain extent. Was a lot at the </w:t>
+      </w:r>
+      <w:proofErr w:type="gramStart"/>
+      <w:r>
+        <w:t>end.</w:t>
+      </w:r>
+      <w:proofErr w:type="gramEnd"/>
     </w:p>
     <w:p>
       <w:pPr>
@@ -13850,8 +13991,6 @@
         </w:rPr>
         <w:t>Be on time.</w:t>
       </w:r>
-      <w:bookmarkStart w:id="44" w:name="_GoBack"/>
-      <w:bookmarkEnd w:id="44"/>
     </w:p>
     <w:p>
       <w:pPr>
@@ -13874,30 +14013,30 @@
       <w:pPr>
         <w:pStyle w:val="Heading1"/>
       </w:pPr>
-      <w:bookmarkStart w:id="45" w:name="_Toc508372879"/>
-      <w:bookmarkStart w:id="46" w:name="_Toc508374617"/>
-      <w:bookmarkStart w:id="47" w:name="_Toc508979787"/>
+      <w:bookmarkStart w:id="44" w:name="_Toc508372879"/>
+      <w:bookmarkStart w:id="45" w:name="_Toc508374617"/>
+      <w:bookmarkStart w:id="46" w:name="_Toc508979787"/>
       <w:r>
         <w:lastRenderedPageBreak/>
         <w:t>Talia Santos</w:t>
       </w:r>
+      <w:bookmarkEnd w:id="44"/>
       <w:bookmarkEnd w:id="45"/>
       <w:bookmarkEnd w:id="46"/>
+    </w:p>
+    <w:p>
+      <w:pPr>
+        <w:pStyle w:val="Heading2"/>
+      </w:pPr>
+      <w:bookmarkStart w:id="47" w:name="_Toc508372880"/>
+      <w:bookmarkStart w:id="48" w:name="_Toc508374618"/>
+      <w:bookmarkStart w:id="49" w:name="_Toc508979788"/>
+      <w:r>
+        <w:t>SWOT Analysis</w:t>
+      </w:r>
       <w:bookmarkEnd w:id="47"/>
-    </w:p>
-    <w:p>
-      <w:pPr>
-        <w:pStyle w:val="Heading2"/>
-      </w:pPr>
-      <w:bookmarkStart w:id="48" w:name="_Toc508372880"/>
-      <w:bookmarkStart w:id="49" w:name="_Toc508374618"/>
-      <w:bookmarkStart w:id="50" w:name="_Toc508979788"/>
-      <w:r>
-        <w:t>SWOT Analysis</w:t>
-      </w:r>
       <w:bookmarkEnd w:id="48"/>
       <w:bookmarkEnd w:id="49"/>
-      <w:bookmarkEnd w:id="50"/>
     </w:p>
     <w:tbl>
       <w:tblPr>
@@ -14025,75 +14164,33 @@
               <w:rPr>
                 <w:lang w:val="pt-PT"/>
               </w:rPr>
-              <w:t xml:space="preserve">Very easily </w:t>
-            </w:r>
-            <w:r>
-              <w:rPr>
-                <w:lang w:val="pt-PT"/>
-              </w:rPr>
-              <w:t>have trouble with specific tasks</w:t>
-            </w:r>
-            <w:r>
-              <w:rPr>
-                <w:lang w:val="pt-PT"/>
-              </w:rPr>
-              <w:t xml:space="preserve"> due to having difficulties </w:t>
-            </w:r>
-            <w:r>
-              <w:rPr>
-                <w:lang w:val="pt-PT"/>
-              </w:rPr>
-              <w:t>with the base knowledge.</w:t>
-            </w:r>
-          </w:p>
-          <w:p>
-            <w:pPr>
-              <w:rPr>
-                <w:lang w:val="pt-PT"/>
-              </w:rPr>
-            </w:pPr>
-            <w:r>
-              <w:rPr>
-                <w:lang w:val="pt-PT"/>
-              </w:rPr>
-              <w:t>H</w:t>
-            </w:r>
-            <w:r>
-              <w:rPr>
-                <w:lang w:val="pt-PT"/>
-              </w:rPr>
-              <w:t>orrible time management.</w:t>
-            </w:r>
-          </w:p>
-          <w:p>
-            <w:pPr>
-              <w:rPr>
-                <w:lang w:val="pt-PT"/>
-              </w:rPr>
-            </w:pPr>
-            <w:r>
-              <w:rPr>
-                <w:lang w:val="pt-PT"/>
-              </w:rPr>
-              <w:t xml:space="preserve">Proactivity </w:t>
-            </w:r>
-            <w:r>
-              <w:rPr>
-                <w:lang w:val="pt-PT"/>
-              </w:rPr>
-              <w:t>leaves much to be desired</w:t>
-            </w:r>
-            <w:r>
-              <w:rPr>
-                <w:lang w:val="pt-PT"/>
-              </w:rPr>
-              <w:t xml:space="preserve"> at times</w:t>
-            </w:r>
-            <w:r>
-              <w:rPr>
-                <w:lang w:val="pt-PT"/>
-              </w:rPr>
-              <w:t>.</w:t>
+              <w:t>Very easily have trouble with specific tasks due to having difficulties with the base knowledge.</w:t>
+            </w:r>
+          </w:p>
+          <w:p>
+            <w:pPr>
+              <w:rPr>
+                <w:lang w:val="pt-PT"/>
+              </w:rPr>
+            </w:pPr>
+            <w:r>
+              <w:rPr>
+                <w:lang w:val="pt-PT"/>
+              </w:rPr>
+              <w:t>Horrible time management.</w:t>
+            </w:r>
+          </w:p>
+          <w:p>
+            <w:pPr>
+              <w:rPr>
+                <w:lang w:val="pt-PT"/>
+              </w:rPr>
+            </w:pPr>
+            <w:r>
+              <w:rPr>
+                <w:lang w:val="pt-PT"/>
+              </w:rPr>
+              <w:t>Proactivity leaves much to be desired at times.</w:t>
             </w:r>
           </w:p>
           <w:p>
@@ -14164,19 +14261,7 @@
               <w:rPr>
                 <w:lang w:val="pt-PT"/>
               </w:rPr>
-              <w:t xml:space="preserve">Ogranize time better so my performance in </w:t>
-            </w:r>
-            <w:r>
-              <w:rPr>
-                <w:lang w:val="pt-PT"/>
-              </w:rPr>
-              <w:t>both the project and</w:t>
-            </w:r>
-            <w:r>
-              <w:rPr>
-                <w:lang w:val="pt-PT"/>
-              </w:rPr>
-              <w:t xml:space="preserve"> other courses does not suffer.</w:t>
+              <w:t>Organize time better so my performance in both the project and other courses does not suffer.</w:t>
             </w:r>
           </w:p>
           <w:p>
@@ -14202,19 +14287,7 @@
               <w:rPr>
                 <w:lang w:val="pt-PT"/>
               </w:rPr>
-              <w:t>Research more</w:t>
-            </w:r>
-            <w:r>
-              <w:rPr>
-                <w:lang w:val="pt-PT"/>
-              </w:rPr>
-              <w:t xml:space="preserve"> to make up for gaps in knowledge</w:t>
-            </w:r>
-            <w:r>
-              <w:rPr>
-                <w:lang w:val="pt-PT"/>
-              </w:rPr>
-              <w:t>.</w:t>
+              <w:t>Research more to make up for gaps in knowledge.</w:t>
             </w:r>
           </w:p>
           <w:p>
@@ -14264,38 +14337,20 @@
               <w:rPr>
                 <w:lang w:val="pt-PT"/>
               </w:rPr>
-              <w:t>Problems juggling time between project and o</w:t>
-            </w:r>
-            <w:r>
-              <w:rPr>
-                <w:lang w:val="pt-PT"/>
-              </w:rPr>
-              <w:t>ther assignments from other courses.</w:t>
-            </w:r>
-          </w:p>
-          <w:p>
-            <w:pPr>
-              <w:rPr>
-                <w:lang w:val="pt-PT"/>
-              </w:rPr>
-            </w:pPr>
-            <w:r>
-              <w:rPr>
-                <w:lang w:val="pt-PT"/>
-              </w:rPr>
-              <w:t>Being at a complete loss of what to do to keep up with the rest of the team’s skills</w:t>
-            </w:r>
-            <w:r>
-              <w:rPr>
-                <w:lang w:val="pt-PT"/>
-              </w:rPr>
-              <w:t xml:space="preserve"> and being afraid to communicate it</w:t>
-            </w:r>
-            <w:r>
-              <w:rPr>
-                <w:lang w:val="pt-PT"/>
-              </w:rPr>
-              <w:t>.</w:t>
+              <w:t>Problems juggling time between project and other assignments from other courses.</w:t>
+            </w:r>
+          </w:p>
+          <w:p>
+            <w:pPr>
+              <w:rPr>
+                <w:lang w:val="pt-PT"/>
+              </w:rPr>
+            </w:pPr>
+            <w:r>
+              <w:rPr>
+                <w:lang w:val="pt-PT"/>
+              </w:rPr>
+              <w:t>Being at a complete loss of what to do to keep up with the rest of the team’s skills and being afraid to communicate it.</w:t>
             </w:r>
           </w:p>
           <w:p>
@@ -14319,15 +14374,15 @@
       <w:pPr>
         <w:pStyle w:val="Heading2"/>
       </w:pPr>
-      <w:bookmarkStart w:id="51" w:name="_Toc508372881"/>
-      <w:bookmarkStart w:id="52" w:name="_Toc508374619"/>
-      <w:bookmarkStart w:id="53" w:name="_Toc508979789"/>
+      <w:bookmarkStart w:id="50" w:name="_Toc508372881"/>
+      <w:bookmarkStart w:id="51" w:name="_Toc508374619"/>
+      <w:bookmarkStart w:id="52" w:name="_Toc508979789"/>
       <w:r>
         <w:t>Learning moments</w:t>
       </w:r>
+      <w:bookmarkEnd w:id="50"/>
       <w:bookmarkEnd w:id="51"/>
       <w:bookmarkEnd w:id="52"/>
-      <w:bookmarkEnd w:id="53"/>
     </w:p>
     <w:p>
       <w:pPr>
@@ -14338,7 +14393,7 @@
         </w:numPr>
       </w:pPr>
       <w:r>
-        <w:t>I realized very quickly that sometimes getting everyone on the same page took more effort and better communication than I ever thought, but that ultimately, it was our differences as individuals that made for the best results since we can get a diverse variety of opinions and points of view at times.</w:t>
+        <w:t>I realized very quickly that sometimes getting everyone on the same page took more effort and better communication than I ever thought. Ultimately, it was our differences as individuals that made for the best results, since we can get a diverse variety of opinions and points of view at times.</w:t>
       </w:r>
     </w:p>
     <w:p>
@@ -14369,47 +14424,90 @@
       <w:pPr>
         <w:pStyle w:val="Heading2"/>
       </w:pPr>
-      <w:bookmarkStart w:id="54" w:name="_Toc508372882"/>
-      <w:bookmarkStart w:id="55" w:name="_Toc508374620"/>
-      <w:bookmarkStart w:id="56" w:name="_Toc508979790"/>
+      <w:bookmarkStart w:id="53" w:name="_Toc508372882"/>
+      <w:bookmarkStart w:id="54" w:name="_Toc508374620"/>
+      <w:bookmarkStart w:id="55" w:name="_Toc508979790"/>
       <w:r>
         <w:t>Self-evaluation of spent effort</w:t>
       </w:r>
+      <w:bookmarkEnd w:id="53"/>
       <w:bookmarkEnd w:id="54"/>
       <w:bookmarkEnd w:id="55"/>
+    </w:p>
+    <w:p>
+      <w:r>
+        <w:t>Spent effort was sufficient, I’d like to say.</w:t>
+      </w:r>
+    </w:p>
+    <w:p>
+      <w:pPr>
+        <w:pStyle w:val="Heading2"/>
+      </w:pPr>
+      <w:bookmarkStart w:id="56" w:name="_Toc508372883"/>
+      <w:bookmarkStart w:id="57" w:name="_Toc508374621"/>
+      <w:bookmarkStart w:id="58" w:name="_Toc508979791"/>
+      <w:r>
+        <w:t>Improvements for next project</w:t>
+      </w:r>
       <w:bookmarkEnd w:id="56"/>
-    </w:p>
-    <w:p>
-      <w:r>
-        <w:t>Spent effort was sufficient</w:t>
-      </w:r>
-      <w:r>
-        <w:t>,</w:t>
-      </w:r>
-      <w:r>
-        <w:t xml:space="preserve"> I’d like to say.</w:t>
-      </w:r>
-    </w:p>
-    <w:p>
-      <w:pPr>
-        <w:pStyle w:val="Heading2"/>
-      </w:pPr>
-      <w:bookmarkStart w:id="57" w:name="_Toc508372883"/>
-      <w:bookmarkStart w:id="58" w:name="_Toc508374621"/>
-      <w:bookmarkStart w:id="59" w:name="_Toc508979791"/>
-      <w:r>
-        <w:t>Improvements for next project</w:t>
-      </w:r>
       <w:bookmarkEnd w:id="57"/>
       <w:bookmarkEnd w:id="58"/>
-      <w:bookmarkEnd w:id="59"/>
-    </w:p>
-    <w:p>
-      <w:pPr>
-        <w:rPr>
-          <w:lang w:val="pt-PT"/>
-        </w:rPr>
-      </w:pPr>
+    </w:p>
+    <w:p>
+      <w:pPr>
+        <w:spacing w:after="0"/>
+        <w:rPr>
+          <w:lang w:val="pt-PT"/>
+        </w:rPr>
+      </w:pPr>
+      <w:r>
+        <w:rPr>
+          <w:lang w:val="pt-PT"/>
+        </w:rPr>
+        <w:t xml:space="preserve">Learn and understand other crucial courses’ material faster. Seek help and research more. </w:t>
+      </w:r>
+    </w:p>
+    <w:p>
+      <w:pPr>
+        <w:spacing w:after="0"/>
+        <w:rPr>
+          <w:lang w:val="pt-PT"/>
+        </w:rPr>
+      </w:pPr>
+      <w:r>
+        <w:rPr>
+          <w:lang w:val="pt-PT"/>
+        </w:rPr>
+        <w:t>Learn to research appropriately, in regards to programming issues. Learn to filter information better.</w:t>
+      </w:r>
+    </w:p>
+    <w:p>
+      <w:pPr>
+        <w:spacing w:after="0"/>
+        <w:rPr>
+          <w:lang w:val="pt-PT"/>
+        </w:rPr>
+      </w:pPr>
+      <w:r>
+        <w:rPr>
+          <w:lang w:val="pt-PT"/>
+        </w:rPr>
+        <w:t>Organize time better and work more efficiently. Avoid distractions.</w:t>
+      </w:r>
+    </w:p>
+    <w:p>
+      <w:pPr>
+        <w:spacing w:after="0"/>
+        <w:rPr>
+          <w:lang w:val="pt-PT"/>
+        </w:rPr>
+      </w:pPr>
+      <w:r>
+        <w:rPr>
+          <w:lang w:val="pt-PT"/>
+        </w:rPr>
+        <w:t>Learn to not be as dependant on peer approval.</w:t>
+      </w:r>
     </w:p>
     <w:p>
       <w:pPr>
@@ -14432,9 +14530,9 @@
       <w:pPr>
         <w:pStyle w:val="Heading1"/>
       </w:pPr>
-      <w:bookmarkStart w:id="60" w:name="_Toc508372884"/>
-      <w:bookmarkStart w:id="61" w:name="_Toc508374622"/>
-      <w:bookmarkStart w:id="62" w:name="_Toc508979792"/>
+      <w:bookmarkStart w:id="59" w:name="_Toc508372884"/>
+      <w:bookmarkStart w:id="60" w:name="_Toc508374622"/>
+      <w:bookmarkStart w:id="61" w:name="_Toc508979792"/>
       <w:r>
         <w:lastRenderedPageBreak/>
         <w:t xml:space="preserve">Thanh </w:t>
@@ -14442,23 +14540,23 @@
       <w:r>
         <w:t>Hoàng</w:t>
       </w:r>
+      <w:bookmarkEnd w:id="59"/>
       <w:bookmarkEnd w:id="60"/>
       <w:bookmarkEnd w:id="61"/>
+    </w:p>
+    <w:p>
+      <w:pPr>
+        <w:pStyle w:val="Heading2"/>
+      </w:pPr>
+      <w:bookmarkStart w:id="62" w:name="_Toc508372885"/>
+      <w:bookmarkStart w:id="63" w:name="_Toc508374623"/>
+      <w:bookmarkStart w:id="64" w:name="_Toc508979793"/>
+      <w:r>
+        <w:t>SWOT Analysis</w:t>
+      </w:r>
       <w:bookmarkEnd w:id="62"/>
-    </w:p>
-    <w:p>
-      <w:pPr>
-        <w:pStyle w:val="Heading2"/>
-      </w:pPr>
-      <w:bookmarkStart w:id="63" w:name="_Toc508372885"/>
-      <w:bookmarkStart w:id="64" w:name="_Toc508374623"/>
-      <w:bookmarkStart w:id="65" w:name="_Toc508979793"/>
-      <w:r>
-        <w:t>SWOT Analysis</w:t>
-      </w:r>
       <w:bookmarkEnd w:id="63"/>
       <w:bookmarkEnd w:id="64"/>
-      <w:bookmarkEnd w:id="65"/>
     </w:p>
     <w:tbl>
       <w:tblPr>
@@ -14671,13 +14769,7 @@
               <w:rPr>
                 <w:lang w:val="pt-PT"/>
               </w:rPr>
-              <w:t>Wor</w:t>
-            </w:r>
-            <w:r>
-              <w:rPr>
-                <w:lang w:val="pt-PT"/>
-              </w:rPr>
-              <w:t>k on interpersonal communication</w:t>
+              <w:t>Work on interpersonal communication</w:t>
             </w:r>
           </w:p>
           <w:p>
@@ -14728,13 +14820,7 @@
               <w:rPr>
                 <w:lang w:val="pt-PT"/>
               </w:rPr>
-              <w:t>Mis</w:t>
-            </w:r>
-            <w:r>
-              <w:rPr>
-                <w:lang w:val="pt-PT"/>
-              </w:rPr>
-              <w:t>communication</w:t>
+              <w:t>Miscommunication</w:t>
             </w:r>
           </w:p>
           <w:p>
@@ -14758,15 +14844,15 @@
       <w:pPr>
         <w:pStyle w:val="Heading2"/>
       </w:pPr>
-      <w:bookmarkStart w:id="66" w:name="_Toc508372886"/>
-      <w:bookmarkStart w:id="67" w:name="_Toc508374624"/>
-      <w:bookmarkStart w:id="68" w:name="_Toc508979794"/>
+      <w:bookmarkStart w:id="65" w:name="_Toc508372886"/>
+      <w:bookmarkStart w:id="66" w:name="_Toc508374624"/>
+      <w:bookmarkStart w:id="67" w:name="_Toc508979794"/>
       <w:r>
         <w:t>Learning moments</w:t>
       </w:r>
+      <w:bookmarkEnd w:id="65"/>
       <w:bookmarkEnd w:id="66"/>
       <w:bookmarkEnd w:id="67"/>
-      <w:bookmarkEnd w:id="68"/>
     </w:p>
     <w:p>
       <w:pPr>
@@ -14789,58 +14875,94 @@
         </w:numPr>
       </w:pPr>
       <w:r>
-        <w:t>Peop</w:t>
-      </w:r>
-      <w:r>
-        <w:t xml:space="preserve">le are good at different things; </w:t>
-      </w:r>
-      <w:r>
-        <w:t>being</w:t>
-      </w:r>
-      <w:r>
-        <w:t xml:space="preserve"> patient with myself</w:t>
-      </w:r>
-      <w:r>
-        <w:t xml:space="preserve"> when I am not good and others when they are not good will be beneficial for all parties involved.</w:t>
+        <w:t>People are good at different things; being patient with myself when I am not good and others when they are not good will be beneficial for all parties involved.</w:t>
+      </w:r>
+    </w:p>
+    <w:p>
+      <w:pPr>
+        <w:pStyle w:val="ListParagraph"/>
+        <w:numPr>
+          <w:ilvl w:val="0"/>
+          <w:numId w:val="4"/>
+        </w:numPr>
+      </w:pPr>
+      <w:r>
+        <w:t>Sometimes being less focused on the final product and more considerate to teammates is preferred</w:t>
       </w:r>
     </w:p>
     <w:p>
       <w:pPr>
         <w:pStyle w:val="Heading2"/>
       </w:pPr>
-      <w:bookmarkStart w:id="69" w:name="_Toc508372887"/>
-      <w:bookmarkStart w:id="70" w:name="_Toc508374625"/>
-      <w:bookmarkStart w:id="71" w:name="_Toc508979795"/>
+      <w:bookmarkStart w:id="68" w:name="_Toc508372887"/>
+      <w:bookmarkStart w:id="69" w:name="_Toc508374625"/>
+      <w:bookmarkStart w:id="70" w:name="_Toc508979795"/>
       <w:r>
         <w:t>Self-evaluation of spent effort</w:t>
       </w:r>
+      <w:bookmarkEnd w:id="68"/>
       <w:bookmarkEnd w:id="69"/>
       <w:bookmarkEnd w:id="70"/>
+    </w:p>
+    <w:p>
+      <w:r>
+        <w:t>The spent effort is sufficient.</w:t>
+      </w:r>
+    </w:p>
+    <w:p>
+      <w:pPr>
+        <w:pStyle w:val="Heading2"/>
+      </w:pPr>
+      <w:bookmarkStart w:id="71" w:name="_Toc508372888"/>
+      <w:bookmarkStart w:id="72" w:name="_Toc508374626"/>
+      <w:bookmarkStart w:id="73" w:name="_Toc508979796"/>
+      <w:r>
+        <w:t>Improvements for next project</w:t>
+      </w:r>
       <w:bookmarkEnd w:id="71"/>
-    </w:p>
-    <w:p>
-      <w:r>
-        <w:t>The spent effort is s</w:t>
-      </w:r>
-      <w:r>
-        <w:t>ufficient.</w:t>
-      </w:r>
-    </w:p>
-    <w:p>
-      <w:pPr>
-        <w:pStyle w:val="Heading2"/>
-      </w:pPr>
-      <w:bookmarkStart w:id="72" w:name="_Toc508372888"/>
-      <w:bookmarkStart w:id="73" w:name="_Toc508374626"/>
-      <w:bookmarkStart w:id="74" w:name="_Toc508979796"/>
-      <w:r>
-        <w:t>Improvements for next project</w:t>
-      </w:r>
       <w:bookmarkEnd w:id="72"/>
       <w:bookmarkEnd w:id="73"/>
+    </w:p>
+    <w:p>
+      <w:pPr>
+        <w:pStyle w:val="ListParagraph"/>
+        <w:numPr>
+          <w:ilvl w:val="0"/>
+          <w:numId w:val="27"/>
+        </w:numPr>
+      </w:pPr>
+      <w:r>
+        <w:t>Be a lot more patient</w:t>
+      </w:r>
+    </w:p>
+    <w:p>
+      <w:pPr>
+        <w:pStyle w:val="ListParagraph"/>
+        <w:numPr>
+          <w:ilvl w:val="0"/>
+          <w:numId w:val="27"/>
+        </w:numPr>
+      </w:pPr>
+      <w:r>
+        <w:t>Communicate ideas and opinions in a more filtered manner</w:t>
+      </w:r>
+    </w:p>
+    <w:p>
+      <w:pPr>
+        <w:pStyle w:val="ListParagraph"/>
+        <w:numPr>
+          <w:ilvl w:val="0"/>
+          <w:numId w:val="27"/>
+        </w:numPr>
+      </w:pPr>
+      <w:r>
+        <w:t>Consider things from an emotional standpoint</w:t>
+      </w:r>
+    </w:p>
+    <w:p>
+      <w:bookmarkStart w:id="74" w:name="_GoBack"/>
       <w:bookmarkEnd w:id="74"/>
     </w:p>
-    <w:p/>
     <w:p>
       <w:pPr>
         <w:rPr>
@@ -15167,7 +15289,7 @@
 </file>
 
 <file path=word/numbering.xml><?xml version="1.0" encoding="utf-8"?>
-<w:numbering xmlns:wpc="http://schemas.microsoft.com/office/word/2010/wordprocessingCanvas" xmlns:cx="http://schemas.microsoft.com/office/drawing/2014/chartex" xmlns:cx1="http://schemas.microsoft.com/office/drawing/2015/9/8/chartex" xmlns:cx2="http://schemas.microsoft.com/office/drawing/2015/10/21/chartex" xmlns:cx3="http://schemas.microsoft.com/office/drawing/2016/5/9/chartex" xmlns:cx4="http://schemas.microsoft.com/office/drawing/2016/5/10/chartex" xmlns:cx5="http://schemas.microsoft.com/office/drawing/2016/5/11/chartex" xmlns:cx6="http://schemas.microsoft.com/office/drawing/2016/5/12/chartex" xmlns:cx7="http://schemas.microsoft.com/office/drawing/2016/5/13/chartex" xmlns:cx8="http://schemas.microsoft.com/office/drawing/2016/5/14/chartex" xmlns:mc="http://schemas.openxmlformats.org/markup-compatibility/2006" xmlns:aink="http://schemas.microsoft.com/office/drawing/2016/ink" xmlns:am3d="http://schemas.microsoft.com/office/drawing/2017/model3d" xmlns:o="urn:schemas-microsoft-com:office:office" xmlns:r="http://schemas.openxmlformats.org/officeDocument/2006/relationships" xmlns:m="http://schemas.openxmlformats.org/officeDocument/2006/math" xmlns:v="urn:schemas-microsoft-com:vml" xmlns:wp14="http://schemas.microsoft.com/office/word/2010/wordprocessingDrawing" xmlns:wp="http://schemas.openxmlformats.org/drawingml/2006/wordprocessingDrawing" xmlns:w10="urn:schemas-microsoft-com:office:word" xmlns:w="http://schemas.openxmlformats.org/wordprocessingml/2006/main" xmlns:w14="http://schemas.microsoft.com/office/word/2010/wordml" xmlns:w15="http://schemas.microsoft.com/office/word/2012/wordml" xmlns:w16cid="http://schemas.microsoft.com/office/word/2016/wordml/cid" xmlns:w16se="http://schemas.microsoft.com/office/word/2015/wordml/symex" xmlns:wpg="http://schemas.microsoft.com/office/word/2010/wordprocessingGroup" xmlns:wpi="http://schemas.microsoft.com/office/word/2010/wordprocessingInk" xmlns:wne="http://schemas.microsoft.com/office/word/2006/wordml" xmlns:wps="http://schemas.microsoft.com/office/word/2010/wordprocessingShape" mc:Ignorable="w14 w15 w16se w16cid wp14">
+<w:numbering xmlns:wpc="http://schemas.microsoft.com/office/word/2010/wordprocessingCanvas" xmlns:mc="http://schemas.openxmlformats.org/markup-compatibility/2006" xmlns:o="urn:schemas-microsoft-com:office:office" xmlns:r="http://schemas.openxmlformats.org/officeDocument/2006/relationships" xmlns:m="http://schemas.openxmlformats.org/officeDocument/2006/math" xmlns:v="urn:schemas-microsoft-com:vml" xmlns:wp14="http://schemas.microsoft.com/office/word/2010/wordprocessingDrawing" xmlns:wp="http://schemas.openxmlformats.org/drawingml/2006/wordprocessingDrawing" xmlns:w10="urn:schemas-microsoft-com:office:word" xmlns:w="http://schemas.openxmlformats.org/wordprocessingml/2006/main" xmlns:w14="http://schemas.microsoft.com/office/word/2010/wordml" xmlns:w15="http://schemas.microsoft.com/office/word/2012/wordml" xmlns:wpg="http://schemas.microsoft.com/office/word/2010/wordprocessingGroup" xmlns:wpi="http://schemas.microsoft.com/office/word/2010/wordprocessingInk" xmlns:wne="http://schemas.microsoft.com/office/word/2006/wordml" xmlns:wps="http://schemas.microsoft.com/office/word/2010/wordprocessingShape" mc:Ignorable="w14 w15 wp14">
   <w:abstractNum w:abstractNumId="0" w15:restartNumberingAfterBreak="0">
     <w:nsid w:val="01716966"/>
     <w:multiLevelType w:val="hybridMultilevel"/>
@@ -15906,6 +16028,119 @@
     </w:lvl>
   </w:abstractNum>
   <w:abstractNum w:abstractNumId="7" w15:restartNumberingAfterBreak="0">
+    <w:nsid w:val="3C2A5AAE"/>
+    <w:multiLevelType w:val="hybridMultilevel"/>
+    <w:tmpl w:val="F78EB286"/>
+    <w:lvl w:ilvl="0" w:tplc="20000001">
+      <w:start w:val="1"/>
+      <w:numFmt w:val="bullet"/>
+      <w:lvlText w:val=""/>
+      <w:lvlJc w:val="left"/>
+      <w:pPr>
+        <w:ind w:left="720" w:hanging="360"/>
+      </w:pPr>
+      <w:rPr>
+        <w:rFonts w:ascii="Symbol" w:hAnsi="Symbol" w:hint="default"/>
+      </w:rPr>
+    </w:lvl>
+    <w:lvl w:ilvl="1" w:tplc="04090003" w:tentative="1">
+      <w:start w:val="1"/>
+      <w:numFmt w:val="bullet"/>
+      <w:lvlText w:val="o"/>
+      <w:lvlJc w:val="left"/>
+      <w:pPr>
+        <w:ind w:left="1440" w:hanging="360"/>
+      </w:pPr>
+      <w:rPr>
+        <w:rFonts w:ascii="Courier New" w:hAnsi="Courier New" w:cs="Courier New" w:hint="default"/>
+      </w:rPr>
+    </w:lvl>
+    <w:lvl w:ilvl="2" w:tplc="04090005" w:tentative="1">
+      <w:start w:val="1"/>
+      <w:numFmt w:val="bullet"/>
+      <w:lvlText w:val=""/>
+      <w:lvlJc w:val="left"/>
+      <w:pPr>
+        <w:ind w:left="2160" w:hanging="360"/>
+      </w:pPr>
+      <w:rPr>
+        <w:rFonts w:ascii="Wingdings" w:hAnsi="Wingdings" w:hint="default"/>
+      </w:rPr>
+    </w:lvl>
+    <w:lvl w:ilvl="3" w:tplc="04090001" w:tentative="1">
+      <w:start w:val="1"/>
+      <w:numFmt w:val="bullet"/>
+      <w:lvlText w:val=""/>
+      <w:lvlJc w:val="left"/>
+      <w:pPr>
+        <w:ind w:left="2880" w:hanging="360"/>
+      </w:pPr>
+      <w:rPr>
+        <w:rFonts w:ascii="Symbol" w:hAnsi="Symbol" w:hint="default"/>
+      </w:rPr>
+    </w:lvl>
+    <w:lvl w:ilvl="4" w:tplc="04090003" w:tentative="1">
+      <w:start w:val="1"/>
+      <w:numFmt w:val="bullet"/>
+      <w:lvlText w:val="o"/>
+      <w:lvlJc w:val="left"/>
+      <w:pPr>
+        <w:ind w:left="3600" w:hanging="360"/>
+      </w:pPr>
+      <w:rPr>
+        <w:rFonts w:ascii="Courier New" w:hAnsi="Courier New" w:cs="Courier New" w:hint="default"/>
+      </w:rPr>
+    </w:lvl>
+    <w:lvl w:ilvl="5" w:tplc="04090005" w:tentative="1">
+      <w:start w:val="1"/>
+      <w:numFmt w:val="bullet"/>
+      <w:lvlText w:val=""/>
+      <w:lvlJc w:val="left"/>
+      <w:pPr>
+        <w:ind w:left="4320" w:hanging="360"/>
+      </w:pPr>
+      <w:rPr>
+        <w:rFonts w:ascii="Wingdings" w:hAnsi="Wingdings" w:hint="default"/>
+      </w:rPr>
+    </w:lvl>
+    <w:lvl w:ilvl="6" w:tplc="04090001" w:tentative="1">
+      <w:start w:val="1"/>
+      <w:numFmt w:val="bullet"/>
+      <w:lvlText w:val=""/>
+      <w:lvlJc w:val="left"/>
+      <w:pPr>
+        <w:ind w:left="5040" w:hanging="360"/>
+      </w:pPr>
+      <w:rPr>
+        <w:rFonts w:ascii="Symbol" w:hAnsi="Symbol" w:hint="default"/>
+      </w:rPr>
+    </w:lvl>
+    <w:lvl w:ilvl="7" w:tplc="04090003" w:tentative="1">
+      <w:start w:val="1"/>
+      <w:numFmt w:val="bullet"/>
+      <w:lvlText w:val="o"/>
+      <w:lvlJc w:val="left"/>
+      <w:pPr>
+        <w:ind w:left="5760" w:hanging="360"/>
+      </w:pPr>
+      <w:rPr>
+        <w:rFonts w:ascii="Courier New" w:hAnsi="Courier New" w:cs="Courier New" w:hint="default"/>
+      </w:rPr>
+    </w:lvl>
+    <w:lvl w:ilvl="8" w:tplc="04090005" w:tentative="1">
+      <w:start w:val="1"/>
+      <w:numFmt w:val="bullet"/>
+      <w:lvlText w:val=""/>
+      <w:lvlJc w:val="left"/>
+      <w:pPr>
+        <w:ind w:left="6480" w:hanging="360"/>
+      </w:pPr>
+      <w:rPr>
+        <w:rFonts w:ascii="Wingdings" w:hAnsi="Wingdings" w:hint="default"/>
+      </w:rPr>
+    </w:lvl>
+  </w:abstractNum>
+  <w:abstractNum w:abstractNumId="8" w15:restartNumberingAfterBreak="0">
     <w:nsid w:val="47D86130"/>
     <w:multiLevelType w:val="hybridMultilevel"/>
     <w:tmpl w:val="9490D102"/>
@@ -15991,7 +16226,7 @@
       </w:pPr>
     </w:lvl>
   </w:abstractNum>
-  <w:abstractNum w:abstractNumId="8" w15:restartNumberingAfterBreak="0">
+  <w:abstractNum w:abstractNumId="9" w15:restartNumberingAfterBreak="0">
     <w:nsid w:val="4A876DDF"/>
     <w:multiLevelType w:val="hybridMultilevel"/>
     <w:tmpl w:val="BF02672A"/>
@@ -16104,7 +16339,120 @@
       </w:rPr>
     </w:lvl>
   </w:abstractNum>
-  <w:abstractNum w:abstractNumId="9" w15:restartNumberingAfterBreak="0">
+  <w:abstractNum w:abstractNumId="10" w15:restartNumberingAfterBreak="0">
+    <w:nsid w:val="4B70522B"/>
+    <w:multiLevelType w:val="hybridMultilevel"/>
+    <w:tmpl w:val="1F3A3E90"/>
+    <w:lvl w:ilvl="0" w:tplc="04090001">
+      <w:start w:val="1"/>
+      <w:numFmt w:val="bullet"/>
+      <w:lvlText w:val=""/>
+      <w:lvlJc w:val="left"/>
+      <w:pPr>
+        <w:ind w:left="720" w:hanging="360"/>
+      </w:pPr>
+      <w:rPr>
+        <w:rFonts w:ascii="Symbol" w:hAnsi="Symbol" w:hint="default"/>
+      </w:rPr>
+    </w:lvl>
+    <w:lvl w:ilvl="1" w:tplc="04090003" w:tentative="1">
+      <w:start w:val="1"/>
+      <w:numFmt w:val="bullet"/>
+      <w:lvlText w:val="o"/>
+      <w:lvlJc w:val="left"/>
+      <w:pPr>
+        <w:ind w:left="1440" w:hanging="360"/>
+      </w:pPr>
+      <w:rPr>
+        <w:rFonts w:ascii="Courier New" w:hAnsi="Courier New" w:cs="Courier New" w:hint="default"/>
+      </w:rPr>
+    </w:lvl>
+    <w:lvl w:ilvl="2" w:tplc="04090005" w:tentative="1">
+      <w:start w:val="1"/>
+      <w:numFmt w:val="bullet"/>
+      <w:lvlText w:val=""/>
+      <w:lvlJc w:val="left"/>
+      <w:pPr>
+        <w:ind w:left="2160" w:hanging="360"/>
+      </w:pPr>
+      <w:rPr>
+        <w:rFonts w:ascii="Wingdings" w:hAnsi="Wingdings" w:hint="default"/>
+      </w:rPr>
+    </w:lvl>
+    <w:lvl w:ilvl="3" w:tplc="04090001" w:tentative="1">
+      <w:start w:val="1"/>
+      <w:numFmt w:val="bullet"/>
+      <w:lvlText w:val=""/>
+      <w:lvlJc w:val="left"/>
+      <w:pPr>
+        <w:ind w:left="2880" w:hanging="360"/>
+      </w:pPr>
+      <w:rPr>
+        <w:rFonts w:ascii="Symbol" w:hAnsi="Symbol" w:hint="default"/>
+      </w:rPr>
+    </w:lvl>
+    <w:lvl w:ilvl="4" w:tplc="04090003" w:tentative="1">
+      <w:start w:val="1"/>
+      <w:numFmt w:val="bullet"/>
+      <w:lvlText w:val="o"/>
+      <w:lvlJc w:val="left"/>
+      <w:pPr>
+        <w:ind w:left="3600" w:hanging="360"/>
+      </w:pPr>
+      <w:rPr>
+        <w:rFonts w:ascii="Courier New" w:hAnsi="Courier New" w:cs="Courier New" w:hint="default"/>
+      </w:rPr>
+    </w:lvl>
+    <w:lvl w:ilvl="5" w:tplc="04090005" w:tentative="1">
+      <w:start w:val="1"/>
+      <w:numFmt w:val="bullet"/>
+      <w:lvlText w:val=""/>
+      <w:lvlJc w:val="left"/>
+      <w:pPr>
+        <w:ind w:left="4320" w:hanging="360"/>
+      </w:pPr>
+      <w:rPr>
+        <w:rFonts w:ascii="Wingdings" w:hAnsi="Wingdings" w:hint="default"/>
+      </w:rPr>
+    </w:lvl>
+    <w:lvl w:ilvl="6" w:tplc="04090001" w:tentative="1">
+      <w:start w:val="1"/>
+      <w:numFmt w:val="bullet"/>
+      <w:lvlText w:val=""/>
+      <w:lvlJc w:val="left"/>
+      <w:pPr>
+        <w:ind w:left="5040" w:hanging="360"/>
+      </w:pPr>
+      <w:rPr>
+        <w:rFonts w:ascii="Symbol" w:hAnsi="Symbol" w:hint="default"/>
+      </w:rPr>
+    </w:lvl>
+    <w:lvl w:ilvl="7" w:tplc="04090003" w:tentative="1">
+      <w:start w:val="1"/>
+      <w:numFmt w:val="bullet"/>
+      <w:lvlText w:val="o"/>
+      <w:lvlJc w:val="left"/>
+      <w:pPr>
+        <w:ind w:left="5760" w:hanging="360"/>
+      </w:pPr>
+      <w:rPr>
+        <w:rFonts w:ascii="Courier New" w:hAnsi="Courier New" w:cs="Courier New" w:hint="default"/>
+      </w:rPr>
+    </w:lvl>
+    <w:lvl w:ilvl="8" w:tplc="04090005" w:tentative="1">
+      <w:start w:val="1"/>
+      <w:numFmt w:val="bullet"/>
+      <w:lvlText w:val=""/>
+      <w:lvlJc w:val="left"/>
+      <w:pPr>
+        <w:ind w:left="6480" w:hanging="360"/>
+      </w:pPr>
+      <w:rPr>
+        <w:rFonts w:ascii="Wingdings" w:hAnsi="Wingdings" w:hint="default"/>
+      </w:rPr>
+    </w:lvl>
+  </w:abstractNum>
+  <w:abstractNum w:abstractNumId="11" w15:restartNumberingAfterBreak="0">
     <w:nsid w:val="4C4A0881"/>
     <w:multiLevelType w:val="hybridMultilevel"/>
     <w:tmpl w:val="A38466C0"/>
@@ -16193,7 +16541,7 @@
       </w:pPr>
     </w:lvl>
   </w:abstractNum>
-  <w:abstractNum w:abstractNumId="10" w15:restartNumberingAfterBreak="0">
+  <w:abstractNum w:abstractNumId="12" w15:restartNumberingAfterBreak="0">
     <w:nsid w:val="4F0832CC"/>
     <w:multiLevelType w:val="hybridMultilevel"/>
     <w:tmpl w:val="3FE233A8"/>
@@ -16305,7 +16653,7 @@
       </w:rPr>
     </w:lvl>
   </w:abstractNum>
-  <w:abstractNum w:abstractNumId="11" w15:restartNumberingAfterBreak="0">
+  <w:abstractNum w:abstractNumId="13" w15:restartNumberingAfterBreak="0">
     <w:nsid w:val="5777439B"/>
     <w:multiLevelType w:val="hybridMultilevel"/>
     <w:tmpl w:val="81A2ABBA"/>
@@ -16418,7 +16766,7 @@
       </w:rPr>
     </w:lvl>
   </w:abstractNum>
-  <w:abstractNum w:abstractNumId="12" w15:restartNumberingAfterBreak="0">
+  <w:abstractNum w:abstractNumId="14" w15:restartNumberingAfterBreak="0">
     <w:nsid w:val="57936C74"/>
     <w:multiLevelType w:val="hybridMultilevel"/>
     <w:tmpl w:val="E620D940"/>
@@ -16532,7 +16880,7 @@
       </w:rPr>
     </w:lvl>
   </w:abstractNum>
-  <w:abstractNum w:abstractNumId="13" w15:restartNumberingAfterBreak="0">
+  <w:abstractNum w:abstractNumId="15" w15:restartNumberingAfterBreak="0">
     <w:nsid w:val="59A72A43"/>
     <w:multiLevelType w:val="hybridMultilevel"/>
     <w:tmpl w:val="15744D8E"/>
@@ -16646,7 +16994,7 @@
       </w:rPr>
     </w:lvl>
   </w:abstractNum>
-  <w:abstractNum w:abstractNumId="14" w15:restartNumberingAfterBreak="0">
+  <w:abstractNum w:abstractNumId="16" w15:restartNumberingAfterBreak="0">
     <w:nsid w:val="5A651653"/>
     <w:multiLevelType w:val="hybridMultilevel"/>
     <w:tmpl w:val="1EFAB6F4"/>
@@ -16760,7 +17108,7 @@
       </w:rPr>
     </w:lvl>
   </w:abstractNum>
-  <w:abstractNum w:abstractNumId="15" w15:restartNumberingAfterBreak="0">
+  <w:abstractNum w:abstractNumId="17" w15:restartNumberingAfterBreak="0">
     <w:nsid w:val="5E5C4AEC"/>
     <w:multiLevelType w:val="hybridMultilevel"/>
     <w:tmpl w:val="1118040C"/>
@@ -16873,7 +17221,7 @@
       </w:rPr>
     </w:lvl>
   </w:abstractNum>
-  <w:abstractNum w:abstractNumId="16" w15:restartNumberingAfterBreak="0">
+  <w:abstractNum w:abstractNumId="18" w15:restartNumberingAfterBreak="0">
     <w:nsid w:val="634762A3"/>
     <w:multiLevelType w:val="hybridMultilevel"/>
     <w:tmpl w:val="9AC4F956"/>
@@ -16962,7 +17310,7 @@
       </w:pPr>
     </w:lvl>
   </w:abstractNum>
-  <w:abstractNum w:abstractNumId="17" w15:restartNumberingAfterBreak="0">
+  <w:abstractNum w:abstractNumId="19" w15:restartNumberingAfterBreak="0">
     <w:nsid w:val="6DCD27C9"/>
     <w:multiLevelType w:val="hybridMultilevel"/>
     <w:tmpl w:val="F5508604"/>
@@ -17075,7 +17423,7 @@
       </w:rPr>
     </w:lvl>
   </w:abstractNum>
-  <w:abstractNum w:abstractNumId="18" w15:restartNumberingAfterBreak="0">
+  <w:abstractNum w:abstractNumId="20" w15:restartNumberingAfterBreak="0">
     <w:nsid w:val="72E21D42"/>
     <w:multiLevelType w:val="hybridMultilevel"/>
     <w:tmpl w:val="351257AC"/>
@@ -17189,7 +17537,7 @@
       </w:rPr>
     </w:lvl>
   </w:abstractNum>
-  <w:abstractNum w:abstractNumId="19" w15:restartNumberingAfterBreak="0">
+  <w:abstractNum w:abstractNumId="21" w15:restartNumberingAfterBreak="0">
     <w:nsid w:val="73AF467A"/>
     <w:multiLevelType w:val="hybridMultilevel"/>
     <w:tmpl w:val="E62246EA"/>
@@ -17278,7 +17626,7 @@
       </w:pPr>
     </w:lvl>
   </w:abstractNum>
-  <w:abstractNum w:abstractNumId="20" w15:restartNumberingAfterBreak="0">
+  <w:abstractNum w:abstractNumId="22" w15:restartNumberingAfterBreak="0">
     <w:nsid w:val="76DD41C7"/>
     <w:multiLevelType w:val="hybridMultilevel"/>
     <w:tmpl w:val="5F7C7D74"/>
@@ -17391,7 +17739,7 @@
       </w:rPr>
     </w:lvl>
   </w:abstractNum>
-  <w:abstractNum w:abstractNumId="21" w15:restartNumberingAfterBreak="0">
+  <w:abstractNum w:abstractNumId="23" w15:restartNumberingAfterBreak="0">
     <w:nsid w:val="77316D92"/>
     <w:multiLevelType w:val="hybridMultilevel"/>
     <w:tmpl w:val="8E98ECF8"/>
@@ -17477,7 +17825,7 @@
       </w:pPr>
     </w:lvl>
   </w:abstractNum>
-  <w:abstractNum w:abstractNumId="22" w15:restartNumberingAfterBreak="0">
+  <w:abstractNum w:abstractNumId="24" w15:restartNumberingAfterBreak="0">
     <w:nsid w:val="773E4D84"/>
     <w:multiLevelType w:val="hybridMultilevel"/>
     <w:tmpl w:val="9496ACF2"/>
@@ -17566,7 +17914,7 @@
       </w:pPr>
     </w:lvl>
   </w:abstractNum>
-  <w:abstractNum w:abstractNumId="23" w15:restartNumberingAfterBreak="0">
+  <w:abstractNum w:abstractNumId="25" w15:restartNumberingAfterBreak="0">
     <w:nsid w:val="786E7134"/>
     <w:multiLevelType w:val="hybridMultilevel"/>
     <w:tmpl w:val="B8E2319A"/>
@@ -17655,7 +18003,7 @@
       </w:pPr>
     </w:lvl>
   </w:abstractNum>
-  <w:abstractNum w:abstractNumId="24" w15:restartNumberingAfterBreak="0">
+  <w:abstractNum w:abstractNumId="26" w15:restartNumberingAfterBreak="0">
     <w:nsid w:val="7A112B36"/>
     <w:multiLevelType w:val="hybridMultilevel"/>
     <w:tmpl w:val="EC8E9052"/>
@@ -17770,52 +18118,52 @@
     </w:lvl>
   </w:abstractNum>
   <w:num w:numId="1">
-    <w:abstractNumId w:val="23"/>
+    <w:abstractNumId w:val="25"/>
   </w:num>
   <w:num w:numId="2">
-    <w:abstractNumId w:val="20"/>
+    <w:abstractNumId w:val="22"/>
   </w:num>
   <w:num w:numId="3">
     <w:abstractNumId w:val="6"/>
   </w:num>
   <w:num w:numId="4">
-    <w:abstractNumId w:val="11"/>
+    <w:abstractNumId w:val="13"/>
   </w:num>
   <w:num w:numId="5">
-    <w:abstractNumId w:val="21"/>
+    <w:abstractNumId w:val="23"/>
   </w:num>
   <w:num w:numId="6">
+    <w:abstractNumId w:val="18"/>
+  </w:num>
+  <w:num w:numId="7">
     <w:abstractNumId w:val="16"/>
   </w:num>
-  <w:num w:numId="7">
+  <w:num w:numId="8">
+    <w:abstractNumId w:val="15"/>
+  </w:num>
+  <w:num w:numId="9">
+    <w:abstractNumId w:val="8"/>
+  </w:num>
+  <w:num w:numId="10">
     <w:abstractNumId w:val="14"/>
   </w:num>
-  <w:num w:numId="8">
-    <w:abstractNumId w:val="13"/>
-  </w:num>
-  <w:num w:numId="9">
-    <w:abstractNumId w:val="7"/>
-  </w:num>
-  <w:num w:numId="10">
-    <w:abstractNumId w:val="12"/>
-  </w:num>
   <w:num w:numId="11">
-    <w:abstractNumId w:val="18"/>
+    <w:abstractNumId w:val="20"/>
   </w:num>
   <w:num w:numId="12">
-    <w:abstractNumId w:val="24"/>
+    <w:abstractNumId w:val="26"/>
   </w:num>
   <w:num w:numId="13">
-    <w:abstractNumId w:val="22"/>
+    <w:abstractNumId w:val="24"/>
   </w:num>
   <w:num w:numId="14">
     <w:abstractNumId w:val="3"/>
   </w:num>
   <w:num w:numId="15">
-    <w:abstractNumId w:val="19"/>
+    <w:abstractNumId w:val="21"/>
   </w:num>
   <w:num w:numId="16">
-    <w:abstractNumId w:val="10"/>
+    <w:abstractNumId w:val="12"/>
   </w:num>
   <w:num w:numId="17">
     <w:abstractNumId w:val="1"/>
@@ -17824,13 +18172,13 @@
     <w:abstractNumId w:val="5"/>
   </w:num>
   <w:num w:numId="19">
-    <w:abstractNumId w:val="9"/>
+    <w:abstractNumId w:val="11"/>
   </w:num>
   <w:num w:numId="20">
     <w:abstractNumId w:val="4"/>
   </w:num>
   <w:num w:numId="21">
-    <w:abstractNumId w:val="8"/>
+    <w:abstractNumId w:val="9"/>
   </w:num>
   <w:num w:numId="22">
     <w:abstractNumId w:val="0"/>
@@ -17839,17 +18187,23 @@
     <w:abstractNumId w:val="2"/>
   </w:num>
   <w:num w:numId="24">
-    <w:abstractNumId w:val="15"/>
+    <w:abstractNumId w:val="17"/>
   </w:num>
   <w:num w:numId="25">
-    <w:abstractNumId w:val="17"/>
+    <w:abstractNumId w:val="19"/>
+  </w:num>
+  <w:num w:numId="26">
+    <w:abstractNumId w:val="7"/>
+  </w:num>
+  <w:num w:numId="27">
+    <w:abstractNumId w:val="10"/>
   </w:num>
   <w:numIdMacAtCleanup w:val="25"/>
 </w:numbering>
 </file>
 
 <file path=word/styles.xml><?xml version="1.0" encoding="utf-8"?>
-<w:styles xmlns:mc="http://schemas.openxmlformats.org/markup-compatibility/2006" xmlns:r="http://schemas.openxmlformats.org/officeDocument/2006/relationships" xmlns:w="http://schemas.openxmlformats.org/wordprocessingml/2006/main" xmlns:w14="http://schemas.microsoft.com/office/word/2010/wordml" xmlns:w15="http://schemas.microsoft.com/office/word/2012/wordml" xmlns:w16cid="http://schemas.microsoft.com/office/word/2016/wordml/cid" xmlns:w16se="http://schemas.microsoft.com/office/word/2015/wordml/symex" mc:Ignorable="w14 w15 w16se w16cid">
+<w:styles xmlns:mc="http://schemas.openxmlformats.org/markup-compatibility/2006" xmlns:r="http://schemas.openxmlformats.org/officeDocument/2006/relationships" xmlns:w="http://schemas.openxmlformats.org/wordprocessingml/2006/main" xmlns:w14="http://schemas.microsoft.com/office/word/2010/wordml" xmlns:w15="http://schemas.microsoft.com/office/word/2012/wordml" mc:Ignorable="w14 w15">
   <w:docDefaults>
     <w:rPrDefault>
       <w:rPr>
@@ -17865,7 +18219,7 @@
       </w:pPr>
     </w:pPrDefault>
   </w:docDefaults>
-  <w:latentStyles w:defLockedState="0" w:defUIPriority="99" w:defSemiHidden="0" w:defUnhideWhenUsed="0" w:defQFormat="0" w:count="375">
+  <w:latentStyles w:defLockedState="0" w:defUIPriority="99" w:defSemiHidden="0" w:defUnhideWhenUsed="0" w:defQFormat="0" w:count="371">
     <w:lsdException w:name="Normal" w:uiPriority="0" w:qFormat="1"/>
     <w:lsdException w:name="heading 1" w:uiPriority="9" w:qFormat="1"/>
     <w:lsdException w:name="heading 2" w:semiHidden="1" w:uiPriority="9" w:unhideWhenUsed="1" w:qFormat="1"/>
@@ -18237,10 +18591,6 @@
     <w:lsdException w:name="List Table 5 Dark Accent 6" w:uiPriority="50"/>
     <w:lsdException w:name="List Table 6 Colorful Accent 6" w:uiPriority="51"/>
     <w:lsdException w:name="List Table 7 Colorful Accent 6" w:uiPriority="52"/>
-    <w:lsdException w:name="Mention" w:semiHidden="1" w:unhideWhenUsed="1"/>
-    <w:lsdException w:name="Smart Hyperlink" w:semiHidden="1" w:unhideWhenUsed="1"/>
-    <w:lsdException w:name="Hashtag" w:semiHidden="1" w:unhideWhenUsed="1"/>
-    <w:lsdException w:name="Unresolved Mention" w:semiHidden="1" w:unhideWhenUsed="1"/>
   </w:latentStyles>
   <w:style w:type="paragraph" w:default="1" w:styleId="Normal">
     <w:name w:val="Normal"/>
@@ -18970,7 +19320,7 @@
 </file>
 
 <file path=customXml/itemProps1.xml><?xml version="1.0" encoding="utf-8"?>
-<ds:datastoreItem xmlns:ds="http://schemas.openxmlformats.org/officeDocument/2006/customXml" ds:itemID="{EC2A1E02-91FA-444A-AD16-EDD5962A7DFA}">
+<ds:datastoreItem xmlns:ds="http://schemas.openxmlformats.org/officeDocument/2006/customXml" ds:itemID="{A548823E-6A7B-4FD2-9054-4EA12F90A8A7}">
   <ds:schemaRefs>
     <ds:schemaRef ds:uri="http://schemas.openxmlformats.org/officeDocument/2006/bibliography"/>
   </ds:schemaRefs>

</xml_diff>